<commit_message>
list and hash (table)
</commit_message>
<xml_diff>
--- a/notes.docx
+++ b/notes.docx
@@ -331,23 +331,9 @@
           <w:lang w:eastAsia="en-IN"/>
           <w14:ligatures w14:val="none"/>
         </w:rPr>
-        <w:t>app:</w:t>
-      </w:r>
-      <w:proofErr w:type="gramStart"/>
-      <w:r>
-        <w:rPr>
-          <w:rFonts w:ascii="Arial" w:eastAsia="Times New Roman" w:hAnsi="Arial" w:cs="Arial"/>
-          <w:color w:val="2D2F31"/>
-          <w:kern w:val="0"/>
-          <w:sz w:val="20"/>
-          <w:szCs w:val="20"/>
-          <w:lang w:eastAsia="en-IN"/>
-          <w14:ligatures w14:val="none"/>
-        </w:rPr>
-        <w:t>config:website</w:t>
+        <w:t>app:config:website</w:t>
       </w:r>
       <w:proofErr w:type="spellEnd"/>
-      <w:proofErr w:type="gramEnd"/>
       <w:r>
         <w:rPr>
           <w:rFonts w:ascii="Arial" w:eastAsia="Times New Roman" w:hAnsi="Arial" w:cs="Arial"/>
@@ -626,27 +612,7 @@
           <w:sz w:val="20"/>
           <w:szCs w:val="20"/>
         </w:rPr>
-        <w:t xml:space="preserve">Set value, </w:t>
-      </w:r>
-      <w:proofErr w:type="gramStart"/>
-      <w:r>
-        <w:rPr>
-          <w:rFonts w:ascii="Arial" w:hAnsi="Arial" w:cs="Arial"/>
-          <w:color w:val="2D2F31"/>
-          <w:sz w:val="20"/>
-          <w:szCs w:val="20"/>
-        </w:rPr>
-        <w:t>Set</w:t>
-      </w:r>
-      <w:proofErr w:type="gramEnd"/>
-      <w:r>
-        <w:rPr>
-          <w:rFonts w:ascii="Arial" w:hAnsi="Arial" w:cs="Arial"/>
-          <w:color w:val="2D2F31"/>
-          <w:sz w:val="20"/>
-          <w:szCs w:val="20"/>
-        </w:rPr>
-        <w:t xml:space="preserve"> value if key does not exist, Set multiple values, Set multiple values if none of the keys exist</w:t>
+        <w:t>Set value, Set value if key does not exist, Set multiple values, Set multiple values if none of the keys exist</w:t>
       </w:r>
     </w:p>
     <w:p>
@@ -690,27 +656,7 @@
           <w:sz w:val="20"/>
           <w:szCs w:val="20"/>
         </w:rPr>
-        <w:t xml:space="preserve">Get value, </w:t>
-      </w:r>
-      <w:proofErr w:type="gramStart"/>
-      <w:r>
-        <w:rPr>
-          <w:rFonts w:ascii="Arial" w:hAnsi="Arial" w:cs="Arial"/>
-          <w:color w:val="2D2F31"/>
-          <w:sz w:val="20"/>
-          <w:szCs w:val="20"/>
-        </w:rPr>
-        <w:t>Get</w:t>
-      </w:r>
-      <w:proofErr w:type="gramEnd"/>
-      <w:r>
-        <w:rPr>
-          <w:rFonts w:ascii="Arial" w:hAnsi="Arial" w:cs="Arial"/>
-          <w:color w:val="2D2F31"/>
-          <w:sz w:val="20"/>
-          <w:szCs w:val="20"/>
-        </w:rPr>
-        <w:t xml:space="preserve"> multiple values, Set value, return old value</w:t>
+        <w:t>Get value, Get multiple values, Set value, return old value</w:t>
       </w:r>
     </w:p>
     <w:p>
@@ -798,27 +744,7 @@
           <w:sz w:val="20"/>
           <w:szCs w:val="20"/>
         </w:rPr>
-        <w:t xml:space="preserve">Increment integer, </w:t>
-      </w:r>
-      <w:proofErr w:type="gramStart"/>
-      <w:r>
-        <w:rPr>
-          <w:rFonts w:ascii="Arial" w:hAnsi="Arial" w:cs="Arial"/>
-          <w:color w:val="2D2F31"/>
-          <w:sz w:val="20"/>
-          <w:szCs w:val="20"/>
-        </w:rPr>
-        <w:t>Add</w:t>
-      </w:r>
-      <w:proofErr w:type="gramEnd"/>
-      <w:r>
-        <w:rPr>
-          <w:rFonts w:ascii="Arial" w:hAnsi="Arial" w:cs="Arial"/>
-          <w:color w:val="2D2F31"/>
-          <w:sz w:val="20"/>
-          <w:szCs w:val="20"/>
-        </w:rPr>
-        <w:t xml:space="preserve"> to integer, Add to float</w:t>
+        <w:t>Increment integer, Add to integer, Add to float</w:t>
       </w:r>
     </w:p>
     <w:p>
@@ -866,7 +792,1648 @@
         <w:t>Decrement integer, Subtract from integer</w:t>
       </w:r>
     </w:p>
-    <w:p/>
+    <w:p>
+      <w:pPr>
+        <w:pStyle w:val="NormalWeb"/>
+        <w:shd w:val="clear" w:color="auto" w:fill="FFFFFF"/>
+        <w:spacing w:before="0" w:beforeAutospacing="0" w:after="0" w:afterAutospacing="0"/>
+        <w:rPr>
+          <w:rFonts w:ascii="Arial" w:hAnsi="Arial" w:cs="Arial"/>
+          <w:color w:val="2D2F31"/>
+          <w:sz w:val="20"/>
+          <w:szCs w:val="20"/>
+        </w:rPr>
+      </w:pPr>
+    </w:p>
+    <w:p>
+      <w:pPr>
+        <w:shd w:val="clear" w:color="auto" w:fill="FFFFFF"/>
+        <w:spacing w:after="0" w:line="240" w:lineRule="auto"/>
+        <w:rPr>
+          <w:rFonts w:ascii="Arial" w:eastAsia="Times New Roman" w:hAnsi="Arial" w:cs="Arial"/>
+          <w:b/>
+          <w:bCs/>
+          <w:color w:val="2D2F31"/>
+          <w:kern w:val="0"/>
+          <w:sz w:val="20"/>
+          <w:szCs w:val="20"/>
+          <w:lang w:eastAsia="en-IN"/>
+          <w14:ligatures w14:val="none"/>
+        </w:rPr>
+      </w:pPr>
+      <w:r>
+        <w:rPr>
+          <w:rFonts w:ascii="Arial" w:eastAsia="Times New Roman" w:hAnsi="Arial" w:cs="Arial"/>
+          <w:b/>
+          <w:bCs/>
+          <w:color w:val="2D2F31"/>
+          <w:kern w:val="0"/>
+          <w:sz w:val="20"/>
+          <w:szCs w:val="20"/>
+          <w:lang w:eastAsia="en-IN"/>
+          <w14:ligatures w14:val="none"/>
+        </w:rPr>
+        <w:t>Use Cases - Lists</w:t>
+      </w:r>
+    </w:p>
+    <w:p>
+      <w:pPr>
+        <w:shd w:val="clear" w:color="auto" w:fill="FFFFFF"/>
+        <w:spacing w:before="100" w:beforeAutospacing="1" w:after="100" w:afterAutospacing="1" w:line="240" w:lineRule="auto"/>
+        <w:rPr>
+          <w:rFonts w:ascii="Arial" w:eastAsia="Times New Roman" w:hAnsi="Arial" w:cs="Arial"/>
+          <w:color w:val="2D2F31"/>
+          <w:kern w:val="0"/>
+          <w:sz w:val="20"/>
+          <w:szCs w:val="20"/>
+          <w:lang w:eastAsia="en-IN"/>
+          <w14:ligatures w14:val="none"/>
+        </w:rPr>
+      </w:pPr>
+      <w:r>
+        <w:rPr>
+          <w:rFonts w:ascii="Arial" w:eastAsia="Times New Roman" w:hAnsi="Arial" w:cs="Arial"/>
+          <w:color w:val="2D2F31"/>
+          <w:kern w:val="0"/>
+          <w:sz w:val="20"/>
+          <w:szCs w:val="20"/>
+          <w:lang w:eastAsia="en-IN"/>
+          <w14:ligatures w14:val="none"/>
+        </w:rPr>
+        <w:t>Lists contain strings that are sorted by their insertion order. With Redis Lists, you can add items to the head or tail of the lists, which is very useful for queueing jobs. Some of use cases for the list may be;</w:t>
+      </w:r>
+    </w:p>
+    <w:p>
+      <w:pPr>
+        <w:numPr>
+          <w:ilvl w:val="0"/>
+          <w:numId w:val="3"/>
+        </w:numPr>
+        <w:shd w:val="clear" w:color="auto" w:fill="FFFFFF"/>
+        <w:spacing w:beforeAutospacing="1" w:after="0" w:afterAutospacing="1" w:line="240" w:lineRule="auto"/>
+        <w:rPr>
+          <w:rFonts w:ascii="Arial" w:eastAsia="Times New Roman" w:hAnsi="Arial" w:cs="Arial"/>
+          <w:color w:val="2D2F31"/>
+          <w:kern w:val="0"/>
+          <w:sz w:val="20"/>
+          <w:szCs w:val="20"/>
+          <w:lang w:eastAsia="en-IN"/>
+          <w14:ligatures w14:val="none"/>
+        </w:rPr>
+      </w:pPr>
+      <w:r>
+        <w:rPr>
+          <w:rFonts w:ascii="Arial" w:eastAsia="Times New Roman" w:hAnsi="Arial" w:cs="Arial"/>
+          <w:b/>
+          <w:bCs/>
+          <w:color w:val="2D2F31"/>
+          <w:kern w:val="0"/>
+          <w:sz w:val="20"/>
+          <w:szCs w:val="20"/>
+          <w:lang w:eastAsia="en-IN"/>
+          <w14:ligatures w14:val="none"/>
+        </w:rPr>
+        <w:t>Social Networking Sites: </w:t>
+      </w:r>
+      <w:r>
+        <w:rPr>
+          <w:rFonts w:ascii="Arial" w:eastAsia="Times New Roman" w:hAnsi="Arial" w:cs="Arial"/>
+          <w:color w:val="2D2F31"/>
+          <w:kern w:val="0"/>
+          <w:sz w:val="20"/>
+          <w:szCs w:val="20"/>
+          <w:lang w:eastAsia="en-IN"/>
+          <w14:ligatures w14:val="none"/>
+        </w:rPr>
+        <w:t>Social platforms like Twitter use Redis Lists to populate their timelines or homepage feeds, and can customize the top of their feeds with trending tweets or stories.</w:t>
+      </w:r>
+    </w:p>
+    <w:p>
+      <w:pPr>
+        <w:numPr>
+          <w:ilvl w:val="0"/>
+          <w:numId w:val="3"/>
+        </w:numPr>
+        <w:shd w:val="clear" w:color="auto" w:fill="FFFFFF"/>
+        <w:spacing w:beforeAutospacing="1" w:after="0" w:afterAutospacing="1" w:line="240" w:lineRule="auto"/>
+        <w:rPr>
+          <w:rFonts w:ascii="Arial" w:eastAsia="Times New Roman" w:hAnsi="Arial" w:cs="Arial"/>
+          <w:color w:val="2D2F31"/>
+          <w:kern w:val="0"/>
+          <w:sz w:val="20"/>
+          <w:szCs w:val="20"/>
+          <w:lang w:eastAsia="en-IN"/>
+          <w14:ligatures w14:val="none"/>
+        </w:rPr>
+      </w:pPr>
+      <w:r>
+        <w:rPr>
+          <w:rFonts w:ascii="Arial" w:eastAsia="Times New Roman" w:hAnsi="Arial" w:cs="Arial"/>
+          <w:b/>
+          <w:bCs/>
+          <w:color w:val="2D2F31"/>
+          <w:kern w:val="0"/>
+          <w:sz w:val="20"/>
+          <w:szCs w:val="20"/>
+          <w:lang w:eastAsia="en-IN"/>
+          <w14:ligatures w14:val="none"/>
+        </w:rPr>
+        <w:t>RSS Feeds: </w:t>
+      </w:r>
+      <w:r>
+        <w:rPr>
+          <w:rFonts w:ascii="Arial" w:eastAsia="Times New Roman" w:hAnsi="Arial" w:cs="Arial"/>
+          <w:color w:val="2D2F31"/>
+          <w:kern w:val="0"/>
+          <w:sz w:val="20"/>
+          <w:szCs w:val="20"/>
+          <w:lang w:eastAsia="en-IN"/>
+          <w14:ligatures w14:val="none"/>
+        </w:rPr>
+        <w:t xml:space="preserve">We can create news feeds from custom sources where you can pull the latest updates and allow interested followers to subscribe to their </w:t>
+      </w:r>
+      <w:proofErr w:type="spellStart"/>
+      <w:r>
+        <w:rPr>
+          <w:rFonts w:ascii="Arial" w:eastAsia="Times New Roman" w:hAnsi="Arial" w:cs="Arial"/>
+          <w:color w:val="2D2F31"/>
+          <w:kern w:val="0"/>
+          <w:sz w:val="20"/>
+          <w:szCs w:val="20"/>
+          <w:lang w:eastAsia="en-IN"/>
+          <w14:ligatures w14:val="none"/>
+        </w:rPr>
+        <w:t>favorite</w:t>
+      </w:r>
+      <w:proofErr w:type="spellEnd"/>
+      <w:r>
+        <w:rPr>
+          <w:rFonts w:ascii="Arial" w:eastAsia="Times New Roman" w:hAnsi="Arial" w:cs="Arial"/>
+          <w:color w:val="2D2F31"/>
+          <w:kern w:val="0"/>
+          <w:sz w:val="20"/>
+          <w:szCs w:val="20"/>
+          <w:lang w:eastAsia="en-IN"/>
+          <w14:ligatures w14:val="none"/>
+        </w:rPr>
+        <w:t xml:space="preserve"> RSS feed.</w:t>
+      </w:r>
+    </w:p>
+    <w:p>
+      <w:pPr>
+        <w:numPr>
+          <w:ilvl w:val="0"/>
+          <w:numId w:val="3"/>
+        </w:numPr>
+        <w:shd w:val="clear" w:color="auto" w:fill="FFFFFF"/>
+        <w:spacing w:beforeAutospacing="1" w:after="0" w:afterAutospacing="1" w:line="240" w:lineRule="auto"/>
+        <w:rPr>
+          <w:rFonts w:ascii="Arial" w:eastAsia="Times New Roman" w:hAnsi="Arial" w:cs="Arial"/>
+          <w:color w:val="2D2F31"/>
+          <w:kern w:val="0"/>
+          <w:sz w:val="20"/>
+          <w:szCs w:val="20"/>
+          <w:lang w:eastAsia="en-IN"/>
+          <w14:ligatures w14:val="none"/>
+        </w:rPr>
+      </w:pPr>
+      <w:r>
+        <w:rPr>
+          <w:rFonts w:ascii="Arial" w:eastAsia="Times New Roman" w:hAnsi="Arial" w:cs="Arial"/>
+          <w:b/>
+          <w:bCs/>
+          <w:color w:val="2D2F31"/>
+          <w:kern w:val="0"/>
+          <w:sz w:val="20"/>
+          <w:szCs w:val="20"/>
+          <w:lang w:eastAsia="en-IN"/>
+          <w14:ligatures w14:val="none"/>
+        </w:rPr>
+        <w:t>Leaderboards:</w:t>
+      </w:r>
+      <w:r>
+        <w:rPr>
+          <w:rFonts w:ascii="Arial" w:eastAsia="Times New Roman" w:hAnsi="Arial" w:cs="Arial"/>
+          <w:color w:val="2D2F31"/>
+          <w:kern w:val="0"/>
+          <w:sz w:val="20"/>
+          <w:szCs w:val="20"/>
+          <w:lang w:eastAsia="en-IN"/>
+          <w14:ligatures w14:val="none"/>
+        </w:rPr>
+        <w:t> This is more of high use cases where Forums like Reddit and other voting platforms utilize Redis Lists to add articles to the leaderboard and even sort them by most viewed and voted entries.</w:t>
+      </w:r>
+    </w:p>
+    <w:p>
+      <w:pPr>
+        <w:shd w:val="clear" w:color="auto" w:fill="FFFFFF"/>
+        <w:spacing w:after="0" w:line="240" w:lineRule="auto"/>
+        <w:rPr>
+          <w:rFonts w:ascii="Arial" w:eastAsia="Times New Roman" w:hAnsi="Arial" w:cs="Arial"/>
+          <w:b/>
+          <w:bCs/>
+          <w:color w:val="2D2F31"/>
+          <w:kern w:val="0"/>
+          <w:sz w:val="20"/>
+          <w:szCs w:val="20"/>
+          <w:lang w:eastAsia="en-IN"/>
+          <w14:ligatures w14:val="none"/>
+        </w:rPr>
+      </w:pPr>
+      <w:r>
+        <w:rPr>
+          <w:rFonts w:ascii="Arial" w:eastAsia="Times New Roman" w:hAnsi="Arial" w:cs="Arial"/>
+          <w:b/>
+          <w:bCs/>
+          <w:color w:val="2D2F31"/>
+          <w:kern w:val="0"/>
+          <w:sz w:val="20"/>
+          <w:szCs w:val="20"/>
+          <w:lang w:eastAsia="en-IN"/>
+          <w14:ligatures w14:val="none"/>
+        </w:rPr>
+        <w:lastRenderedPageBreak/>
+        <w:t>Quick Reference - Lists</w:t>
+      </w:r>
+    </w:p>
+    <w:p>
+      <w:pPr>
+        <w:numPr>
+          <w:ilvl w:val="0"/>
+          <w:numId w:val="4"/>
+        </w:numPr>
+        <w:shd w:val="clear" w:color="auto" w:fill="FFFFFF"/>
+        <w:spacing w:before="100" w:beforeAutospacing="1" w:after="100" w:afterAutospacing="1" w:line="240" w:lineRule="auto"/>
+        <w:rPr>
+          <w:rFonts w:ascii="Arial" w:eastAsia="Times New Roman" w:hAnsi="Arial" w:cs="Arial"/>
+          <w:color w:val="2D2F31"/>
+          <w:kern w:val="0"/>
+          <w:sz w:val="20"/>
+          <w:szCs w:val="20"/>
+          <w:lang w:eastAsia="en-IN"/>
+          <w14:ligatures w14:val="none"/>
+        </w:rPr>
+      </w:pPr>
+      <w:r>
+        <w:rPr>
+          <w:rFonts w:ascii="Arial" w:eastAsia="Times New Roman" w:hAnsi="Arial" w:cs="Arial"/>
+          <w:color w:val="2D2F31"/>
+          <w:kern w:val="0"/>
+          <w:sz w:val="20"/>
+          <w:szCs w:val="20"/>
+          <w:lang w:eastAsia="en-IN"/>
+          <w14:ligatures w14:val="none"/>
+        </w:rPr>
+        <w:t>A list is just a sequence of ordered elements.</w:t>
+      </w:r>
+    </w:p>
+    <w:p>
+      <w:pPr>
+        <w:numPr>
+          <w:ilvl w:val="0"/>
+          <w:numId w:val="4"/>
+        </w:numPr>
+        <w:shd w:val="clear" w:color="auto" w:fill="FFFFFF"/>
+        <w:spacing w:beforeAutospacing="1" w:after="0" w:afterAutospacing="1" w:line="240" w:lineRule="auto"/>
+        <w:rPr>
+          <w:rFonts w:ascii="Arial" w:eastAsia="Times New Roman" w:hAnsi="Arial" w:cs="Arial"/>
+          <w:color w:val="2D2F31"/>
+          <w:kern w:val="0"/>
+          <w:sz w:val="20"/>
+          <w:szCs w:val="20"/>
+          <w:lang w:eastAsia="en-IN"/>
+          <w14:ligatures w14:val="none"/>
+        </w:rPr>
+      </w:pPr>
+      <w:r>
+        <w:rPr>
+          <w:rFonts w:ascii="Arial" w:eastAsia="Times New Roman" w:hAnsi="Arial" w:cs="Arial"/>
+          <w:color w:val="2D2F31"/>
+          <w:kern w:val="0"/>
+          <w:sz w:val="20"/>
+          <w:szCs w:val="20"/>
+          <w:lang w:eastAsia="en-IN"/>
+          <w14:ligatures w14:val="none"/>
+        </w:rPr>
+        <w:t>What's the downside? Accessing an element </w:t>
+      </w:r>
+      <w:r>
+        <w:rPr>
+          <w:rFonts w:ascii="Arial" w:eastAsia="Times New Roman" w:hAnsi="Arial" w:cs="Arial"/>
+          <w:i/>
+          <w:iCs/>
+          <w:color w:val="2D2F31"/>
+          <w:kern w:val="0"/>
+          <w:sz w:val="20"/>
+          <w:szCs w:val="20"/>
+          <w:lang w:eastAsia="en-IN"/>
+          <w14:ligatures w14:val="none"/>
+        </w:rPr>
+        <w:t>by index</w:t>
+      </w:r>
+      <w:r>
+        <w:rPr>
+          <w:rFonts w:ascii="Arial" w:eastAsia="Times New Roman" w:hAnsi="Arial" w:cs="Arial"/>
+          <w:color w:val="2D2F31"/>
+          <w:kern w:val="0"/>
+          <w:sz w:val="20"/>
+          <w:szCs w:val="20"/>
+          <w:lang w:eastAsia="en-IN"/>
+          <w14:ligatures w14:val="none"/>
+        </w:rPr>
+        <w:t> is very fast in lists implemented with an Array (constant time indexed access) and not so fast in lists implemented by linked lists (where the operation requires an amount of work proportional to the index of the accessed element).</w:t>
+      </w:r>
+    </w:p>
+    <w:p>
+      <w:pPr>
+        <w:numPr>
+          <w:ilvl w:val="0"/>
+          <w:numId w:val="4"/>
+        </w:numPr>
+        <w:shd w:val="clear" w:color="auto" w:fill="FFFFFF"/>
+        <w:spacing w:before="100" w:beforeAutospacing="1" w:after="100" w:afterAutospacing="1" w:line="240" w:lineRule="auto"/>
+        <w:rPr>
+          <w:rFonts w:ascii="Arial" w:eastAsia="Times New Roman" w:hAnsi="Arial" w:cs="Arial"/>
+          <w:color w:val="2D2F31"/>
+          <w:kern w:val="0"/>
+          <w:sz w:val="20"/>
+          <w:szCs w:val="20"/>
+          <w:lang w:eastAsia="en-IN"/>
+          <w14:ligatures w14:val="none"/>
+        </w:rPr>
+      </w:pPr>
+      <w:r>
+        <w:rPr>
+          <w:rFonts w:ascii="Arial" w:eastAsia="Times New Roman" w:hAnsi="Arial" w:cs="Arial"/>
+          <w:color w:val="2D2F31"/>
+          <w:kern w:val="0"/>
+          <w:sz w:val="20"/>
+          <w:szCs w:val="20"/>
+          <w:lang w:eastAsia="en-IN"/>
+          <w14:ligatures w14:val="none"/>
+        </w:rPr>
+        <w:t>You can think of list as an array</w:t>
+      </w:r>
+    </w:p>
+    <w:p>
+      <w:pPr>
+        <w:numPr>
+          <w:ilvl w:val="0"/>
+          <w:numId w:val="4"/>
+        </w:numPr>
+        <w:shd w:val="clear" w:color="auto" w:fill="FFFFFF"/>
+        <w:spacing w:before="100" w:beforeAutospacing="1" w:after="100" w:afterAutospacing="1" w:line="240" w:lineRule="auto"/>
+        <w:rPr>
+          <w:rFonts w:ascii="Arial" w:eastAsia="Times New Roman" w:hAnsi="Arial" w:cs="Arial"/>
+          <w:color w:val="2D2F31"/>
+          <w:kern w:val="0"/>
+          <w:sz w:val="20"/>
+          <w:szCs w:val="20"/>
+          <w:lang w:eastAsia="en-IN"/>
+          <w14:ligatures w14:val="none"/>
+        </w:rPr>
+      </w:pPr>
+      <w:r>
+        <w:rPr>
+          <w:rFonts w:ascii="Arial" w:eastAsia="Times New Roman" w:hAnsi="Arial" w:cs="Arial"/>
+          <w:color w:val="2D2F31"/>
+          <w:kern w:val="0"/>
+          <w:sz w:val="20"/>
+          <w:szCs w:val="20"/>
+          <w:lang w:eastAsia="en-IN"/>
+          <w14:ligatures w14:val="none"/>
+        </w:rPr>
+        <w:t>List are designed in such a way that adding new elements at the end of a list, is really fast.</w:t>
+      </w:r>
+    </w:p>
+    <w:p>
+      <w:pPr>
+        <w:numPr>
+          <w:ilvl w:val="0"/>
+          <w:numId w:val="4"/>
+        </w:numPr>
+        <w:shd w:val="clear" w:color="auto" w:fill="FFFFFF"/>
+        <w:spacing w:before="100" w:beforeAutospacing="1" w:after="100" w:afterAutospacing="1" w:line="240" w:lineRule="auto"/>
+        <w:rPr>
+          <w:rFonts w:ascii="Arial" w:eastAsia="Times New Roman" w:hAnsi="Arial" w:cs="Arial"/>
+          <w:color w:val="2D2F31"/>
+          <w:kern w:val="0"/>
+          <w:sz w:val="20"/>
+          <w:szCs w:val="20"/>
+          <w:lang w:eastAsia="en-IN"/>
+          <w14:ligatures w14:val="none"/>
+        </w:rPr>
+      </w:pPr>
+      <w:r>
+        <w:rPr>
+          <w:rFonts w:ascii="Arial" w:eastAsia="Times New Roman" w:hAnsi="Arial" w:cs="Arial"/>
+          <w:color w:val="2D2F31"/>
+          <w:kern w:val="0"/>
+          <w:sz w:val="20"/>
+          <w:szCs w:val="20"/>
+          <w:lang w:eastAsia="en-IN"/>
+          <w14:ligatures w14:val="none"/>
+        </w:rPr>
+        <w:t>The downside is that indexing into the list can be slow.</w:t>
+      </w:r>
+    </w:p>
+    <w:p>
+      <w:pPr>
+        <w:numPr>
+          <w:ilvl w:val="0"/>
+          <w:numId w:val="4"/>
+        </w:numPr>
+        <w:shd w:val="clear" w:color="auto" w:fill="FFFFFF"/>
+        <w:spacing w:before="100" w:beforeAutospacing="1" w:after="100" w:afterAutospacing="1" w:line="240" w:lineRule="auto"/>
+        <w:rPr>
+          <w:rFonts w:ascii="Arial" w:eastAsia="Times New Roman" w:hAnsi="Arial" w:cs="Arial"/>
+          <w:color w:val="2D2F31"/>
+          <w:kern w:val="0"/>
+          <w:sz w:val="20"/>
+          <w:szCs w:val="20"/>
+          <w:lang w:eastAsia="en-IN"/>
+          <w14:ligatures w14:val="none"/>
+        </w:rPr>
+      </w:pPr>
+      <w:r>
+        <w:rPr>
+          <w:rFonts w:ascii="Arial" w:eastAsia="Times New Roman" w:hAnsi="Arial" w:cs="Arial"/>
+          <w:color w:val="2D2F31"/>
+          <w:kern w:val="0"/>
+          <w:sz w:val="20"/>
+          <w:szCs w:val="20"/>
+          <w:lang w:eastAsia="en-IN"/>
+          <w14:ligatures w14:val="none"/>
+        </w:rPr>
+        <w:t>When this is required, Sorted Sets are a better option</w:t>
+      </w:r>
+    </w:p>
+    <w:p>
+      <w:pPr>
+        <w:shd w:val="clear" w:color="auto" w:fill="FFFFFF"/>
+        <w:spacing w:beforeAutospacing="1" w:after="0" w:afterAutospacing="1" w:line="240" w:lineRule="auto"/>
+        <w:rPr>
+          <w:rFonts w:ascii="Arial" w:eastAsia="Times New Roman" w:hAnsi="Arial" w:cs="Arial"/>
+          <w:color w:val="2D2F31"/>
+          <w:kern w:val="0"/>
+          <w:sz w:val="20"/>
+          <w:szCs w:val="20"/>
+          <w:lang w:eastAsia="en-IN"/>
+          <w14:ligatures w14:val="none"/>
+        </w:rPr>
+      </w:pPr>
+      <w:r>
+        <w:rPr>
+          <w:rFonts w:ascii="Arial" w:eastAsia="Times New Roman" w:hAnsi="Arial" w:cs="Arial"/>
+          <w:b/>
+          <w:bCs/>
+          <w:color w:val="2D2F31"/>
+          <w:kern w:val="0"/>
+          <w:sz w:val="20"/>
+          <w:szCs w:val="20"/>
+          <w:lang w:eastAsia="en-IN"/>
+          <w14:ligatures w14:val="none"/>
+        </w:rPr>
+        <w:t>LPUSH, RPUSH</w:t>
+      </w:r>
+    </w:p>
+    <w:p>
+      <w:pPr>
+        <w:shd w:val="clear" w:color="auto" w:fill="FFFFFF"/>
+        <w:spacing w:before="100" w:beforeAutospacing="1" w:after="100" w:afterAutospacing="1" w:line="240" w:lineRule="auto"/>
+        <w:rPr>
+          <w:rFonts w:ascii="Arial" w:eastAsia="Times New Roman" w:hAnsi="Arial" w:cs="Arial"/>
+          <w:color w:val="2D2F31"/>
+          <w:kern w:val="0"/>
+          <w:sz w:val="20"/>
+          <w:szCs w:val="20"/>
+          <w:lang w:eastAsia="en-IN"/>
+          <w14:ligatures w14:val="none"/>
+        </w:rPr>
+      </w:pPr>
+      <w:r>
+        <w:rPr>
+          <w:rFonts w:ascii="Arial" w:eastAsia="Times New Roman" w:hAnsi="Arial" w:cs="Arial"/>
+          <w:color w:val="2D2F31"/>
+          <w:kern w:val="0"/>
+          <w:sz w:val="20"/>
+          <w:szCs w:val="20"/>
+          <w:lang w:eastAsia="en-IN"/>
+          <w14:ligatures w14:val="none"/>
+        </w:rPr>
+        <w:t>Add Value at beginning, Add value at the end</w:t>
+      </w:r>
+    </w:p>
+    <w:p>
+      <w:pPr>
+        <w:shd w:val="clear" w:color="auto" w:fill="FFFFFF"/>
+        <w:spacing w:beforeAutospacing="1" w:after="0" w:afterAutospacing="1" w:line="240" w:lineRule="auto"/>
+        <w:rPr>
+          <w:rFonts w:ascii="Arial" w:eastAsia="Times New Roman" w:hAnsi="Arial" w:cs="Arial"/>
+          <w:color w:val="2D2F31"/>
+          <w:kern w:val="0"/>
+          <w:sz w:val="20"/>
+          <w:szCs w:val="20"/>
+          <w:lang w:eastAsia="en-IN"/>
+          <w14:ligatures w14:val="none"/>
+        </w:rPr>
+      </w:pPr>
+      <w:r>
+        <w:rPr>
+          <w:rFonts w:ascii="Arial" w:eastAsia="Times New Roman" w:hAnsi="Arial" w:cs="Arial"/>
+          <w:b/>
+          <w:bCs/>
+          <w:color w:val="2D2F31"/>
+          <w:kern w:val="0"/>
+          <w:sz w:val="20"/>
+          <w:szCs w:val="20"/>
+          <w:lang w:eastAsia="en-IN"/>
+          <w14:ligatures w14:val="none"/>
+        </w:rPr>
+        <w:t>LPUSHX, RPUSHX</w:t>
+      </w:r>
+    </w:p>
+    <w:p>
+      <w:pPr>
+        <w:shd w:val="clear" w:color="auto" w:fill="FFFFFF"/>
+        <w:spacing w:before="100" w:beforeAutospacing="1" w:after="100" w:afterAutospacing="1" w:line="240" w:lineRule="auto"/>
+        <w:rPr>
+          <w:rFonts w:ascii="Arial" w:eastAsia="Times New Roman" w:hAnsi="Arial" w:cs="Arial"/>
+          <w:color w:val="2D2F31"/>
+          <w:kern w:val="0"/>
+          <w:sz w:val="20"/>
+          <w:szCs w:val="20"/>
+          <w:lang w:eastAsia="en-IN"/>
+          <w14:ligatures w14:val="none"/>
+        </w:rPr>
+      </w:pPr>
+      <w:r>
+        <w:rPr>
+          <w:rFonts w:ascii="Arial" w:eastAsia="Times New Roman" w:hAnsi="Arial" w:cs="Arial"/>
+          <w:color w:val="2D2F31"/>
+          <w:kern w:val="0"/>
+          <w:sz w:val="20"/>
+          <w:szCs w:val="20"/>
+          <w:lang w:eastAsia="en-IN"/>
+          <w14:ligatures w14:val="none"/>
+        </w:rPr>
+        <w:t>Only push if key already exists</w:t>
+      </w:r>
+    </w:p>
+    <w:p>
+      <w:pPr>
+        <w:shd w:val="clear" w:color="auto" w:fill="FFFFFF"/>
+        <w:spacing w:beforeAutospacing="1" w:after="0" w:afterAutospacing="1" w:line="240" w:lineRule="auto"/>
+        <w:rPr>
+          <w:rFonts w:ascii="Arial" w:eastAsia="Times New Roman" w:hAnsi="Arial" w:cs="Arial"/>
+          <w:color w:val="2D2F31"/>
+          <w:kern w:val="0"/>
+          <w:sz w:val="20"/>
+          <w:szCs w:val="20"/>
+          <w:lang w:eastAsia="en-IN"/>
+          <w14:ligatures w14:val="none"/>
+        </w:rPr>
+      </w:pPr>
+      <w:r>
+        <w:rPr>
+          <w:rFonts w:ascii="Arial" w:eastAsia="Times New Roman" w:hAnsi="Arial" w:cs="Arial"/>
+          <w:b/>
+          <w:bCs/>
+          <w:color w:val="2D2F31"/>
+          <w:kern w:val="0"/>
+          <w:sz w:val="20"/>
+          <w:szCs w:val="20"/>
+          <w:lang w:eastAsia="en-IN"/>
+          <w14:ligatures w14:val="none"/>
+        </w:rPr>
+        <w:t>LLEN, LRANGE</w:t>
+      </w:r>
+    </w:p>
+    <w:p>
+      <w:pPr>
+        <w:shd w:val="clear" w:color="auto" w:fill="FFFFFF"/>
+        <w:spacing w:before="100" w:beforeAutospacing="1" w:after="100" w:afterAutospacing="1" w:line="240" w:lineRule="auto"/>
+        <w:rPr>
+          <w:rFonts w:ascii="Arial" w:eastAsia="Times New Roman" w:hAnsi="Arial" w:cs="Arial"/>
+          <w:color w:val="2D2F31"/>
+          <w:kern w:val="0"/>
+          <w:sz w:val="20"/>
+          <w:szCs w:val="20"/>
+          <w:lang w:eastAsia="en-IN"/>
+          <w14:ligatures w14:val="none"/>
+        </w:rPr>
+      </w:pPr>
+      <w:r>
+        <w:rPr>
+          <w:rFonts w:ascii="Arial" w:eastAsia="Times New Roman" w:hAnsi="Arial" w:cs="Arial"/>
+          <w:color w:val="2D2F31"/>
+          <w:kern w:val="0"/>
+          <w:sz w:val="20"/>
+          <w:szCs w:val="20"/>
+          <w:lang w:eastAsia="en-IN"/>
+          <w14:ligatures w14:val="none"/>
+        </w:rPr>
+        <w:t>Get number of values, Get values from Start to Stop</w:t>
+      </w:r>
+    </w:p>
+    <w:p>
+      <w:pPr>
+        <w:shd w:val="clear" w:color="auto" w:fill="FFFFFF"/>
+        <w:spacing w:beforeAutospacing="1" w:after="0" w:afterAutospacing="1" w:line="240" w:lineRule="auto"/>
+        <w:rPr>
+          <w:rFonts w:ascii="Arial" w:eastAsia="Times New Roman" w:hAnsi="Arial" w:cs="Arial"/>
+          <w:color w:val="2D2F31"/>
+          <w:kern w:val="0"/>
+          <w:sz w:val="20"/>
+          <w:szCs w:val="20"/>
+          <w:lang w:eastAsia="en-IN"/>
+          <w14:ligatures w14:val="none"/>
+        </w:rPr>
+      </w:pPr>
+      <w:r>
+        <w:rPr>
+          <w:rFonts w:ascii="Arial" w:eastAsia="Times New Roman" w:hAnsi="Arial" w:cs="Arial"/>
+          <w:b/>
+          <w:bCs/>
+          <w:color w:val="2D2F31"/>
+          <w:kern w:val="0"/>
+          <w:sz w:val="20"/>
+          <w:szCs w:val="20"/>
+          <w:lang w:eastAsia="en-IN"/>
+          <w14:ligatures w14:val="none"/>
+        </w:rPr>
+        <w:t>LINDEX, LSET, LINSERT</w:t>
+      </w:r>
+    </w:p>
+    <w:p>
+      <w:pPr>
+        <w:shd w:val="clear" w:color="auto" w:fill="FFFFFF"/>
+        <w:spacing w:before="100" w:beforeAutospacing="1" w:after="100" w:afterAutospacing="1" w:line="240" w:lineRule="auto"/>
+        <w:rPr>
+          <w:rFonts w:ascii="Arial" w:eastAsia="Times New Roman" w:hAnsi="Arial" w:cs="Arial"/>
+          <w:color w:val="2D2F31"/>
+          <w:kern w:val="0"/>
+          <w:sz w:val="20"/>
+          <w:szCs w:val="20"/>
+          <w:lang w:eastAsia="en-IN"/>
+          <w14:ligatures w14:val="none"/>
+        </w:rPr>
+      </w:pPr>
+      <w:r>
+        <w:rPr>
+          <w:rFonts w:ascii="Arial" w:eastAsia="Times New Roman" w:hAnsi="Arial" w:cs="Arial"/>
+          <w:color w:val="2D2F31"/>
+          <w:kern w:val="0"/>
+          <w:sz w:val="20"/>
+          <w:szCs w:val="20"/>
+          <w:lang w:eastAsia="en-IN"/>
+          <w14:ligatures w14:val="none"/>
+        </w:rPr>
+        <w:t>Get a value by index, Set a value by index, Add a value before or after another</w:t>
+      </w:r>
+    </w:p>
+    <w:p>
+      <w:pPr>
+        <w:shd w:val="clear" w:color="auto" w:fill="FFFFFF"/>
+        <w:spacing w:beforeAutospacing="1" w:after="0" w:afterAutospacing="1" w:line="240" w:lineRule="auto"/>
+        <w:rPr>
+          <w:rFonts w:ascii="Arial" w:eastAsia="Times New Roman" w:hAnsi="Arial" w:cs="Arial"/>
+          <w:color w:val="2D2F31"/>
+          <w:kern w:val="0"/>
+          <w:sz w:val="20"/>
+          <w:szCs w:val="20"/>
+          <w:lang w:eastAsia="en-IN"/>
+          <w14:ligatures w14:val="none"/>
+        </w:rPr>
+      </w:pPr>
+      <w:r>
+        <w:rPr>
+          <w:rFonts w:ascii="Arial" w:eastAsia="Times New Roman" w:hAnsi="Arial" w:cs="Arial"/>
+          <w:b/>
+          <w:bCs/>
+          <w:color w:val="2D2F31"/>
+          <w:kern w:val="0"/>
+          <w:sz w:val="20"/>
+          <w:szCs w:val="20"/>
+          <w:lang w:eastAsia="en-IN"/>
+          <w14:ligatures w14:val="none"/>
+        </w:rPr>
+        <w:t>LREM, LTRIM</w:t>
+      </w:r>
+    </w:p>
+    <w:p>
+      <w:pPr>
+        <w:shd w:val="clear" w:color="auto" w:fill="FFFFFF"/>
+        <w:spacing w:before="100" w:beforeAutospacing="1" w:after="100" w:afterAutospacing="1" w:line="240" w:lineRule="auto"/>
+        <w:rPr>
+          <w:rFonts w:ascii="Arial" w:eastAsia="Times New Roman" w:hAnsi="Arial" w:cs="Arial"/>
+          <w:color w:val="2D2F31"/>
+          <w:kern w:val="0"/>
+          <w:sz w:val="20"/>
+          <w:szCs w:val="20"/>
+          <w:lang w:eastAsia="en-IN"/>
+          <w14:ligatures w14:val="none"/>
+        </w:rPr>
+      </w:pPr>
+      <w:r>
+        <w:rPr>
+          <w:rFonts w:ascii="Arial" w:eastAsia="Times New Roman" w:hAnsi="Arial" w:cs="Arial"/>
+          <w:color w:val="2D2F31"/>
+          <w:kern w:val="0"/>
+          <w:sz w:val="20"/>
+          <w:szCs w:val="20"/>
+          <w:lang w:eastAsia="en-IN"/>
+          <w14:ligatures w14:val="none"/>
+        </w:rPr>
+        <w:t>Delete element from list, Trim list by range</w:t>
+      </w:r>
+    </w:p>
+    <w:p>
+      <w:pPr>
+        <w:shd w:val="clear" w:color="auto" w:fill="FFFFFF"/>
+        <w:spacing w:beforeAutospacing="1" w:after="0" w:afterAutospacing="1" w:line="240" w:lineRule="auto"/>
+        <w:rPr>
+          <w:rFonts w:ascii="Arial" w:eastAsia="Times New Roman" w:hAnsi="Arial" w:cs="Arial"/>
+          <w:color w:val="2D2F31"/>
+          <w:kern w:val="0"/>
+          <w:sz w:val="20"/>
+          <w:szCs w:val="20"/>
+          <w:lang w:eastAsia="en-IN"/>
+          <w14:ligatures w14:val="none"/>
+        </w:rPr>
+      </w:pPr>
+      <w:r>
+        <w:rPr>
+          <w:rFonts w:ascii="Arial" w:eastAsia="Times New Roman" w:hAnsi="Arial" w:cs="Arial"/>
+          <w:b/>
+          <w:bCs/>
+          <w:color w:val="2D2F31"/>
+          <w:kern w:val="0"/>
+          <w:sz w:val="20"/>
+          <w:szCs w:val="20"/>
+          <w:lang w:eastAsia="en-IN"/>
+          <w14:ligatures w14:val="none"/>
+        </w:rPr>
+        <w:t>LPOP, RPOP</w:t>
+      </w:r>
+    </w:p>
+    <w:p>
+      <w:pPr>
+        <w:shd w:val="clear" w:color="auto" w:fill="FFFFFF"/>
+        <w:spacing w:after="0" w:line="240" w:lineRule="auto"/>
+        <w:rPr>
+          <w:rFonts w:ascii="Arial" w:eastAsia="Times New Roman" w:hAnsi="Arial" w:cs="Arial"/>
+          <w:color w:val="2D2F31"/>
+          <w:kern w:val="0"/>
+          <w:sz w:val="20"/>
+          <w:szCs w:val="20"/>
+          <w:lang w:eastAsia="en-IN"/>
+          <w14:ligatures w14:val="none"/>
+        </w:rPr>
+      </w:pPr>
+      <w:r>
+        <w:rPr>
+          <w:rFonts w:ascii="Arial" w:eastAsia="Times New Roman" w:hAnsi="Arial" w:cs="Arial"/>
+          <w:color w:val="2D2F31"/>
+          <w:kern w:val="0"/>
+          <w:sz w:val="20"/>
+          <w:szCs w:val="20"/>
+          <w:lang w:eastAsia="en-IN"/>
+          <w14:ligatures w14:val="none"/>
+        </w:rPr>
+        <w:t>Delete and Get the first element, Delete and Get the last element</w:t>
+      </w:r>
+    </w:p>
+    <w:p>
+      <w:pPr>
+        <w:rPr>
+          <w:rFonts w:ascii="Arial" w:hAnsi="Arial" w:cs="Arial"/>
+          <w:sz w:val="20"/>
+          <w:szCs w:val="20"/>
+        </w:rPr>
+      </w:pPr>
+    </w:p>
+    <w:p>
+      <w:pPr>
+        <w:rPr>
+          <w:rFonts w:ascii="Arial" w:hAnsi="Arial" w:cs="Arial"/>
+          <w:sz w:val="20"/>
+          <w:szCs w:val="20"/>
+        </w:rPr>
+      </w:pPr>
+    </w:p>
+    <w:p>
+      <w:pPr>
+        <w:shd w:val="clear" w:color="auto" w:fill="FFFFFF"/>
+        <w:spacing w:after="0" w:line="240" w:lineRule="auto"/>
+        <w:rPr>
+          <w:rFonts w:ascii="Arial" w:eastAsia="Times New Roman" w:hAnsi="Arial" w:cs="Arial"/>
+          <w:b/>
+          <w:bCs/>
+          <w:color w:val="2D2F31"/>
+          <w:kern w:val="0"/>
+          <w:sz w:val="20"/>
+          <w:szCs w:val="20"/>
+          <w:lang w:eastAsia="en-IN"/>
+          <w14:ligatures w14:val="none"/>
+        </w:rPr>
+      </w:pPr>
+      <w:r>
+        <w:rPr>
+          <w:rFonts w:ascii="Arial" w:eastAsia="Times New Roman" w:hAnsi="Arial" w:cs="Arial"/>
+          <w:b/>
+          <w:bCs/>
+          <w:color w:val="2D2F31"/>
+          <w:kern w:val="0"/>
+          <w:sz w:val="20"/>
+          <w:szCs w:val="20"/>
+          <w:lang w:eastAsia="en-IN"/>
+          <w14:ligatures w14:val="none"/>
+        </w:rPr>
+        <w:t>Use Cases - Hashes</w:t>
+      </w:r>
+    </w:p>
+    <w:p>
+      <w:pPr>
+        <w:shd w:val="clear" w:color="auto" w:fill="FFFFFF"/>
+        <w:spacing w:beforeAutospacing="1" w:after="0" w:afterAutospacing="1" w:line="240" w:lineRule="auto"/>
+        <w:rPr>
+          <w:rFonts w:ascii="Arial" w:eastAsia="Times New Roman" w:hAnsi="Arial" w:cs="Arial"/>
+          <w:color w:val="2D2F31"/>
+          <w:kern w:val="0"/>
+          <w:sz w:val="20"/>
+          <w:szCs w:val="20"/>
+          <w:lang w:eastAsia="en-IN"/>
+          <w14:ligatures w14:val="none"/>
+        </w:rPr>
+      </w:pPr>
+      <w:r>
+        <w:rPr>
+          <w:rFonts w:ascii="Arial" w:eastAsia="Times New Roman" w:hAnsi="Arial" w:cs="Arial"/>
+          <w:color w:val="2D2F31"/>
+          <w:kern w:val="0"/>
+          <w:sz w:val="20"/>
+          <w:szCs w:val="20"/>
+          <w:lang w:eastAsia="en-IN"/>
+          <w14:ligatures w14:val="none"/>
+        </w:rPr>
+        <w:t>Redis Hashes are maps between string fields and string values. They are the go-to data type if you need to essentially create a container of unique fields and their values to represent objects.</w:t>
+      </w:r>
+    </w:p>
+    <w:p>
+      <w:pPr>
+        <w:numPr>
+          <w:ilvl w:val="0"/>
+          <w:numId w:val="5"/>
+        </w:numPr>
+        <w:shd w:val="clear" w:color="auto" w:fill="FFFFFF"/>
+        <w:spacing w:beforeAutospacing="1" w:after="0" w:afterAutospacing="1" w:line="240" w:lineRule="auto"/>
+        <w:rPr>
+          <w:rFonts w:ascii="Arial" w:eastAsia="Times New Roman" w:hAnsi="Arial" w:cs="Arial"/>
+          <w:color w:val="2D2F31"/>
+          <w:kern w:val="0"/>
+          <w:sz w:val="20"/>
+          <w:szCs w:val="20"/>
+          <w:lang w:eastAsia="en-IN"/>
+          <w14:ligatures w14:val="none"/>
+        </w:rPr>
+      </w:pPr>
+      <w:r>
+        <w:rPr>
+          <w:rFonts w:ascii="Arial" w:eastAsia="Times New Roman" w:hAnsi="Arial" w:cs="Arial"/>
+          <w:b/>
+          <w:bCs/>
+          <w:color w:val="2D2F31"/>
+          <w:kern w:val="0"/>
+          <w:sz w:val="20"/>
+          <w:szCs w:val="20"/>
+          <w:lang w:eastAsia="en-IN"/>
+          <w14:ligatures w14:val="none"/>
+        </w:rPr>
+        <w:t>User Profiles:</w:t>
+      </w:r>
+      <w:r>
+        <w:rPr>
+          <w:rFonts w:ascii="Arial" w:eastAsia="Times New Roman" w:hAnsi="Arial" w:cs="Arial"/>
+          <w:color w:val="2D2F31"/>
+          <w:kern w:val="0"/>
+          <w:sz w:val="20"/>
+          <w:szCs w:val="20"/>
+          <w:lang w:eastAsia="en-IN"/>
+          <w14:ligatures w14:val="none"/>
+        </w:rPr>
+        <w:t xml:space="preserve"> Redis Hash data structures can be used to store application objects like Users information and more. Many web applications use Redis Hashes for their user profiles, as they can use a single hash for all the user fields, such as name, surname, email, password, </w:t>
+      </w:r>
+      <w:proofErr w:type="spellStart"/>
+      <w:r>
+        <w:rPr>
+          <w:rFonts w:ascii="Arial" w:eastAsia="Times New Roman" w:hAnsi="Arial" w:cs="Arial"/>
+          <w:color w:val="2D2F31"/>
+          <w:kern w:val="0"/>
+          <w:sz w:val="20"/>
+          <w:szCs w:val="20"/>
+          <w:lang w:eastAsia="en-IN"/>
+          <w14:ligatures w14:val="none"/>
+        </w:rPr>
+        <w:t>etc.e.g</w:t>
+      </w:r>
+      <w:proofErr w:type="spellEnd"/>
+      <w:r>
+        <w:rPr>
+          <w:rFonts w:ascii="Arial" w:eastAsia="Times New Roman" w:hAnsi="Arial" w:cs="Arial"/>
+          <w:color w:val="2D2F31"/>
+          <w:kern w:val="0"/>
+          <w:sz w:val="20"/>
+          <w:szCs w:val="20"/>
+          <w:lang w:eastAsia="en-IN"/>
+          <w14:ligatures w14:val="none"/>
+        </w:rPr>
+        <w:t>. you can use</w:t>
+      </w:r>
+      <w:r>
+        <w:rPr>
+          <w:rFonts w:ascii="Arial" w:eastAsia="Times New Roman" w:hAnsi="Arial" w:cs="Arial"/>
+          <w:color w:val="2D2F31"/>
+          <w:kern w:val="0"/>
+          <w:sz w:val="20"/>
+          <w:szCs w:val="20"/>
+          <w:lang w:eastAsia="en-IN"/>
+          <w14:ligatures w14:val="none"/>
+        </w:rPr>
+        <w:br/>
+      </w:r>
+      <w:r>
+        <w:rPr>
+          <w:rFonts w:ascii="Arial" w:eastAsia="Times New Roman" w:hAnsi="Arial" w:cs="Arial"/>
+          <w:color w:val="2D2F31"/>
+          <w:kern w:val="0"/>
+          <w:sz w:val="20"/>
+          <w:szCs w:val="20"/>
+          <w:lang w:eastAsia="en-IN"/>
+          <w14:ligatures w14:val="none"/>
+        </w:rPr>
+        <w:br/>
+      </w:r>
+      <w:r>
+        <w:rPr>
+          <w:rFonts w:ascii="Arial" w:eastAsia="Times New Roman" w:hAnsi="Arial" w:cs="Arial"/>
+          <w:b/>
+          <w:bCs/>
+          <w:color w:val="2D2F31"/>
+          <w:kern w:val="0"/>
+          <w:sz w:val="20"/>
+          <w:szCs w:val="20"/>
+          <w:lang w:eastAsia="en-IN"/>
+          <w14:ligatures w14:val="none"/>
+        </w:rPr>
+        <w:t>HSET</w:t>
+      </w:r>
+      <w:r>
+        <w:rPr>
+          <w:rFonts w:ascii="Arial" w:eastAsia="Times New Roman" w:hAnsi="Arial" w:cs="Arial"/>
+          <w:color w:val="2D2F31"/>
+          <w:kern w:val="0"/>
+          <w:sz w:val="20"/>
+          <w:szCs w:val="20"/>
+          <w:lang w:eastAsia="en-IN"/>
+          <w14:ligatures w14:val="none"/>
+        </w:rPr>
+        <w:t> user:101 name "Joe" age 30 country "USA"</w:t>
+      </w:r>
+    </w:p>
+    <w:p>
+      <w:pPr>
+        <w:numPr>
+          <w:ilvl w:val="0"/>
+          <w:numId w:val="5"/>
+        </w:numPr>
+        <w:shd w:val="clear" w:color="auto" w:fill="FFFFFF"/>
+        <w:spacing w:beforeAutospacing="1" w:after="0" w:afterAutospacing="1" w:line="240" w:lineRule="auto"/>
+        <w:rPr>
+          <w:rFonts w:ascii="Arial" w:eastAsia="Times New Roman" w:hAnsi="Arial" w:cs="Arial"/>
+          <w:color w:val="2D2F31"/>
+          <w:kern w:val="0"/>
+          <w:sz w:val="20"/>
+          <w:szCs w:val="20"/>
+          <w:lang w:eastAsia="en-IN"/>
+          <w14:ligatures w14:val="none"/>
+        </w:rPr>
+      </w:pPr>
+      <w:r>
+        <w:rPr>
+          <w:rFonts w:ascii="Arial" w:eastAsia="Times New Roman" w:hAnsi="Arial" w:cs="Arial"/>
+          <w:b/>
+          <w:bCs/>
+          <w:color w:val="2D2F31"/>
+          <w:kern w:val="0"/>
+          <w:sz w:val="20"/>
+          <w:szCs w:val="20"/>
+          <w:lang w:eastAsia="en-IN"/>
+          <w14:ligatures w14:val="none"/>
+        </w:rPr>
+        <w:t>User Posts:</w:t>
+      </w:r>
+      <w:r>
+        <w:rPr>
+          <w:rFonts w:ascii="Arial" w:eastAsia="Times New Roman" w:hAnsi="Arial" w:cs="Arial"/>
+          <w:color w:val="2D2F31"/>
+          <w:kern w:val="0"/>
+          <w:sz w:val="20"/>
+          <w:szCs w:val="20"/>
+          <w:lang w:eastAsia="en-IN"/>
+          <w14:ligatures w14:val="none"/>
+        </w:rPr>
+        <w:t xml:space="preserve"> Some of the popular social platforms like </w:t>
+      </w:r>
+      <w:proofErr w:type="spellStart"/>
+      <w:r>
+        <w:rPr>
+          <w:rFonts w:ascii="Arial" w:eastAsia="Times New Roman" w:hAnsi="Arial" w:cs="Arial"/>
+          <w:color w:val="2D2F31"/>
+          <w:kern w:val="0"/>
+          <w:sz w:val="20"/>
+          <w:szCs w:val="20"/>
+          <w:lang w:eastAsia="en-IN"/>
+          <w14:ligatures w14:val="none"/>
+        </w:rPr>
+        <w:t>instagram</w:t>
+      </w:r>
+      <w:proofErr w:type="spellEnd"/>
+      <w:r>
+        <w:rPr>
+          <w:rFonts w:ascii="Arial" w:eastAsia="Times New Roman" w:hAnsi="Arial" w:cs="Arial"/>
+          <w:color w:val="2D2F31"/>
+          <w:kern w:val="0"/>
+          <w:sz w:val="20"/>
+          <w:szCs w:val="20"/>
+          <w:lang w:eastAsia="en-IN"/>
+          <w14:ligatures w14:val="none"/>
+        </w:rPr>
+        <w:t xml:space="preserve"> uses Redis Hashes for various purposes e.g.</w:t>
+      </w:r>
+    </w:p>
+    <w:p>
+      <w:pPr>
+        <w:numPr>
+          <w:ilvl w:val="1"/>
+          <w:numId w:val="5"/>
+        </w:numPr>
+        <w:shd w:val="clear" w:color="auto" w:fill="FFFFFF"/>
+        <w:spacing w:before="100" w:beforeAutospacing="1" w:after="100" w:afterAutospacing="1" w:line="240" w:lineRule="auto"/>
+        <w:rPr>
+          <w:rFonts w:ascii="Arial" w:eastAsia="Times New Roman" w:hAnsi="Arial" w:cs="Arial"/>
+          <w:color w:val="2D2F31"/>
+          <w:kern w:val="0"/>
+          <w:sz w:val="20"/>
+          <w:szCs w:val="20"/>
+          <w:lang w:eastAsia="en-IN"/>
+          <w14:ligatures w14:val="none"/>
+        </w:rPr>
+      </w:pPr>
+      <w:r>
+        <w:rPr>
+          <w:rFonts w:ascii="Arial" w:eastAsia="Times New Roman" w:hAnsi="Arial" w:cs="Arial"/>
+          <w:color w:val="2D2F31"/>
+          <w:kern w:val="0"/>
+          <w:sz w:val="20"/>
+          <w:szCs w:val="20"/>
+          <w:lang w:eastAsia="en-IN"/>
+          <w14:ligatures w14:val="none"/>
+        </w:rPr>
+        <w:t>To map all the archived user photos or posts back belong to  a single user. The Redis Hashes hashing mechanism allows them to look up and return values very fast, fit the data needed in memory, and leverage data persistence in the event one of their servers dies.</w:t>
+      </w:r>
+    </w:p>
+    <w:p>
+      <w:pPr>
+        <w:shd w:val="clear" w:color="auto" w:fill="FFFFFF"/>
+        <w:spacing w:beforeAutospacing="1" w:after="0" w:afterAutospacing="1" w:line="240" w:lineRule="auto"/>
+        <w:ind w:left="1440"/>
+        <w:rPr>
+          <w:rFonts w:ascii="Arial" w:eastAsia="Times New Roman" w:hAnsi="Arial" w:cs="Arial"/>
+          <w:color w:val="2D2F31"/>
+          <w:kern w:val="0"/>
+          <w:sz w:val="20"/>
+          <w:szCs w:val="20"/>
+          <w:lang w:eastAsia="en-IN"/>
+          <w14:ligatures w14:val="none"/>
+        </w:rPr>
+      </w:pPr>
+    </w:p>
+    <w:p>
+      <w:pPr>
+        <w:numPr>
+          <w:ilvl w:val="0"/>
+          <w:numId w:val="5"/>
+        </w:numPr>
+        <w:shd w:val="clear" w:color="auto" w:fill="FFFFFF"/>
+        <w:spacing w:beforeAutospacing="1" w:after="0" w:afterAutospacing="1" w:line="240" w:lineRule="auto"/>
+        <w:rPr>
+          <w:rFonts w:ascii="Arial" w:eastAsia="Times New Roman" w:hAnsi="Arial" w:cs="Arial"/>
+          <w:color w:val="2D2F31"/>
+          <w:kern w:val="0"/>
+          <w:sz w:val="20"/>
+          <w:szCs w:val="20"/>
+          <w:lang w:eastAsia="en-IN"/>
+          <w14:ligatures w14:val="none"/>
+        </w:rPr>
+      </w:pPr>
+      <w:r>
+        <w:rPr>
+          <w:rFonts w:ascii="Arial" w:eastAsia="Times New Roman" w:hAnsi="Arial" w:cs="Arial"/>
+          <w:b/>
+          <w:bCs/>
+          <w:color w:val="2D2F31"/>
+          <w:kern w:val="0"/>
+          <w:sz w:val="20"/>
+          <w:szCs w:val="20"/>
+          <w:lang w:eastAsia="en-IN"/>
+          <w14:ligatures w14:val="none"/>
+        </w:rPr>
+        <w:t>Storing Multi-Tenant Metrics: </w:t>
+      </w:r>
+      <w:r>
+        <w:rPr>
+          <w:rFonts w:ascii="Arial" w:eastAsia="Times New Roman" w:hAnsi="Arial" w:cs="Arial"/>
+          <w:color w:val="2D2F31"/>
+          <w:kern w:val="0"/>
+          <w:sz w:val="20"/>
+          <w:szCs w:val="20"/>
+          <w:lang w:eastAsia="en-IN"/>
+          <w14:ligatures w14:val="none"/>
+        </w:rPr>
+        <w:t xml:space="preserve">Multi-tenant metrics can utilize Redis hashes to store critical </w:t>
+      </w:r>
+      <w:proofErr w:type="spellStart"/>
+      <w:r>
+        <w:rPr>
+          <w:rFonts w:ascii="Arial" w:eastAsia="Times New Roman" w:hAnsi="Arial" w:cs="Arial"/>
+          <w:color w:val="2D2F31"/>
+          <w:kern w:val="0"/>
+          <w:sz w:val="20"/>
+          <w:szCs w:val="20"/>
+          <w:lang w:eastAsia="en-IN"/>
+          <w14:ligatures w14:val="none"/>
+        </w:rPr>
+        <w:t>informations</w:t>
+      </w:r>
+      <w:proofErr w:type="spellEnd"/>
+      <w:r>
+        <w:rPr>
+          <w:rFonts w:ascii="Arial" w:eastAsia="Times New Roman" w:hAnsi="Arial" w:cs="Arial"/>
+          <w:color w:val="2D2F31"/>
+          <w:kern w:val="0"/>
+          <w:sz w:val="20"/>
+          <w:szCs w:val="20"/>
+          <w:lang w:eastAsia="en-IN"/>
+          <w14:ligatures w14:val="none"/>
+        </w:rPr>
+        <w:t xml:space="preserve"> </w:t>
+      </w:r>
+      <w:proofErr w:type="spellStart"/>
+      <w:r>
+        <w:rPr>
+          <w:rFonts w:ascii="Arial" w:eastAsia="Times New Roman" w:hAnsi="Arial" w:cs="Arial"/>
+          <w:color w:val="2D2F31"/>
+          <w:kern w:val="0"/>
+          <w:sz w:val="20"/>
+          <w:szCs w:val="20"/>
+          <w:lang w:eastAsia="en-IN"/>
+          <w14:ligatures w14:val="none"/>
+        </w:rPr>
+        <w:t>e.g</w:t>
+      </w:r>
+      <w:proofErr w:type="spellEnd"/>
+      <w:r>
+        <w:rPr>
+          <w:rFonts w:ascii="Arial" w:eastAsia="Times New Roman" w:hAnsi="Arial" w:cs="Arial"/>
+          <w:color w:val="2D2F31"/>
+          <w:kern w:val="0"/>
+          <w:sz w:val="20"/>
+          <w:szCs w:val="20"/>
+          <w:lang w:eastAsia="en-IN"/>
+          <w14:ligatures w14:val="none"/>
+        </w:rPr>
+        <w:t xml:space="preserve"> They can use hash data structures to record and store their product and sales metrics in a way that guarantees solid separation between each tenant, as hashes can be encoded efficiently in a very small memory space.</w:t>
+      </w:r>
+    </w:p>
+    <w:p>
+      <w:pPr>
+        <w:shd w:val="clear" w:color="auto" w:fill="FFFFFF"/>
+        <w:spacing w:after="0" w:line="240" w:lineRule="auto"/>
+        <w:rPr>
+          <w:rFonts w:ascii="Arial" w:eastAsia="Times New Roman" w:hAnsi="Arial" w:cs="Arial"/>
+          <w:color w:val="2D2F31"/>
+          <w:kern w:val="0"/>
+          <w:sz w:val="20"/>
+          <w:szCs w:val="20"/>
+          <w:lang w:eastAsia="en-IN"/>
+          <w14:ligatures w14:val="none"/>
+        </w:rPr>
+      </w:pPr>
+      <w:r>
+        <w:rPr>
+          <w:rFonts w:ascii="Arial" w:eastAsia="Times New Roman" w:hAnsi="Arial" w:cs="Arial"/>
+          <w:color w:val="2D2F31"/>
+          <w:kern w:val="0"/>
+          <w:sz w:val="20"/>
+          <w:szCs w:val="20"/>
+          <w:lang w:eastAsia="en-IN"/>
+          <w14:ligatures w14:val="none"/>
+        </w:rPr>
+        <w:t>You should use Redis Hashes whenever possible, as you can use a small Redis instance to store millions of objects.</w:t>
+      </w:r>
+    </w:p>
+    <w:p>
+      <w:pPr>
+        <w:rPr>
+          <w:rFonts w:ascii="Arial" w:hAnsi="Arial" w:cs="Arial"/>
+          <w:sz w:val="20"/>
+          <w:szCs w:val="20"/>
+        </w:rPr>
+      </w:pPr>
+    </w:p>
+    <w:p>
+      <w:pPr>
+        <w:shd w:val="clear" w:color="auto" w:fill="FFFFFF"/>
+        <w:spacing w:after="0" w:line="240" w:lineRule="auto"/>
+        <w:rPr>
+          <w:rFonts w:ascii="Arial" w:eastAsia="Times New Roman" w:hAnsi="Arial" w:cs="Arial"/>
+          <w:b/>
+          <w:bCs/>
+          <w:color w:val="2D2F31"/>
+          <w:kern w:val="0"/>
+          <w:sz w:val="20"/>
+          <w:szCs w:val="20"/>
+          <w:lang w:eastAsia="en-IN"/>
+          <w14:ligatures w14:val="none"/>
+        </w:rPr>
+      </w:pPr>
+      <w:r>
+        <w:rPr>
+          <w:rFonts w:ascii="Arial" w:eastAsia="Times New Roman" w:hAnsi="Arial" w:cs="Arial"/>
+          <w:b/>
+          <w:bCs/>
+          <w:color w:val="2D2F31"/>
+          <w:kern w:val="0"/>
+          <w:sz w:val="20"/>
+          <w:szCs w:val="20"/>
+          <w:lang w:eastAsia="en-IN"/>
+          <w14:ligatures w14:val="none"/>
+        </w:rPr>
+        <w:t>Quick Reference - Hashes</w:t>
+      </w:r>
+    </w:p>
+    <w:p>
+      <w:pPr>
+        <w:numPr>
+          <w:ilvl w:val="0"/>
+          <w:numId w:val="6"/>
+        </w:numPr>
+        <w:shd w:val="clear" w:color="auto" w:fill="FFFFFF"/>
+        <w:spacing w:before="100" w:beforeAutospacing="1" w:after="100" w:afterAutospacing="1" w:line="240" w:lineRule="auto"/>
+        <w:rPr>
+          <w:rFonts w:ascii="Arial" w:eastAsia="Times New Roman" w:hAnsi="Arial" w:cs="Arial"/>
+          <w:color w:val="2D2F31"/>
+          <w:kern w:val="0"/>
+          <w:sz w:val="20"/>
+          <w:szCs w:val="20"/>
+          <w:lang w:eastAsia="en-IN"/>
+          <w14:ligatures w14:val="none"/>
+        </w:rPr>
+      </w:pPr>
+      <w:r>
+        <w:rPr>
+          <w:rFonts w:ascii="Arial" w:eastAsia="Times New Roman" w:hAnsi="Arial" w:cs="Arial"/>
+          <w:color w:val="2D2F31"/>
+          <w:kern w:val="0"/>
+          <w:sz w:val="20"/>
+          <w:szCs w:val="20"/>
+          <w:lang w:eastAsia="en-IN"/>
+          <w14:ligatures w14:val="none"/>
+        </w:rPr>
+        <w:t>hashes are useful for representing objects</w:t>
+      </w:r>
+    </w:p>
+    <w:p>
+      <w:pPr>
+        <w:numPr>
+          <w:ilvl w:val="0"/>
+          <w:numId w:val="6"/>
+        </w:numPr>
+        <w:shd w:val="clear" w:color="auto" w:fill="FFFFFF"/>
+        <w:spacing w:before="100" w:beforeAutospacing="1" w:after="100" w:afterAutospacing="1" w:line="240" w:lineRule="auto"/>
+        <w:rPr>
+          <w:rFonts w:ascii="Arial" w:eastAsia="Times New Roman" w:hAnsi="Arial" w:cs="Arial"/>
+          <w:color w:val="2D2F31"/>
+          <w:kern w:val="0"/>
+          <w:sz w:val="20"/>
+          <w:szCs w:val="20"/>
+          <w:lang w:eastAsia="en-IN"/>
+          <w14:ligatures w14:val="none"/>
+        </w:rPr>
+      </w:pPr>
+      <w:r>
+        <w:rPr>
+          <w:rFonts w:ascii="Arial" w:eastAsia="Times New Roman" w:hAnsi="Arial" w:cs="Arial"/>
+          <w:color w:val="2D2F31"/>
+          <w:kern w:val="0"/>
+          <w:sz w:val="20"/>
+          <w:szCs w:val="20"/>
+          <w:lang w:eastAsia="en-IN"/>
+          <w14:ligatures w14:val="none"/>
+        </w:rPr>
+        <w:t>Hashes contain one or more fields.</w:t>
+      </w:r>
+    </w:p>
+    <w:p>
+      <w:pPr>
+        <w:shd w:val="clear" w:color="auto" w:fill="FFFFFF"/>
+        <w:spacing w:beforeAutospacing="1" w:after="0" w:afterAutospacing="1" w:line="240" w:lineRule="auto"/>
+        <w:rPr>
+          <w:rFonts w:ascii="Arial" w:eastAsia="Times New Roman" w:hAnsi="Arial" w:cs="Arial"/>
+          <w:color w:val="2D2F31"/>
+          <w:kern w:val="0"/>
+          <w:sz w:val="20"/>
+          <w:szCs w:val="20"/>
+          <w:lang w:eastAsia="en-IN"/>
+          <w14:ligatures w14:val="none"/>
+        </w:rPr>
+      </w:pPr>
+      <w:r>
+        <w:rPr>
+          <w:rFonts w:ascii="Arial" w:eastAsia="Times New Roman" w:hAnsi="Arial" w:cs="Arial"/>
+          <w:b/>
+          <w:bCs/>
+          <w:color w:val="2D2F31"/>
+          <w:kern w:val="0"/>
+          <w:sz w:val="20"/>
+          <w:szCs w:val="20"/>
+          <w:lang w:eastAsia="en-IN"/>
+          <w14:ligatures w14:val="none"/>
+        </w:rPr>
+        <w:t>HSET, HSETNX, HMSET</w:t>
+      </w:r>
+    </w:p>
+    <w:p>
+      <w:pPr>
+        <w:shd w:val="clear" w:color="auto" w:fill="FFFFFF"/>
+        <w:spacing w:before="100" w:beforeAutospacing="1" w:after="100" w:afterAutospacing="1" w:line="240" w:lineRule="auto"/>
+        <w:rPr>
+          <w:rFonts w:ascii="Arial" w:eastAsia="Times New Roman" w:hAnsi="Arial" w:cs="Arial"/>
+          <w:color w:val="2D2F31"/>
+          <w:kern w:val="0"/>
+          <w:sz w:val="20"/>
+          <w:szCs w:val="20"/>
+          <w:lang w:eastAsia="en-IN"/>
+          <w14:ligatures w14:val="none"/>
+        </w:rPr>
+      </w:pPr>
+      <w:r>
+        <w:rPr>
+          <w:rFonts w:ascii="Arial" w:eastAsia="Times New Roman" w:hAnsi="Arial" w:cs="Arial"/>
+          <w:color w:val="2D2F31"/>
+          <w:kern w:val="0"/>
+          <w:sz w:val="20"/>
+          <w:szCs w:val="20"/>
+          <w:lang w:eastAsia="en-IN"/>
+          <w14:ligatures w14:val="none"/>
+        </w:rPr>
+        <w:t>Set field value, Set field value if field does not exist, Set multiple field values</w:t>
+      </w:r>
+    </w:p>
+    <w:p>
+      <w:pPr>
+        <w:shd w:val="clear" w:color="auto" w:fill="FFFFFF"/>
+        <w:spacing w:beforeAutospacing="1" w:after="0" w:afterAutospacing="1" w:line="240" w:lineRule="auto"/>
+        <w:rPr>
+          <w:rFonts w:ascii="Arial" w:eastAsia="Times New Roman" w:hAnsi="Arial" w:cs="Arial"/>
+          <w:color w:val="2D2F31"/>
+          <w:kern w:val="0"/>
+          <w:sz w:val="20"/>
+          <w:szCs w:val="20"/>
+          <w:lang w:eastAsia="en-IN"/>
+          <w14:ligatures w14:val="none"/>
+        </w:rPr>
+      </w:pPr>
+      <w:r>
+        <w:rPr>
+          <w:rFonts w:ascii="Arial" w:eastAsia="Times New Roman" w:hAnsi="Arial" w:cs="Arial"/>
+          <w:b/>
+          <w:bCs/>
+          <w:color w:val="2D2F31"/>
+          <w:kern w:val="0"/>
+          <w:sz w:val="20"/>
+          <w:szCs w:val="20"/>
+          <w:lang w:eastAsia="en-IN"/>
+          <w14:ligatures w14:val="none"/>
+        </w:rPr>
+        <w:t>HGET, HMGET</w:t>
+      </w:r>
+    </w:p>
+    <w:p>
+      <w:pPr>
+        <w:shd w:val="clear" w:color="auto" w:fill="FFFFFF"/>
+        <w:spacing w:before="100" w:beforeAutospacing="1" w:after="100" w:afterAutospacing="1" w:line="240" w:lineRule="auto"/>
+        <w:rPr>
+          <w:rFonts w:ascii="Arial" w:eastAsia="Times New Roman" w:hAnsi="Arial" w:cs="Arial"/>
+          <w:color w:val="2D2F31"/>
+          <w:kern w:val="0"/>
+          <w:sz w:val="20"/>
+          <w:szCs w:val="20"/>
+          <w:lang w:eastAsia="en-IN"/>
+          <w14:ligatures w14:val="none"/>
+        </w:rPr>
+      </w:pPr>
+      <w:r>
+        <w:rPr>
+          <w:rFonts w:ascii="Arial" w:eastAsia="Times New Roman" w:hAnsi="Arial" w:cs="Arial"/>
+          <w:color w:val="2D2F31"/>
+          <w:kern w:val="0"/>
+          <w:sz w:val="20"/>
+          <w:szCs w:val="20"/>
+          <w:lang w:eastAsia="en-IN"/>
+          <w14:ligatures w14:val="none"/>
+        </w:rPr>
+        <w:t>Get field value, Get multiple field values</w:t>
+      </w:r>
+    </w:p>
+    <w:p>
+      <w:pPr>
+        <w:shd w:val="clear" w:color="auto" w:fill="FFFFFF"/>
+        <w:spacing w:beforeAutospacing="1" w:after="0" w:afterAutospacing="1" w:line="240" w:lineRule="auto"/>
+        <w:rPr>
+          <w:rFonts w:ascii="Arial" w:eastAsia="Times New Roman" w:hAnsi="Arial" w:cs="Arial"/>
+          <w:color w:val="2D2F31"/>
+          <w:kern w:val="0"/>
+          <w:sz w:val="20"/>
+          <w:szCs w:val="20"/>
+          <w:lang w:eastAsia="en-IN"/>
+          <w14:ligatures w14:val="none"/>
+        </w:rPr>
+      </w:pPr>
+      <w:r>
+        <w:rPr>
+          <w:rFonts w:ascii="Arial" w:eastAsia="Times New Roman" w:hAnsi="Arial" w:cs="Arial"/>
+          <w:b/>
+          <w:bCs/>
+          <w:color w:val="2D2F31"/>
+          <w:kern w:val="0"/>
+          <w:sz w:val="20"/>
+          <w:szCs w:val="20"/>
+          <w:lang w:eastAsia="en-IN"/>
+          <w14:ligatures w14:val="none"/>
+        </w:rPr>
+        <w:t>HLEN, HKEYS, HVALS, HGETALL</w:t>
+      </w:r>
+    </w:p>
+    <w:p>
+      <w:pPr>
+        <w:shd w:val="clear" w:color="auto" w:fill="FFFFFF"/>
+        <w:spacing w:before="100" w:beforeAutospacing="1" w:after="100" w:afterAutospacing="1" w:line="240" w:lineRule="auto"/>
+        <w:rPr>
+          <w:rFonts w:ascii="Arial" w:eastAsia="Times New Roman" w:hAnsi="Arial" w:cs="Arial"/>
+          <w:color w:val="2D2F31"/>
+          <w:kern w:val="0"/>
+          <w:sz w:val="20"/>
+          <w:szCs w:val="20"/>
+          <w:lang w:eastAsia="en-IN"/>
+          <w14:ligatures w14:val="none"/>
+        </w:rPr>
+      </w:pPr>
+      <w:r>
+        <w:rPr>
+          <w:rFonts w:ascii="Arial" w:eastAsia="Times New Roman" w:hAnsi="Arial" w:cs="Arial"/>
+          <w:color w:val="2D2F31"/>
+          <w:kern w:val="0"/>
+          <w:sz w:val="20"/>
+          <w:szCs w:val="20"/>
+          <w:lang w:eastAsia="en-IN"/>
+          <w14:ligatures w14:val="none"/>
+        </w:rPr>
+        <w:t>Get Number of fields, Get all field keys, Get all field values, Get all fields and values</w:t>
+      </w:r>
+    </w:p>
+    <w:p>
+      <w:pPr>
+        <w:shd w:val="clear" w:color="auto" w:fill="FFFFFF"/>
+        <w:spacing w:beforeAutospacing="1" w:after="0" w:afterAutospacing="1" w:line="240" w:lineRule="auto"/>
+        <w:rPr>
+          <w:rFonts w:ascii="Arial" w:eastAsia="Times New Roman" w:hAnsi="Arial" w:cs="Arial"/>
+          <w:color w:val="2D2F31"/>
+          <w:kern w:val="0"/>
+          <w:sz w:val="20"/>
+          <w:szCs w:val="20"/>
+          <w:lang w:eastAsia="en-IN"/>
+          <w14:ligatures w14:val="none"/>
+        </w:rPr>
+      </w:pPr>
+      <w:r>
+        <w:rPr>
+          <w:rFonts w:ascii="Arial" w:eastAsia="Times New Roman" w:hAnsi="Arial" w:cs="Arial"/>
+          <w:b/>
+          <w:bCs/>
+          <w:color w:val="2D2F31"/>
+          <w:kern w:val="0"/>
+          <w:sz w:val="20"/>
+          <w:szCs w:val="20"/>
+          <w:lang w:eastAsia="en-IN"/>
+          <w14:ligatures w14:val="none"/>
+        </w:rPr>
+        <w:t>HEXISTS, HDEL</w:t>
+      </w:r>
+    </w:p>
+    <w:p>
+      <w:pPr>
+        <w:shd w:val="clear" w:color="auto" w:fill="FFFFFF"/>
+        <w:spacing w:before="100" w:beforeAutospacing="1" w:after="100" w:afterAutospacing="1" w:line="240" w:lineRule="auto"/>
+        <w:rPr>
+          <w:rFonts w:ascii="Arial" w:eastAsia="Times New Roman" w:hAnsi="Arial" w:cs="Arial"/>
+          <w:color w:val="2D2F31"/>
+          <w:kern w:val="0"/>
+          <w:sz w:val="20"/>
+          <w:szCs w:val="20"/>
+          <w:lang w:eastAsia="en-IN"/>
+          <w14:ligatures w14:val="none"/>
+        </w:rPr>
+      </w:pPr>
+      <w:r>
+        <w:rPr>
+          <w:rFonts w:ascii="Arial" w:eastAsia="Times New Roman" w:hAnsi="Arial" w:cs="Arial"/>
+          <w:color w:val="2D2F31"/>
+          <w:kern w:val="0"/>
+          <w:sz w:val="20"/>
+          <w:szCs w:val="20"/>
+          <w:lang w:eastAsia="en-IN"/>
+          <w14:ligatures w14:val="none"/>
+        </w:rPr>
+        <w:t>Check field exists, delete field</w:t>
+      </w:r>
+    </w:p>
+    <w:p>
+      <w:pPr>
+        <w:shd w:val="clear" w:color="auto" w:fill="FFFFFF"/>
+        <w:spacing w:beforeAutospacing="1" w:after="0" w:afterAutospacing="1" w:line="240" w:lineRule="auto"/>
+        <w:rPr>
+          <w:rFonts w:ascii="Arial" w:eastAsia="Times New Roman" w:hAnsi="Arial" w:cs="Arial"/>
+          <w:color w:val="2D2F31"/>
+          <w:kern w:val="0"/>
+          <w:sz w:val="20"/>
+          <w:szCs w:val="20"/>
+          <w:lang w:eastAsia="en-IN"/>
+          <w14:ligatures w14:val="none"/>
+        </w:rPr>
+      </w:pPr>
+      <w:r>
+        <w:rPr>
+          <w:rFonts w:ascii="Arial" w:eastAsia="Times New Roman" w:hAnsi="Arial" w:cs="Arial"/>
+          <w:b/>
+          <w:bCs/>
+          <w:color w:val="2D2F31"/>
+          <w:kern w:val="0"/>
+          <w:sz w:val="20"/>
+          <w:szCs w:val="20"/>
+          <w:lang w:eastAsia="en-IN"/>
+          <w14:ligatures w14:val="none"/>
+        </w:rPr>
+        <w:t>HINCRBY, HINCRBYFLOAT</w:t>
+      </w:r>
+    </w:p>
+    <w:p>
+      <w:pPr>
+        <w:shd w:val="clear" w:color="auto" w:fill="FFFFFF"/>
+        <w:spacing w:after="0" w:line="240" w:lineRule="auto"/>
+        <w:rPr>
+          <w:rFonts w:ascii="Arial" w:eastAsia="Times New Roman" w:hAnsi="Arial" w:cs="Arial"/>
+          <w:color w:val="2D2F31"/>
+          <w:kern w:val="0"/>
+          <w:sz w:val="20"/>
+          <w:szCs w:val="20"/>
+          <w:lang w:eastAsia="en-IN"/>
+          <w14:ligatures w14:val="none"/>
+        </w:rPr>
+      </w:pPr>
+      <w:r>
+        <w:rPr>
+          <w:rFonts w:ascii="Arial" w:eastAsia="Times New Roman" w:hAnsi="Arial" w:cs="Arial"/>
+          <w:color w:val="2D2F31"/>
+          <w:kern w:val="0"/>
+          <w:sz w:val="20"/>
+          <w:szCs w:val="20"/>
+          <w:lang w:eastAsia="en-IN"/>
+          <w14:ligatures w14:val="none"/>
+        </w:rPr>
+        <w:t>Increment field integer value, Increment field float value</w:t>
+      </w:r>
+    </w:p>
+    <w:p>
+      <w:pPr>
+        <w:rPr>
+          <w:rFonts w:ascii="Arial" w:hAnsi="Arial" w:cs="Arial"/>
+          <w:sz w:val="20"/>
+          <w:szCs w:val="20"/>
+        </w:rPr>
+      </w:pPr>
+    </w:p>
     <w:sectPr>
       <w:pgSz w:w="11906" w:h="16838"/>
       <w:pgMar w:top="1440" w:right="1440" w:bottom="1440" w:left="1440" w:header="708" w:footer="708" w:gutter="0"/>
@@ -1029,6 +2596,530 @@
     </w:lvl>
   </w:abstractNum>
   <w:abstractNum w:abstractNumId="1" w15:restartNumberingAfterBreak="0">
+    <w:nsid w:val="12020ACB"/>
+    <w:multiLevelType w:val="multilevel"/>
+    <w:tmpl w:val="94760F5A"/>
+    <w:lvl w:ilvl="0">
+      <w:start w:val="1"/>
+      <w:numFmt w:val="bullet"/>
+      <w:lvlText w:val=""/>
+      <w:lvlJc w:val="left"/>
+      <w:pPr>
+        <w:tabs>
+          <w:tab w:val="num" w:pos="720"/>
+        </w:tabs>
+        <w:ind w:left="720" w:hanging="360"/>
+      </w:pPr>
+      <w:rPr>
+        <w:rFonts w:ascii="Symbol" w:hAnsi="Symbol" w:hint="default"/>
+        <w:sz w:val="20"/>
+      </w:rPr>
+    </w:lvl>
+    <w:lvl w:ilvl="1" w:tentative="1">
+      <w:start w:val="1"/>
+      <w:numFmt w:val="bullet"/>
+      <w:lvlText w:val=""/>
+      <w:lvlJc w:val="left"/>
+      <w:pPr>
+        <w:tabs>
+          <w:tab w:val="num" w:pos="1440"/>
+        </w:tabs>
+        <w:ind w:left="1440" w:hanging="360"/>
+      </w:pPr>
+      <w:rPr>
+        <w:rFonts w:ascii="Symbol" w:hAnsi="Symbol" w:hint="default"/>
+        <w:sz w:val="20"/>
+      </w:rPr>
+    </w:lvl>
+    <w:lvl w:ilvl="2" w:tentative="1">
+      <w:start w:val="1"/>
+      <w:numFmt w:val="bullet"/>
+      <w:lvlText w:val=""/>
+      <w:lvlJc w:val="left"/>
+      <w:pPr>
+        <w:tabs>
+          <w:tab w:val="num" w:pos="2160"/>
+        </w:tabs>
+        <w:ind w:left="2160" w:hanging="360"/>
+      </w:pPr>
+      <w:rPr>
+        <w:rFonts w:ascii="Symbol" w:hAnsi="Symbol" w:hint="default"/>
+        <w:sz w:val="20"/>
+      </w:rPr>
+    </w:lvl>
+    <w:lvl w:ilvl="3" w:tentative="1">
+      <w:start w:val="1"/>
+      <w:numFmt w:val="bullet"/>
+      <w:lvlText w:val=""/>
+      <w:lvlJc w:val="left"/>
+      <w:pPr>
+        <w:tabs>
+          <w:tab w:val="num" w:pos="2880"/>
+        </w:tabs>
+        <w:ind w:left="2880" w:hanging="360"/>
+      </w:pPr>
+      <w:rPr>
+        <w:rFonts w:ascii="Symbol" w:hAnsi="Symbol" w:hint="default"/>
+        <w:sz w:val="20"/>
+      </w:rPr>
+    </w:lvl>
+    <w:lvl w:ilvl="4" w:tentative="1">
+      <w:start w:val="1"/>
+      <w:numFmt w:val="bullet"/>
+      <w:lvlText w:val=""/>
+      <w:lvlJc w:val="left"/>
+      <w:pPr>
+        <w:tabs>
+          <w:tab w:val="num" w:pos="3600"/>
+        </w:tabs>
+        <w:ind w:left="3600" w:hanging="360"/>
+      </w:pPr>
+      <w:rPr>
+        <w:rFonts w:ascii="Symbol" w:hAnsi="Symbol" w:hint="default"/>
+        <w:sz w:val="20"/>
+      </w:rPr>
+    </w:lvl>
+    <w:lvl w:ilvl="5" w:tentative="1">
+      <w:start w:val="1"/>
+      <w:numFmt w:val="bullet"/>
+      <w:lvlText w:val=""/>
+      <w:lvlJc w:val="left"/>
+      <w:pPr>
+        <w:tabs>
+          <w:tab w:val="num" w:pos="4320"/>
+        </w:tabs>
+        <w:ind w:left="4320" w:hanging="360"/>
+      </w:pPr>
+      <w:rPr>
+        <w:rFonts w:ascii="Symbol" w:hAnsi="Symbol" w:hint="default"/>
+        <w:sz w:val="20"/>
+      </w:rPr>
+    </w:lvl>
+    <w:lvl w:ilvl="6" w:tentative="1">
+      <w:start w:val="1"/>
+      <w:numFmt w:val="bullet"/>
+      <w:lvlText w:val=""/>
+      <w:lvlJc w:val="left"/>
+      <w:pPr>
+        <w:tabs>
+          <w:tab w:val="num" w:pos="5040"/>
+        </w:tabs>
+        <w:ind w:left="5040" w:hanging="360"/>
+      </w:pPr>
+      <w:rPr>
+        <w:rFonts w:ascii="Symbol" w:hAnsi="Symbol" w:hint="default"/>
+        <w:sz w:val="20"/>
+      </w:rPr>
+    </w:lvl>
+    <w:lvl w:ilvl="7" w:tentative="1">
+      <w:start w:val="1"/>
+      <w:numFmt w:val="bullet"/>
+      <w:lvlText w:val=""/>
+      <w:lvlJc w:val="left"/>
+      <w:pPr>
+        <w:tabs>
+          <w:tab w:val="num" w:pos="5760"/>
+        </w:tabs>
+        <w:ind w:left="5760" w:hanging="360"/>
+      </w:pPr>
+      <w:rPr>
+        <w:rFonts w:ascii="Symbol" w:hAnsi="Symbol" w:hint="default"/>
+        <w:sz w:val="20"/>
+      </w:rPr>
+    </w:lvl>
+    <w:lvl w:ilvl="8" w:tentative="1">
+      <w:start w:val="1"/>
+      <w:numFmt w:val="bullet"/>
+      <w:lvlText w:val=""/>
+      <w:lvlJc w:val="left"/>
+      <w:pPr>
+        <w:tabs>
+          <w:tab w:val="num" w:pos="6480"/>
+        </w:tabs>
+        <w:ind w:left="6480" w:hanging="360"/>
+      </w:pPr>
+      <w:rPr>
+        <w:rFonts w:ascii="Symbol" w:hAnsi="Symbol" w:hint="default"/>
+        <w:sz w:val="20"/>
+      </w:rPr>
+    </w:lvl>
+  </w:abstractNum>
+  <w:abstractNum w:abstractNumId="2" w15:restartNumberingAfterBreak="0">
+    <w:nsid w:val="2511423E"/>
+    <w:multiLevelType w:val="multilevel"/>
+    <w:tmpl w:val="32044436"/>
+    <w:lvl w:ilvl="0">
+      <w:start w:val="1"/>
+      <w:numFmt w:val="bullet"/>
+      <w:lvlText w:val=""/>
+      <w:lvlJc w:val="left"/>
+      <w:pPr>
+        <w:tabs>
+          <w:tab w:val="num" w:pos="720"/>
+        </w:tabs>
+        <w:ind w:left="720" w:hanging="360"/>
+      </w:pPr>
+      <w:rPr>
+        <w:rFonts w:ascii="Symbol" w:hAnsi="Symbol" w:hint="default"/>
+        <w:sz w:val="20"/>
+      </w:rPr>
+    </w:lvl>
+    <w:lvl w:ilvl="1" w:tentative="1">
+      <w:start w:val="1"/>
+      <w:numFmt w:val="bullet"/>
+      <w:lvlText w:val=""/>
+      <w:lvlJc w:val="left"/>
+      <w:pPr>
+        <w:tabs>
+          <w:tab w:val="num" w:pos="1440"/>
+        </w:tabs>
+        <w:ind w:left="1440" w:hanging="360"/>
+      </w:pPr>
+      <w:rPr>
+        <w:rFonts w:ascii="Symbol" w:hAnsi="Symbol" w:hint="default"/>
+        <w:sz w:val="20"/>
+      </w:rPr>
+    </w:lvl>
+    <w:lvl w:ilvl="2" w:tentative="1">
+      <w:start w:val="1"/>
+      <w:numFmt w:val="bullet"/>
+      <w:lvlText w:val=""/>
+      <w:lvlJc w:val="left"/>
+      <w:pPr>
+        <w:tabs>
+          <w:tab w:val="num" w:pos="2160"/>
+        </w:tabs>
+        <w:ind w:left="2160" w:hanging="360"/>
+      </w:pPr>
+      <w:rPr>
+        <w:rFonts w:ascii="Symbol" w:hAnsi="Symbol" w:hint="default"/>
+        <w:sz w:val="20"/>
+      </w:rPr>
+    </w:lvl>
+    <w:lvl w:ilvl="3" w:tentative="1">
+      <w:start w:val="1"/>
+      <w:numFmt w:val="bullet"/>
+      <w:lvlText w:val=""/>
+      <w:lvlJc w:val="left"/>
+      <w:pPr>
+        <w:tabs>
+          <w:tab w:val="num" w:pos="2880"/>
+        </w:tabs>
+        <w:ind w:left="2880" w:hanging="360"/>
+      </w:pPr>
+      <w:rPr>
+        <w:rFonts w:ascii="Symbol" w:hAnsi="Symbol" w:hint="default"/>
+        <w:sz w:val="20"/>
+      </w:rPr>
+    </w:lvl>
+    <w:lvl w:ilvl="4" w:tentative="1">
+      <w:start w:val="1"/>
+      <w:numFmt w:val="bullet"/>
+      <w:lvlText w:val=""/>
+      <w:lvlJc w:val="left"/>
+      <w:pPr>
+        <w:tabs>
+          <w:tab w:val="num" w:pos="3600"/>
+        </w:tabs>
+        <w:ind w:left="3600" w:hanging="360"/>
+      </w:pPr>
+      <w:rPr>
+        <w:rFonts w:ascii="Symbol" w:hAnsi="Symbol" w:hint="default"/>
+        <w:sz w:val="20"/>
+      </w:rPr>
+    </w:lvl>
+    <w:lvl w:ilvl="5" w:tentative="1">
+      <w:start w:val="1"/>
+      <w:numFmt w:val="bullet"/>
+      <w:lvlText w:val=""/>
+      <w:lvlJc w:val="left"/>
+      <w:pPr>
+        <w:tabs>
+          <w:tab w:val="num" w:pos="4320"/>
+        </w:tabs>
+        <w:ind w:left="4320" w:hanging="360"/>
+      </w:pPr>
+      <w:rPr>
+        <w:rFonts w:ascii="Symbol" w:hAnsi="Symbol" w:hint="default"/>
+        <w:sz w:val="20"/>
+      </w:rPr>
+    </w:lvl>
+    <w:lvl w:ilvl="6" w:tentative="1">
+      <w:start w:val="1"/>
+      <w:numFmt w:val="bullet"/>
+      <w:lvlText w:val=""/>
+      <w:lvlJc w:val="left"/>
+      <w:pPr>
+        <w:tabs>
+          <w:tab w:val="num" w:pos="5040"/>
+        </w:tabs>
+        <w:ind w:left="5040" w:hanging="360"/>
+      </w:pPr>
+      <w:rPr>
+        <w:rFonts w:ascii="Symbol" w:hAnsi="Symbol" w:hint="default"/>
+        <w:sz w:val="20"/>
+      </w:rPr>
+    </w:lvl>
+    <w:lvl w:ilvl="7" w:tentative="1">
+      <w:start w:val="1"/>
+      <w:numFmt w:val="bullet"/>
+      <w:lvlText w:val=""/>
+      <w:lvlJc w:val="left"/>
+      <w:pPr>
+        <w:tabs>
+          <w:tab w:val="num" w:pos="5760"/>
+        </w:tabs>
+        <w:ind w:left="5760" w:hanging="360"/>
+      </w:pPr>
+      <w:rPr>
+        <w:rFonts w:ascii="Symbol" w:hAnsi="Symbol" w:hint="default"/>
+        <w:sz w:val="20"/>
+      </w:rPr>
+    </w:lvl>
+    <w:lvl w:ilvl="8" w:tentative="1">
+      <w:start w:val="1"/>
+      <w:numFmt w:val="bullet"/>
+      <w:lvlText w:val=""/>
+      <w:lvlJc w:val="left"/>
+      <w:pPr>
+        <w:tabs>
+          <w:tab w:val="num" w:pos="6480"/>
+        </w:tabs>
+        <w:ind w:left="6480" w:hanging="360"/>
+      </w:pPr>
+      <w:rPr>
+        <w:rFonts w:ascii="Symbol" w:hAnsi="Symbol" w:hint="default"/>
+        <w:sz w:val="20"/>
+      </w:rPr>
+    </w:lvl>
+  </w:abstractNum>
+  <w:abstractNum w:abstractNumId="3" w15:restartNumberingAfterBreak="0">
+    <w:nsid w:val="57341D2B"/>
+    <w:multiLevelType w:val="multilevel"/>
+    <w:tmpl w:val="6B3E869C"/>
+    <w:lvl w:ilvl="0">
+      <w:start w:val="1"/>
+      <w:numFmt w:val="decimal"/>
+      <w:lvlText w:val="%1."/>
+      <w:lvlJc w:val="left"/>
+      <w:pPr>
+        <w:tabs>
+          <w:tab w:val="num" w:pos="720"/>
+        </w:tabs>
+        <w:ind w:left="720" w:hanging="360"/>
+      </w:pPr>
+    </w:lvl>
+    <w:lvl w:ilvl="1" w:tentative="1">
+      <w:start w:val="1"/>
+      <w:numFmt w:val="decimal"/>
+      <w:lvlText w:val="%2."/>
+      <w:lvlJc w:val="left"/>
+      <w:pPr>
+        <w:tabs>
+          <w:tab w:val="num" w:pos="1440"/>
+        </w:tabs>
+        <w:ind w:left="1440" w:hanging="360"/>
+      </w:pPr>
+    </w:lvl>
+    <w:lvl w:ilvl="2" w:tentative="1">
+      <w:start w:val="1"/>
+      <w:numFmt w:val="decimal"/>
+      <w:lvlText w:val="%3."/>
+      <w:lvlJc w:val="left"/>
+      <w:pPr>
+        <w:tabs>
+          <w:tab w:val="num" w:pos="2160"/>
+        </w:tabs>
+        <w:ind w:left="2160" w:hanging="360"/>
+      </w:pPr>
+    </w:lvl>
+    <w:lvl w:ilvl="3" w:tentative="1">
+      <w:start w:val="1"/>
+      <w:numFmt w:val="decimal"/>
+      <w:lvlText w:val="%4."/>
+      <w:lvlJc w:val="left"/>
+      <w:pPr>
+        <w:tabs>
+          <w:tab w:val="num" w:pos="2880"/>
+        </w:tabs>
+        <w:ind w:left="2880" w:hanging="360"/>
+      </w:pPr>
+    </w:lvl>
+    <w:lvl w:ilvl="4" w:tentative="1">
+      <w:start w:val="1"/>
+      <w:numFmt w:val="decimal"/>
+      <w:lvlText w:val="%5."/>
+      <w:lvlJc w:val="left"/>
+      <w:pPr>
+        <w:tabs>
+          <w:tab w:val="num" w:pos="3600"/>
+        </w:tabs>
+        <w:ind w:left="3600" w:hanging="360"/>
+      </w:pPr>
+    </w:lvl>
+    <w:lvl w:ilvl="5" w:tentative="1">
+      <w:start w:val="1"/>
+      <w:numFmt w:val="decimal"/>
+      <w:lvlText w:val="%6."/>
+      <w:lvlJc w:val="left"/>
+      <w:pPr>
+        <w:tabs>
+          <w:tab w:val="num" w:pos="4320"/>
+        </w:tabs>
+        <w:ind w:left="4320" w:hanging="360"/>
+      </w:pPr>
+    </w:lvl>
+    <w:lvl w:ilvl="6" w:tentative="1">
+      <w:start w:val="1"/>
+      <w:numFmt w:val="decimal"/>
+      <w:lvlText w:val="%7."/>
+      <w:lvlJc w:val="left"/>
+      <w:pPr>
+        <w:tabs>
+          <w:tab w:val="num" w:pos="5040"/>
+        </w:tabs>
+        <w:ind w:left="5040" w:hanging="360"/>
+      </w:pPr>
+    </w:lvl>
+    <w:lvl w:ilvl="7" w:tentative="1">
+      <w:start w:val="1"/>
+      <w:numFmt w:val="decimal"/>
+      <w:lvlText w:val="%8."/>
+      <w:lvlJc w:val="left"/>
+      <w:pPr>
+        <w:tabs>
+          <w:tab w:val="num" w:pos="5760"/>
+        </w:tabs>
+        <w:ind w:left="5760" w:hanging="360"/>
+      </w:pPr>
+    </w:lvl>
+    <w:lvl w:ilvl="8" w:tentative="1">
+      <w:start w:val="1"/>
+      <w:numFmt w:val="decimal"/>
+      <w:lvlText w:val="%9."/>
+      <w:lvlJc w:val="left"/>
+      <w:pPr>
+        <w:tabs>
+          <w:tab w:val="num" w:pos="6480"/>
+        </w:tabs>
+        <w:ind w:left="6480" w:hanging="360"/>
+      </w:pPr>
+    </w:lvl>
+  </w:abstractNum>
+  <w:abstractNum w:abstractNumId="4" w15:restartNumberingAfterBreak="0">
+    <w:nsid w:val="5F6C69EC"/>
+    <w:multiLevelType w:val="multilevel"/>
+    <w:tmpl w:val="BA8C04EC"/>
+    <w:lvl w:ilvl="0">
+      <w:start w:val="1"/>
+      <w:numFmt w:val="decimal"/>
+      <w:lvlText w:val="%1."/>
+      <w:lvlJc w:val="left"/>
+      <w:pPr>
+        <w:tabs>
+          <w:tab w:val="num" w:pos="720"/>
+        </w:tabs>
+        <w:ind w:left="720" w:hanging="360"/>
+      </w:pPr>
+    </w:lvl>
+    <w:lvl w:ilvl="1">
+      <w:start w:val="1"/>
+      <w:numFmt w:val="lowerLetter"/>
+      <w:lvlText w:val="%2."/>
+      <w:lvlJc w:val="left"/>
+      <w:pPr>
+        <w:tabs>
+          <w:tab w:val="num" w:pos="1440"/>
+        </w:tabs>
+        <w:ind w:left="1440" w:hanging="360"/>
+      </w:pPr>
+    </w:lvl>
+    <w:lvl w:ilvl="2" w:tentative="1">
+      <w:start w:val="1"/>
+      <w:numFmt w:val="decimal"/>
+      <w:lvlText w:val="%3."/>
+      <w:lvlJc w:val="left"/>
+      <w:pPr>
+        <w:tabs>
+          <w:tab w:val="num" w:pos="2160"/>
+        </w:tabs>
+        <w:ind w:left="2160" w:hanging="360"/>
+      </w:pPr>
+    </w:lvl>
+    <w:lvl w:ilvl="3" w:tentative="1">
+      <w:start w:val="1"/>
+      <w:numFmt w:val="decimal"/>
+      <w:lvlText w:val="%4."/>
+      <w:lvlJc w:val="left"/>
+      <w:pPr>
+        <w:tabs>
+          <w:tab w:val="num" w:pos="2880"/>
+        </w:tabs>
+        <w:ind w:left="2880" w:hanging="360"/>
+      </w:pPr>
+    </w:lvl>
+    <w:lvl w:ilvl="4" w:tentative="1">
+      <w:start w:val="1"/>
+      <w:numFmt w:val="decimal"/>
+      <w:lvlText w:val="%5."/>
+      <w:lvlJc w:val="left"/>
+      <w:pPr>
+        <w:tabs>
+          <w:tab w:val="num" w:pos="3600"/>
+        </w:tabs>
+        <w:ind w:left="3600" w:hanging="360"/>
+      </w:pPr>
+    </w:lvl>
+    <w:lvl w:ilvl="5" w:tentative="1">
+      <w:start w:val="1"/>
+      <w:numFmt w:val="decimal"/>
+      <w:lvlText w:val="%6."/>
+      <w:lvlJc w:val="left"/>
+      <w:pPr>
+        <w:tabs>
+          <w:tab w:val="num" w:pos="4320"/>
+        </w:tabs>
+        <w:ind w:left="4320" w:hanging="360"/>
+      </w:pPr>
+    </w:lvl>
+    <w:lvl w:ilvl="6" w:tentative="1">
+      <w:start w:val="1"/>
+      <w:numFmt w:val="decimal"/>
+      <w:lvlText w:val="%7."/>
+      <w:lvlJc w:val="left"/>
+      <w:pPr>
+        <w:tabs>
+          <w:tab w:val="num" w:pos="5040"/>
+        </w:tabs>
+        <w:ind w:left="5040" w:hanging="360"/>
+      </w:pPr>
+    </w:lvl>
+    <w:lvl w:ilvl="7" w:tentative="1">
+      <w:start w:val="1"/>
+      <w:numFmt w:val="decimal"/>
+      <w:lvlText w:val="%8."/>
+      <w:lvlJc w:val="left"/>
+      <w:pPr>
+        <w:tabs>
+          <w:tab w:val="num" w:pos="5760"/>
+        </w:tabs>
+        <w:ind w:left="5760" w:hanging="360"/>
+      </w:pPr>
+    </w:lvl>
+    <w:lvl w:ilvl="8" w:tentative="1">
+      <w:start w:val="1"/>
+      <w:numFmt w:val="decimal"/>
+      <w:lvlText w:val="%9."/>
+      <w:lvlJc w:val="left"/>
+      <w:pPr>
+        <w:tabs>
+          <w:tab w:val="num" w:pos="6480"/>
+        </w:tabs>
+        <w:ind w:left="6480" w:hanging="360"/>
+      </w:pPr>
+    </w:lvl>
+  </w:abstractNum>
+  <w:abstractNum w:abstractNumId="5" w15:restartNumberingAfterBreak="0">
     <w:nsid w:val="692915C7"/>
     <w:multiLevelType w:val="multilevel"/>
     <w:tmpl w:val="6A6C1CC8"/>
@@ -1181,6 +3272,18 @@
     <w:abstractNumId w:val="0"/>
   </w:num>
   <w:num w:numId="2" w16cid:durableId="1329015544">
+    <w:abstractNumId w:val="5"/>
+  </w:num>
+  <w:num w:numId="3" w16cid:durableId="1426489018">
+    <w:abstractNumId w:val="3"/>
+  </w:num>
+  <w:num w:numId="4" w16cid:durableId="657462604">
+    <w:abstractNumId w:val="2"/>
+  </w:num>
+  <w:num w:numId="5" w16cid:durableId="83259578">
+    <w:abstractNumId w:val="4"/>
+  </w:num>
+  <w:num w:numId="6" w16cid:durableId="729422065">
     <w:abstractNumId w:val="1"/>
   </w:num>
 </w:numbering>
@@ -1618,7 +3721,6 @@
     <w:name w:val="Normal (Web)"/>
     <w:basedOn w:val="Normal"/>
     <w:uiPriority w:val="99"/>
-    <w:semiHidden/>
     <w:unhideWhenUsed/>
     <w:rsid w:val="007C75DA"/>
     <w:pPr>
@@ -1642,6 +3744,17 @@
     <w:rPr>
       <w:b/>
       <w:bCs/>
+    </w:rPr>
+  </w:style>
+  <w:style w:type="character" w:styleId="Emphasis">
+    <w:name w:val="Emphasis"/>
+    <w:basedOn w:val="DefaultParagraphFont"/>
+    <w:uiPriority w:val="20"/>
+    <w:qFormat/>
+    <w:rsid w:val="00426250"/>
+    <w:rPr>
+      <w:i/>
+      <w:iCs/>
     </w:rPr>
   </w:style>
 </w:styles>

</xml_diff>

<commit_message>
set sorted set hyperloglog pubsub
</commit_message>
<xml_diff>
--- a/notes.docx
+++ b/notes.docx
@@ -192,33 +192,7 @@
           <w:lang w:eastAsia="en-IN"/>
           <w14:ligatures w14:val="none"/>
         </w:rPr>
-        <w:t xml:space="preserve"> are excellent choice for strings </w:t>
-      </w:r>
-      <w:proofErr w:type="spellStart"/>
-      <w:r>
-        <w:rPr>
-          <w:rFonts w:ascii="Arial" w:eastAsia="Times New Roman" w:hAnsi="Arial" w:cs="Arial"/>
-          <w:color w:val="2D2F31"/>
-          <w:kern w:val="0"/>
-          <w:sz w:val="20"/>
-          <w:szCs w:val="20"/>
-          <w:lang w:eastAsia="en-IN"/>
-          <w14:ligatures w14:val="none"/>
-        </w:rPr>
-        <w:t>e.g</w:t>
-      </w:r>
-      <w:proofErr w:type="spellEnd"/>
-      <w:r>
-        <w:rPr>
-          <w:rFonts w:ascii="Arial" w:eastAsia="Times New Roman" w:hAnsi="Arial" w:cs="Arial"/>
-          <w:color w:val="2D2F31"/>
-          <w:kern w:val="0"/>
-          <w:sz w:val="20"/>
-          <w:szCs w:val="20"/>
-          <w:lang w:eastAsia="en-IN"/>
-          <w14:ligatures w14:val="none"/>
-        </w:rPr>
-        <w:t xml:space="preserve"> Daily website visitors and more.</w:t>
+        <w:t> are excellent choice for strings e.g Daily website visitors and more.</w:t>
       </w:r>
     </w:p>
     <w:p>
@@ -251,37 +225,7 @@
           <w:lang w:eastAsia="en-IN"/>
           <w14:ligatures w14:val="none"/>
         </w:rPr>
-        <w:t xml:space="preserve">Master </w:t>
-      </w:r>
-      <w:proofErr w:type="spellStart"/>
-      <w:r>
-        <w:rPr>
-          <w:rFonts w:ascii="Arial" w:eastAsia="Times New Roman" w:hAnsi="Arial" w:cs="Arial"/>
-          <w:b/>
-          <w:bCs/>
-          <w:color w:val="2D2F31"/>
-          <w:kern w:val="0"/>
-          <w:sz w:val="20"/>
-          <w:szCs w:val="20"/>
-          <w:lang w:eastAsia="en-IN"/>
-          <w14:ligatures w14:val="none"/>
-        </w:rPr>
-        <w:t>Catalog</w:t>
-      </w:r>
-      <w:proofErr w:type="spellEnd"/>
-      <w:r>
-        <w:rPr>
-          <w:rFonts w:ascii="Arial" w:eastAsia="Times New Roman" w:hAnsi="Arial" w:cs="Arial"/>
-          <w:b/>
-          <w:bCs/>
-          <w:color w:val="2D2F31"/>
-          <w:kern w:val="0"/>
-          <w:sz w:val="20"/>
-          <w:szCs w:val="20"/>
-          <w:lang w:eastAsia="en-IN"/>
-          <w14:ligatures w14:val="none"/>
-        </w:rPr>
-        <w:t xml:space="preserve"> and configuration</w:t>
+        <w:t>Master Catalog and configuration</w:t>
       </w:r>
       <w:r>
         <w:rPr>
@@ -318,57 +262,7 @@
           <w14:ligatures w14:val="none"/>
         </w:rPr>
         <w:br/>
-        <w:t xml:space="preserve">SET </w:t>
-      </w:r>
-      <w:proofErr w:type="spellStart"/>
-      <w:r>
-        <w:rPr>
-          <w:rFonts w:ascii="Arial" w:eastAsia="Times New Roman" w:hAnsi="Arial" w:cs="Arial"/>
-          <w:color w:val="2D2F31"/>
-          <w:kern w:val="0"/>
-          <w:sz w:val="20"/>
-          <w:szCs w:val="20"/>
-          <w:lang w:eastAsia="en-IN"/>
-          <w14:ligatures w14:val="none"/>
-        </w:rPr>
-        <w:t>app:config:website</w:t>
-      </w:r>
-      <w:proofErr w:type="spellEnd"/>
-      <w:r>
-        <w:rPr>
-          <w:rFonts w:ascii="Arial" w:eastAsia="Times New Roman" w:hAnsi="Arial" w:cs="Arial"/>
-          <w:color w:val="2D2F31"/>
-          <w:kern w:val="0"/>
-          <w:sz w:val="20"/>
-          <w:szCs w:val="20"/>
-          <w:lang w:eastAsia="en-IN"/>
-          <w14:ligatures w14:val="none"/>
-        </w:rPr>
-        <w:t xml:space="preserve"> www.</w:t>
-      </w:r>
-      <w:r>
-        <w:rPr>
-          <w:rFonts w:ascii="Arial" w:eastAsia="Times New Roman" w:hAnsi="Arial" w:cs="Arial"/>
-          <w:color w:val="2D2F31"/>
-          <w:kern w:val="0"/>
-          <w:sz w:val="20"/>
-          <w:szCs w:val="20"/>
-          <w:lang w:eastAsia="en-IN"/>
-          <w14:ligatures w14:val="none"/>
-        </w:rPr>
-        <w:t>test</w:t>
-      </w:r>
-      <w:r>
-        <w:rPr>
-          <w:rFonts w:ascii="Arial" w:eastAsia="Times New Roman" w:hAnsi="Arial" w:cs="Arial"/>
-          <w:color w:val="2D2F31"/>
-          <w:kern w:val="0"/>
-          <w:sz w:val="20"/>
-          <w:szCs w:val="20"/>
-          <w:lang w:eastAsia="en-IN"/>
-          <w14:ligatures w14:val="none"/>
-        </w:rPr>
-        <w:t>.com</w:t>
+        <w:t>SET app:config:website www.test.com</w:t>
       </w:r>
     </w:p>
     <w:p>
@@ -950,33 +844,7 @@
           <w:lang w:eastAsia="en-IN"/>
           <w14:ligatures w14:val="none"/>
         </w:rPr>
-        <w:t xml:space="preserve">We can create news feeds from custom sources where you can pull the latest updates and allow interested followers to subscribe to their </w:t>
-      </w:r>
-      <w:proofErr w:type="spellStart"/>
-      <w:r>
-        <w:rPr>
-          <w:rFonts w:ascii="Arial" w:eastAsia="Times New Roman" w:hAnsi="Arial" w:cs="Arial"/>
-          <w:color w:val="2D2F31"/>
-          <w:kern w:val="0"/>
-          <w:sz w:val="20"/>
-          <w:szCs w:val="20"/>
-          <w:lang w:eastAsia="en-IN"/>
-          <w14:ligatures w14:val="none"/>
-        </w:rPr>
-        <w:t>favorite</w:t>
-      </w:r>
-      <w:proofErr w:type="spellEnd"/>
-      <w:r>
-        <w:rPr>
-          <w:rFonts w:ascii="Arial" w:eastAsia="Times New Roman" w:hAnsi="Arial" w:cs="Arial"/>
-          <w:color w:val="2D2F31"/>
-          <w:kern w:val="0"/>
-          <w:sz w:val="20"/>
-          <w:szCs w:val="20"/>
-          <w:lang w:eastAsia="en-IN"/>
-          <w14:ligatures w14:val="none"/>
-        </w:rPr>
-        <w:t xml:space="preserve"> RSS feed.</w:t>
+        <w:t>We can create news feeds from custom sources where you can pull the latest updates and allow interested followers to subscribe to their favorite RSS feed.</w:t>
       </w:r>
     </w:p>
     <w:p>
@@ -1722,33 +1590,7 @@
           <w:lang w:eastAsia="en-IN"/>
           <w14:ligatures w14:val="none"/>
         </w:rPr>
-        <w:t xml:space="preserve"> Redis Hash data structures can be used to store application objects like Users information and more. Many web applications use Redis Hashes for their user profiles, as they can use a single hash for all the user fields, such as name, surname, email, password, </w:t>
-      </w:r>
-      <w:proofErr w:type="spellStart"/>
-      <w:r>
-        <w:rPr>
-          <w:rFonts w:ascii="Arial" w:eastAsia="Times New Roman" w:hAnsi="Arial" w:cs="Arial"/>
-          <w:color w:val="2D2F31"/>
-          <w:kern w:val="0"/>
-          <w:sz w:val="20"/>
-          <w:szCs w:val="20"/>
-          <w:lang w:eastAsia="en-IN"/>
-          <w14:ligatures w14:val="none"/>
-        </w:rPr>
-        <w:t>etc.e.g</w:t>
-      </w:r>
-      <w:proofErr w:type="spellEnd"/>
-      <w:r>
-        <w:rPr>
-          <w:rFonts w:ascii="Arial" w:eastAsia="Times New Roman" w:hAnsi="Arial" w:cs="Arial"/>
-          <w:color w:val="2D2F31"/>
-          <w:kern w:val="0"/>
-          <w:sz w:val="20"/>
-          <w:szCs w:val="20"/>
-          <w:lang w:eastAsia="en-IN"/>
-          <w14:ligatures w14:val="none"/>
-        </w:rPr>
-        <w:t>. you can use</w:t>
+        <w:t> Redis Hash data structures can be used to store application objects like Users information and more. Many web applications use Redis Hashes for their user profiles, as they can use a single hash for all the user fields, such as name, surname, email, password, etc.e.g. you can use</w:t>
       </w:r>
       <w:r>
         <w:rPr>
@@ -1843,33 +1685,7 @@
           <w:lang w:eastAsia="en-IN"/>
           <w14:ligatures w14:val="none"/>
         </w:rPr>
-        <w:t xml:space="preserve"> Some of the popular social platforms like </w:t>
-      </w:r>
-      <w:proofErr w:type="spellStart"/>
-      <w:r>
-        <w:rPr>
-          <w:rFonts w:ascii="Arial" w:eastAsia="Times New Roman" w:hAnsi="Arial" w:cs="Arial"/>
-          <w:color w:val="2D2F31"/>
-          <w:kern w:val="0"/>
-          <w:sz w:val="20"/>
-          <w:szCs w:val="20"/>
-          <w:lang w:eastAsia="en-IN"/>
-          <w14:ligatures w14:val="none"/>
-        </w:rPr>
-        <w:t>instagram</w:t>
-      </w:r>
-      <w:proofErr w:type="spellEnd"/>
-      <w:r>
-        <w:rPr>
-          <w:rFonts w:ascii="Arial" w:eastAsia="Times New Roman" w:hAnsi="Arial" w:cs="Arial"/>
-          <w:color w:val="2D2F31"/>
-          <w:kern w:val="0"/>
-          <w:sz w:val="20"/>
-          <w:szCs w:val="20"/>
-          <w:lang w:eastAsia="en-IN"/>
-          <w14:ligatures w14:val="none"/>
-        </w:rPr>
-        <w:t xml:space="preserve"> uses Redis Hashes for various purposes e.g.</w:t>
+        <w:t> Some of the popular social platforms like instagram uses Redis Hashes for various purposes e.g.</w:t>
       </w:r>
     </w:p>
     <w:p>
@@ -1961,59 +1777,7 @@
           <w:lang w:eastAsia="en-IN"/>
           <w14:ligatures w14:val="none"/>
         </w:rPr>
-        <w:t xml:space="preserve">Multi-tenant metrics can utilize Redis hashes to store critical </w:t>
-      </w:r>
-      <w:proofErr w:type="spellStart"/>
-      <w:r>
-        <w:rPr>
-          <w:rFonts w:ascii="Arial" w:eastAsia="Times New Roman" w:hAnsi="Arial" w:cs="Arial"/>
-          <w:color w:val="2D2F31"/>
-          <w:kern w:val="0"/>
-          <w:sz w:val="20"/>
-          <w:szCs w:val="20"/>
-          <w:lang w:eastAsia="en-IN"/>
-          <w14:ligatures w14:val="none"/>
-        </w:rPr>
-        <w:t>informations</w:t>
-      </w:r>
-      <w:proofErr w:type="spellEnd"/>
-      <w:r>
-        <w:rPr>
-          <w:rFonts w:ascii="Arial" w:eastAsia="Times New Roman" w:hAnsi="Arial" w:cs="Arial"/>
-          <w:color w:val="2D2F31"/>
-          <w:kern w:val="0"/>
-          <w:sz w:val="20"/>
-          <w:szCs w:val="20"/>
-          <w:lang w:eastAsia="en-IN"/>
-          <w14:ligatures w14:val="none"/>
-        </w:rPr>
-        <w:t xml:space="preserve"> </w:t>
-      </w:r>
-      <w:proofErr w:type="spellStart"/>
-      <w:r>
-        <w:rPr>
-          <w:rFonts w:ascii="Arial" w:eastAsia="Times New Roman" w:hAnsi="Arial" w:cs="Arial"/>
-          <w:color w:val="2D2F31"/>
-          <w:kern w:val="0"/>
-          <w:sz w:val="20"/>
-          <w:szCs w:val="20"/>
-          <w:lang w:eastAsia="en-IN"/>
-          <w14:ligatures w14:val="none"/>
-        </w:rPr>
-        <w:t>e.g</w:t>
-      </w:r>
-      <w:proofErr w:type="spellEnd"/>
-      <w:r>
-        <w:rPr>
-          <w:rFonts w:ascii="Arial" w:eastAsia="Times New Roman" w:hAnsi="Arial" w:cs="Arial"/>
-          <w:color w:val="2D2F31"/>
-          <w:kern w:val="0"/>
-          <w:sz w:val="20"/>
-          <w:szCs w:val="20"/>
-          <w:lang w:eastAsia="en-IN"/>
-          <w14:ligatures w14:val="none"/>
-        </w:rPr>
-        <w:t xml:space="preserve"> They can use hash data structures to record and store their product and sales metrics in a way that guarantees solid separation between each tenant, as hashes can be encoded efficiently in a very small memory space.</w:t>
+        <w:t>Multi-tenant metrics can utilize Redis hashes to store critical informations e.g They can use hash data structures to record and store their product and sales metrics in a way that guarantees solid separation between each tenant, as hashes can be encoded efficiently in a very small memory space.</w:t>
       </w:r>
     </w:p>
     <w:p>
@@ -2423,6 +2187,2388 @@
           <w14:ligatures w14:val="none"/>
         </w:rPr>
         <w:t>Increment field integer value, Increment field float value</w:t>
+      </w:r>
+    </w:p>
+    <w:p>
+      <w:pPr>
+        <w:rPr>
+          <w:rFonts w:ascii="Arial" w:hAnsi="Arial" w:cs="Arial"/>
+          <w:sz w:val="20"/>
+          <w:szCs w:val="20"/>
+        </w:rPr>
+      </w:pPr>
+    </w:p>
+    <w:p>
+      <w:pPr>
+        <w:pStyle w:val="NormalWeb"/>
+        <w:shd w:val="clear" w:color="auto" w:fill="FFFFFF"/>
+        <w:rPr>
+          <w:rFonts w:ascii="Arial" w:hAnsi="Arial" w:cs="Arial"/>
+          <w:color w:val="2D2F31"/>
+          <w:sz w:val="20"/>
+          <w:szCs w:val="20"/>
+        </w:rPr>
+      </w:pPr>
+      <w:r>
+        <w:rPr>
+          <w:rFonts w:ascii="Arial" w:hAnsi="Arial" w:cs="Arial"/>
+          <w:color w:val="2D2F31"/>
+          <w:sz w:val="20"/>
+          <w:szCs w:val="20"/>
+        </w:rPr>
+        <w:t>Redis Sets can be used in a lot of scenarios like;</w:t>
+      </w:r>
+    </w:p>
+    <w:p>
+      <w:pPr>
+        <w:pStyle w:val="NormalWeb"/>
+        <w:numPr>
+          <w:ilvl w:val="0"/>
+          <w:numId w:val="7"/>
+        </w:numPr>
+        <w:shd w:val="clear" w:color="auto" w:fill="FFFFFF"/>
+        <w:rPr>
+          <w:rFonts w:ascii="Arial" w:hAnsi="Arial" w:cs="Arial"/>
+          <w:color w:val="2D2F31"/>
+          <w:sz w:val="20"/>
+          <w:szCs w:val="20"/>
+        </w:rPr>
+      </w:pPr>
+      <w:r>
+        <w:rPr>
+          <w:rFonts w:ascii="Arial" w:hAnsi="Arial" w:cs="Arial"/>
+          <w:color w:val="2D2F31"/>
+          <w:sz w:val="20"/>
+          <w:szCs w:val="20"/>
+        </w:rPr>
+        <w:t>Unique user tracking visiting a website</w:t>
+      </w:r>
+    </w:p>
+    <w:p>
+      <w:pPr>
+        <w:pStyle w:val="NormalWeb"/>
+        <w:numPr>
+          <w:ilvl w:val="0"/>
+          <w:numId w:val="7"/>
+        </w:numPr>
+        <w:shd w:val="clear" w:color="auto" w:fill="FFFFFF"/>
+        <w:rPr>
+          <w:rFonts w:ascii="Arial" w:hAnsi="Arial" w:cs="Arial"/>
+          <w:color w:val="2D2F31"/>
+          <w:sz w:val="20"/>
+          <w:szCs w:val="20"/>
+        </w:rPr>
+      </w:pPr>
+      <w:r>
+        <w:rPr>
+          <w:rFonts w:ascii="Arial" w:hAnsi="Arial" w:cs="Arial"/>
+          <w:color w:val="2D2F31"/>
+          <w:sz w:val="20"/>
+          <w:szCs w:val="20"/>
+        </w:rPr>
+        <w:t>Holding unique list of items like user groups, user avtar names, categories, products names, country codes etc.</w:t>
+      </w:r>
+    </w:p>
+    <w:p>
+      <w:pPr>
+        <w:pStyle w:val="NormalWeb"/>
+        <w:numPr>
+          <w:ilvl w:val="0"/>
+          <w:numId w:val="7"/>
+        </w:numPr>
+        <w:shd w:val="clear" w:color="auto" w:fill="FFFFFF"/>
+        <w:rPr>
+          <w:rFonts w:ascii="Arial" w:hAnsi="Arial" w:cs="Arial"/>
+          <w:color w:val="2D2F31"/>
+          <w:sz w:val="20"/>
+          <w:szCs w:val="20"/>
+        </w:rPr>
+      </w:pPr>
+      <w:r>
+        <w:rPr>
+          <w:rFonts w:ascii="Arial" w:hAnsi="Arial" w:cs="Arial"/>
+          <w:color w:val="2D2F31"/>
+          <w:sz w:val="20"/>
+          <w:szCs w:val="20"/>
+        </w:rPr>
+        <w:t>Sharded data of unique values for an application</w:t>
+      </w:r>
+    </w:p>
+    <w:p>
+      <w:pPr>
+        <w:pStyle w:val="NormalWeb"/>
+        <w:numPr>
+          <w:ilvl w:val="0"/>
+          <w:numId w:val="7"/>
+        </w:numPr>
+        <w:shd w:val="clear" w:color="auto" w:fill="FFFFFF"/>
+        <w:rPr>
+          <w:rFonts w:ascii="Arial" w:hAnsi="Arial" w:cs="Arial"/>
+          <w:color w:val="2D2F31"/>
+          <w:sz w:val="20"/>
+          <w:szCs w:val="20"/>
+        </w:rPr>
+      </w:pPr>
+      <w:r>
+        <w:rPr>
+          <w:rFonts w:ascii="Arial" w:hAnsi="Arial" w:cs="Arial"/>
+          <w:color w:val="2D2F31"/>
+          <w:sz w:val="20"/>
+          <w:szCs w:val="20"/>
+        </w:rPr>
+        <w:t>IP Tracking - Storing unique IP addresses to track visitors</w:t>
+      </w:r>
+    </w:p>
+    <w:p>
+      <w:pPr>
+        <w:pStyle w:val="NormalWeb"/>
+        <w:numPr>
+          <w:ilvl w:val="0"/>
+          <w:numId w:val="7"/>
+        </w:numPr>
+        <w:shd w:val="clear" w:color="auto" w:fill="FFFFFF"/>
+        <w:rPr>
+          <w:rFonts w:ascii="Arial" w:hAnsi="Arial" w:cs="Arial"/>
+          <w:color w:val="2D2F31"/>
+          <w:sz w:val="20"/>
+          <w:szCs w:val="20"/>
+        </w:rPr>
+      </w:pPr>
+      <w:r>
+        <w:rPr>
+          <w:rFonts w:ascii="Arial" w:hAnsi="Arial" w:cs="Arial"/>
+          <w:color w:val="2D2F31"/>
+          <w:sz w:val="20"/>
+          <w:szCs w:val="20"/>
+        </w:rPr>
+        <w:t>Implementing a product recommendation based on a user action, similar to Amazon feature where they display 'People also buy these items'</w:t>
+      </w:r>
+    </w:p>
+    <w:p>
+      <w:pPr>
+        <w:pStyle w:val="NormalWeb"/>
+        <w:numPr>
+          <w:ilvl w:val="0"/>
+          <w:numId w:val="7"/>
+        </w:numPr>
+        <w:shd w:val="clear" w:color="auto" w:fill="FFFFFF"/>
+        <w:rPr>
+          <w:rFonts w:ascii="Arial" w:hAnsi="Arial" w:cs="Arial"/>
+          <w:color w:val="2D2F31"/>
+          <w:sz w:val="20"/>
+          <w:szCs w:val="20"/>
+        </w:rPr>
+      </w:pPr>
+      <w:r>
+        <w:rPr>
+          <w:rFonts w:ascii="Arial" w:hAnsi="Arial" w:cs="Arial"/>
+          <w:color w:val="2D2F31"/>
+          <w:sz w:val="20"/>
+          <w:szCs w:val="20"/>
+        </w:rPr>
+        <w:t>Analyzing Ecommerce Sales - Many online e-commerce websites use Redis Sets to analyze customer behavior, such as searches or purchases for a specific product category or subcategory. For example, an online bookstore owner can find out how many customers purchased technology books in Technology section.</w:t>
+      </w:r>
+    </w:p>
+    <w:p>
+      <w:pPr>
+        <w:pStyle w:val="NormalWeb"/>
+        <w:numPr>
+          <w:ilvl w:val="0"/>
+          <w:numId w:val="7"/>
+        </w:numPr>
+        <w:shd w:val="clear" w:color="auto" w:fill="FFFFFF"/>
+        <w:spacing w:before="0" w:after="0"/>
+        <w:rPr>
+          <w:rFonts w:ascii="Arial" w:hAnsi="Arial" w:cs="Arial"/>
+          <w:color w:val="2D2F31"/>
+          <w:sz w:val="20"/>
+          <w:szCs w:val="20"/>
+        </w:rPr>
+      </w:pPr>
+      <w:r>
+        <w:rPr>
+          <w:rFonts w:ascii="Arial" w:hAnsi="Arial" w:cs="Arial"/>
+          <w:color w:val="2D2F31"/>
+          <w:sz w:val="20"/>
+          <w:szCs w:val="20"/>
+        </w:rPr>
+        <w:t>Inappropriate Content Filtering - For any app that collects user input, it’s a good idea to implement some kind of content filtering for any inappropriate words, and we can do this with Redis Sets by adding words you’d like to filter to a SET key and the SADD command. e.g.</w:t>
+      </w:r>
+      <w:r>
+        <w:rPr>
+          <w:rFonts w:ascii="Arial" w:hAnsi="Arial" w:cs="Arial"/>
+          <w:color w:val="2D2F31"/>
+          <w:sz w:val="20"/>
+          <w:szCs w:val="20"/>
+        </w:rPr>
+        <w:br/>
+      </w:r>
+      <w:r>
+        <w:rPr>
+          <w:rFonts w:ascii="Arial" w:hAnsi="Arial" w:cs="Arial"/>
+          <w:color w:val="2D2F31"/>
+          <w:sz w:val="20"/>
+          <w:szCs w:val="20"/>
+        </w:rPr>
+        <w:br/>
+        <w:t>SADD bad_words "word1" "word2"</w:t>
+      </w:r>
+    </w:p>
+    <w:p>
+      <w:pPr>
+        <w:shd w:val="clear" w:color="auto" w:fill="FFFFFF"/>
+        <w:spacing w:after="0" w:line="240" w:lineRule="auto"/>
+        <w:rPr>
+          <w:rFonts w:ascii="Arial" w:eastAsia="Times New Roman" w:hAnsi="Arial" w:cs="Arial"/>
+          <w:b/>
+          <w:bCs/>
+          <w:color w:val="2D2F31"/>
+          <w:kern w:val="0"/>
+          <w:sz w:val="20"/>
+          <w:szCs w:val="20"/>
+          <w:lang w:eastAsia="en-IN"/>
+          <w14:ligatures w14:val="none"/>
+        </w:rPr>
+      </w:pPr>
+      <w:r>
+        <w:rPr>
+          <w:rFonts w:ascii="Arial" w:eastAsia="Times New Roman" w:hAnsi="Arial" w:cs="Arial"/>
+          <w:b/>
+          <w:bCs/>
+          <w:color w:val="2D2F31"/>
+          <w:kern w:val="0"/>
+          <w:sz w:val="20"/>
+          <w:szCs w:val="20"/>
+          <w:lang w:eastAsia="en-IN"/>
+          <w14:ligatures w14:val="none"/>
+        </w:rPr>
+        <w:lastRenderedPageBreak/>
+        <w:t>Quick Reference - Sets</w:t>
+      </w:r>
+    </w:p>
+    <w:p>
+      <w:pPr>
+        <w:numPr>
+          <w:ilvl w:val="0"/>
+          <w:numId w:val="8"/>
+        </w:numPr>
+        <w:shd w:val="clear" w:color="auto" w:fill="FFFFFF"/>
+        <w:spacing w:before="100" w:beforeAutospacing="1" w:after="100" w:afterAutospacing="1" w:line="240" w:lineRule="auto"/>
+        <w:rPr>
+          <w:rFonts w:ascii="Arial" w:eastAsia="Times New Roman" w:hAnsi="Arial" w:cs="Arial"/>
+          <w:color w:val="2D2F31"/>
+          <w:kern w:val="0"/>
+          <w:sz w:val="20"/>
+          <w:szCs w:val="20"/>
+          <w:lang w:eastAsia="en-IN"/>
+          <w14:ligatures w14:val="none"/>
+        </w:rPr>
+      </w:pPr>
+      <w:r>
+        <w:rPr>
+          <w:rFonts w:ascii="Arial" w:eastAsia="Times New Roman" w:hAnsi="Arial" w:cs="Arial"/>
+          <w:color w:val="2D2F31"/>
+          <w:kern w:val="0"/>
+          <w:sz w:val="20"/>
+          <w:szCs w:val="20"/>
+          <w:lang w:eastAsia="en-IN"/>
+          <w14:ligatures w14:val="none"/>
+        </w:rPr>
+        <w:t>Redis Sets are unordered collections of strings.</w:t>
+      </w:r>
+    </w:p>
+    <w:p>
+      <w:pPr>
+        <w:numPr>
+          <w:ilvl w:val="0"/>
+          <w:numId w:val="8"/>
+        </w:numPr>
+        <w:shd w:val="clear" w:color="auto" w:fill="FFFFFF"/>
+        <w:spacing w:before="100" w:beforeAutospacing="1" w:after="100" w:afterAutospacing="1" w:line="240" w:lineRule="auto"/>
+        <w:rPr>
+          <w:rFonts w:ascii="Arial" w:eastAsia="Times New Roman" w:hAnsi="Arial" w:cs="Arial"/>
+          <w:color w:val="2D2F31"/>
+          <w:kern w:val="0"/>
+          <w:sz w:val="20"/>
+          <w:szCs w:val="20"/>
+          <w:lang w:eastAsia="en-IN"/>
+          <w14:ligatures w14:val="none"/>
+        </w:rPr>
+      </w:pPr>
+      <w:r>
+        <w:rPr>
+          <w:rFonts w:ascii="Arial" w:eastAsia="Times New Roman" w:hAnsi="Arial" w:cs="Arial"/>
+          <w:color w:val="2D2F31"/>
+          <w:kern w:val="0"/>
+          <w:sz w:val="20"/>
+          <w:szCs w:val="20"/>
+          <w:lang w:eastAsia="en-IN"/>
+          <w14:ligatures w14:val="none"/>
+        </w:rPr>
+        <w:t>They cannot have duplicate values</w:t>
+      </w:r>
+    </w:p>
+    <w:p>
+      <w:pPr>
+        <w:numPr>
+          <w:ilvl w:val="0"/>
+          <w:numId w:val="8"/>
+        </w:numPr>
+        <w:shd w:val="clear" w:color="auto" w:fill="FFFFFF"/>
+        <w:spacing w:before="100" w:beforeAutospacing="1" w:after="100" w:afterAutospacing="1" w:line="240" w:lineRule="auto"/>
+        <w:rPr>
+          <w:rFonts w:ascii="Arial" w:eastAsia="Times New Roman" w:hAnsi="Arial" w:cs="Arial"/>
+          <w:color w:val="2D2F31"/>
+          <w:kern w:val="0"/>
+          <w:sz w:val="20"/>
+          <w:szCs w:val="20"/>
+          <w:lang w:eastAsia="en-IN"/>
+          <w14:ligatures w14:val="none"/>
+        </w:rPr>
+      </w:pPr>
+      <w:r>
+        <w:rPr>
+          <w:rFonts w:ascii="Arial" w:eastAsia="Times New Roman" w:hAnsi="Arial" w:cs="Arial"/>
+          <w:color w:val="2D2F31"/>
+          <w:kern w:val="0"/>
+          <w:sz w:val="20"/>
+          <w:szCs w:val="20"/>
+          <w:lang w:eastAsia="en-IN"/>
+          <w14:ligatures w14:val="none"/>
+        </w:rPr>
+        <w:t>Sets are good for expressing relations between objects</w:t>
+      </w:r>
+    </w:p>
+    <w:p>
+      <w:pPr>
+        <w:shd w:val="clear" w:color="auto" w:fill="FFFFFF"/>
+        <w:spacing w:beforeAutospacing="1" w:after="0" w:afterAutospacing="1" w:line="240" w:lineRule="auto"/>
+        <w:rPr>
+          <w:rFonts w:ascii="Arial" w:eastAsia="Times New Roman" w:hAnsi="Arial" w:cs="Arial"/>
+          <w:color w:val="2D2F31"/>
+          <w:kern w:val="0"/>
+          <w:sz w:val="20"/>
+          <w:szCs w:val="20"/>
+          <w:lang w:eastAsia="en-IN"/>
+          <w14:ligatures w14:val="none"/>
+        </w:rPr>
+      </w:pPr>
+      <w:r>
+        <w:rPr>
+          <w:rFonts w:ascii="Arial" w:eastAsia="Times New Roman" w:hAnsi="Arial" w:cs="Arial"/>
+          <w:b/>
+          <w:bCs/>
+          <w:color w:val="2D2F31"/>
+          <w:kern w:val="0"/>
+          <w:sz w:val="20"/>
+          <w:szCs w:val="20"/>
+          <w:lang w:eastAsia="en-IN"/>
+          <w14:ligatures w14:val="none"/>
+        </w:rPr>
+        <w:t>SADD, SMOVE, SREM, SPOP</w:t>
+      </w:r>
+    </w:p>
+    <w:p>
+      <w:pPr>
+        <w:shd w:val="clear" w:color="auto" w:fill="FFFFFF"/>
+        <w:spacing w:before="100" w:beforeAutospacing="1" w:after="100" w:afterAutospacing="1" w:line="240" w:lineRule="auto"/>
+        <w:rPr>
+          <w:rFonts w:ascii="Arial" w:eastAsia="Times New Roman" w:hAnsi="Arial" w:cs="Arial"/>
+          <w:color w:val="2D2F31"/>
+          <w:kern w:val="0"/>
+          <w:sz w:val="20"/>
+          <w:szCs w:val="20"/>
+          <w:lang w:eastAsia="en-IN"/>
+          <w14:ligatures w14:val="none"/>
+        </w:rPr>
+      </w:pPr>
+      <w:r>
+        <w:rPr>
+          <w:rFonts w:ascii="Arial" w:eastAsia="Times New Roman" w:hAnsi="Arial" w:cs="Arial"/>
+          <w:color w:val="2D2F31"/>
+          <w:kern w:val="0"/>
+          <w:sz w:val="20"/>
+          <w:szCs w:val="20"/>
+          <w:lang w:eastAsia="en-IN"/>
+          <w14:ligatures w14:val="none"/>
+        </w:rPr>
+        <w:t>Add one or more members, Move a member from one set to another, Remove one or more members, Remove and return one or multiple random members</w:t>
+      </w:r>
+    </w:p>
+    <w:p>
+      <w:pPr>
+        <w:shd w:val="clear" w:color="auto" w:fill="FFFFFF"/>
+        <w:spacing w:beforeAutospacing="1" w:after="0" w:afterAutospacing="1" w:line="240" w:lineRule="auto"/>
+        <w:rPr>
+          <w:rFonts w:ascii="Arial" w:eastAsia="Times New Roman" w:hAnsi="Arial" w:cs="Arial"/>
+          <w:color w:val="2D2F31"/>
+          <w:kern w:val="0"/>
+          <w:sz w:val="20"/>
+          <w:szCs w:val="20"/>
+          <w:lang w:eastAsia="en-IN"/>
+          <w14:ligatures w14:val="none"/>
+        </w:rPr>
+      </w:pPr>
+      <w:r>
+        <w:rPr>
+          <w:rFonts w:ascii="Arial" w:eastAsia="Times New Roman" w:hAnsi="Arial" w:cs="Arial"/>
+          <w:b/>
+          <w:bCs/>
+          <w:color w:val="2D2F31"/>
+          <w:kern w:val="0"/>
+          <w:sz w:val="20"/>
+          <w:szCs w:val="20"/>
+          <w:lang w:eastAsia="en-IN"/>
+          <w14:ligatures w14:val="none"/>
+        </w:rPr>
+        <w:t>SCARD, SMEMBERS, SISMEMBER, SRANDMEMBER</w:t>
+      </w:r>
+    </w:p>
+    <w:p>
+      <w:pPr>
+        <w:shd w:val="clear" w:color="auto" w:fill="FFFFFF"/>
+        <w:spacing w:before="100" w:beforeAutospacing="1" w:after="100" w:afterAutospacing="1" w:line="240" w:lineRule="auto"/>
+        <w:rPr>
+          <w:rFonts w:ascii="Arial" w:eastAsia="Times New Roman" w:hAnsi="Arial" w:cs="Arial"/>
+          <w:color w:val="2D2F31"/>
+          <w:kern w:val="0"/>
+          <w:sz w:val="20"/>
+          <w:szCs w:val="20"/>
+          <w:lang w:eastAsia="en-IN"/>
+          <w14:ligatures w14:val="none"/>
+        </w:rPr>
+      </w:pPr>
+      <w:r>
+        <w:rPr>
+          <w:rFonts w:ascii="Arial" w:eastAsia="Times New Roman" w:hAnsi="Arial" w:cs="Arial"/>
+          <w:color w:val="2D2F31"/>
+          <w:kern w:val="0"/>
+          <w:sz w:val="20"/>
+          <w:szCs w:val="20"/>
+          <w:lang w:eastAsia="en-IN"/>
+          <w14:ligatures w14:val="none"/>
+        </w:rPr>
+        <w:t>Get number of members, Get all members, Test if member exists, Get one or more random members</w:t>
+      </w:r>
+    </w:p>
+    <w:p>
+      <w:pPr>
+        <w:shd w:val="clear" w:color="auto" w:fill="FFFFFF"/>
+        <w:spacing w:beforeAutospacing="1" w:after="0" w:afterAutospacing="1" w:line="240" w:lineRule="auto"/>
+        <w:rPr>
+          <w:rFonts w:ascii="Arial" w:eastAsia="Times New Roman" w:hAnsi="Arial" w:cs="Arial"/>
+          <w:color w:val="2D2F31"/>
+          <w:kern w:val="0"/>
+          <w:sz w:val="20"/>
+          <w:szCs w:val="20"/>
+          <w:lang w:eastAsia="en-IN"/>
+          <w14:ligatures w14:val="none"/>
+        </w:rPr>
+      </w:pPr>
+      <w:r>
+        <w:rPr>
+          <w:rFonts w:ascii="Arial" w:eastAsia="Times New Roman" w:hAnsi="Arial" w:cs="Arial"/>
+          <w:b/>
+          <w:bCs/>
+          <w:color w:val="2D2F31"/>
+          <w:kern w:val="0"/>
+          <w:sz w:val="20"/>
+          <w:szCs w:val="20"/>
+          <w:lang w:eastAsia="en-IN"/>
+          <w14:ligatures w14:val="none"/>
+        </w:rPr>
+        <w:t>SUNION, SUNIONSTORE</w:t>
+      </w:r>
+    </w:p>
+    <w:p>
+      <w:pPr>
+        <w:shd w:val="clear" w:color="auto" w:fill="FFFFFF"/>
+        <w:spacing w:before="100" w:beforeAutospacing="1" w:after="100" w:afterAutospacing="1" w:line="240" w:lineRule="auto"/>
+        <w:rPr>
+          <w:rFonts w:ascii="Arial" w:eastAsia="Times New Roman" w:hAnsi="Arial" w:cs="Arial"/>
+          <w:color w:val="2D2F31"/>
+          <w:kern w:val="0"/>
+          <w:sz w:val="20"/>
+          <w:szCs w:val="20"/>
+          <w:lang w:eastAsia="en-IN"/>
+          <w14:ligatures w14:val="none"/>
+        </w:rPr>
+      </w:pPr>
+      <w:r>
+        <w:rPr>
+          <w:rFonts w:ascii="Arial" w:eastAsia="Times New Roman" w:hAnsi="Arial" w:cs="Arial"/>
+          <w:color w:val="2D2F31"/>
+          <w:kern w:val="0"/>
+          <w:sz w:val="20"/>
+          <w:szCs w:val="20"/>
+          <w:lang w:eastAsia="en-IN"/>
+          <w14:ligatures w14:val="none"/>
+        </w:rPr>
+        <w:t>Get all keys from all sets, no duplicates, same operation but store results in a new key</w:t>
+      </w:r>
+    </w:p>
+    <w:p>
+      <w:pPr>
+        <w:shd w:val="clear" w:color="auto" w:fill="FFFFFF"/>
+        <w:spacing w:beforeAutospacing="1" w:after="0" w:afterAutospacing="1" w:line="240" w:lineRule="auto"/>
+        <w:rPr>
+          <w:rFonts w:ascii="Arial" w:eastAsia="Times New Roman" w:hAnsi="Arial" w:cs="Arial"/>
+          <w:color w:val="2D2F31"/>
+          <w:kern w:val="0"/>
+          <w:sz w:val="20"/>
+          <w:szCs w:val="20"/>
+          <w:lang w:eastAsia="en-IN"/>
+          <w14:ligatures w14:val="none"/>
+        </w:rPr>
+      </w:pPr>
+      <w:r>
+        <w:rPr>
+          <w:rFonts w:ascii="Arial" w:eastAsia="Times New Roman" w:hAnsi="Arial" w:cs="Arial"/>
+          <w:b/>
+          <w:bCs/>
+          <w:color w:val="2D2F31"/>
+          <w:kern w:val="0"/>
+          <w:sz w:val="20"/>
+          <w:szCs w:val="20"/>
+          <w:lang w:eastAsia="en-IN"/>
+          <w14:ligatures w14:val="none"/>
+        </w:rPr>
+        <w:t>SINTER, SINTERSTORE</w:t>
+      </w:r>
+    </w:p>
+    <w:p>
+      <w:pPr>
+        <w:shd w:val="clear" w:color="auto" w:fill="FFFFFF"/>
+        <w:spacing w:before="100" w:beforeAutospacing="1" w:after="100" w:afterAutospacing="1" w:line="240" w:lineRule="auto"/>
+        <w:rPr>
+          <w:rFonts w:ascii="Arial" w:eastAsia="Times New Roman" w:hAnsi="Arial" w:cs="Arial"/>
+          <w:color w:val="2D2F31"/>
+          <w:kern w:val="0"/>
+          <w:sz w:val="20"/>
+          <w:szCs w:val="20"/>
+          <w:lang w:eastAsia="en-IN"/>
+          <w14:ligatures w14:val="none"/>
+        </w:rPr>
+      </w:pPr>
+      <w:r>
+        <w:rPr>
+          <w:rFonts w:ascii="Arial" w:eastAsia="Times New Roman" w:hAnsi="Arial" w:cs="Arial"/>
+          <w:color w:val="2D2F31"/>
+          <w:kern w:val="0"/>
+          <w:sz w:val="20"/>
+          <w:szCs w:val="20"/>
+          <w:lang w:eastAsia="en-IN"/>
+          <w14:ligatures w14:val="none"/>
+        </w:rPr>
+        <w:t>Get keys that exist in all sets only, same operation but store results in a new key</w:t>
+      </w:r>
+    </w:p>
+    <w:p>
+      <w:pPr>
+        <w:shd w:val="clear" w:color="auto" w:fill="FFFFFF"/>
+        <w:spacing w:beforeAutospacing="1" w:after="0" w:afterAutospacing="1" w:line="240" w:lineRule="auto"/>
+        <w:rPr>
+          <w:rFonts w:ascii="Arial" w:eastAsia="Times New Roman" w:hAnsi="Arial" w:cs="Arial"/>
+          <w:color w:val="2D2F31"/>
+          <w:kern w:val="0"/>
+          <w:sz w:val="20"/>
+          <w:szCs w:val="20"/>
+          <w:lang w:eastAsia="en-IN"/>
+          <w14:ligatures w14:val="none"/>
+        </w:rPr>
+      </w:pPr>
+      <w:r>
+        <w:rPr>
+          <w:rFonts w:ascii="Arial" w:eastAsia="Times New Roman" w:hAnsi="Arial" w:cs="Arial"/>
+          <w:b/>
+          <w:bCs/>
+          <w:color w:val="2D2F31"/>
+          <w:kern w:val="0"/>
+          <w:sz w:val="20"/>
+          <w:szCs w:val="20"/>
+          <w:lang w:eastAsia="en-IN"/>
+          <w14:ligatures w14:val="none"/>
+        </w:rPr>
+        <w:t>SDIFF, SDIFFSTORE</w:t>
+      </w:r>
+    </w:p>
+    <w:p>
+      <w:pPr>
+        <w:shd w:val="clear" w:color="auto" w:fill="FFFFFF"/>
+        <w:spacing w:after="0" w:line="240" w:lineRule="auto"/>
+        <w:rPr>
+          <w:rFonts w:ascii="Arial" w:eastAsia="Times New Roman" w:hAnsi="Arial" w:cs="Arial"/>
+          <w:color w:val="2D2F31"/>
+          <w:kern w:val="0"/>
+          <w:sz w:val="20"/>
+          <w:szCs w:val="20"/>
+          <w:lang w:eastAsia="en-IN"/>
+          <w14:ligatures w14:val="none"/>
+        </w:rPr>
+      </w:pPr>
+      <w:r>
+        <w:rPr>
+          <w:rFonts w:ascii="Arial" w:eastAsia="Times New Roman" w:hAnsi="Arial" w:cs="Arial"/>
+          <w:color w:val="2D2F31"/>
+          <w:kern w:val="0"/>
+          <w:sz w:val="20"/>
+          <w:szCs w:val="20"/>
+          <w:lang w:eastAsia="en-IN"/>
+          <w14:ligatures w14:val="none"/>
+        </w:rPr>
+        <w:t>Return keys from the first set that are not in the subsequent sets, same operation but store results in a new key</w:t>
+      </w:r>
+    </w:p>
+    <w:p>
+      <w:pPr>
+        <w:rPr>
+          <w:rFonts w:ascii="Arial" w:hAnsi="Arial" w:cs="Arial"/>
+          <w:sz w:val="20"/>
+          <w:szCs w:val="20"/>
+        </w:rPr>
+      </w:pPr>
+    </w:p>
+    <w:p>
+      <w:pPr>
+        <w:rPr>
+          <w:rFonts w:ascii="Arial" w:hAnsi="Arial" w:cs="Arial"/>
+          <w:sz w:val="20"/>
+          <w:szCs w:val="20"/>
+        </w:rPr>
+      </w:pPr>
+    </w:p>
+    <w:p>
+      <w:pPr>
+        <w:shd w:val="clear" w:color="auto" w:fill="FFFFFF"/>
+        <w:spacing w:after="0" w:line="240" w:lineRule="auto"/>
+        <w:rPr>
+          <w:rFonts w:ascii="Arial" w:eastAsia="Times New Roman" w:hAnsi="Arial" w:cs="Arial"/>
+          <w:b/>
+          <w:bCs/>
+          <w:color w:val="2D2F31"/>
+          <w:kern w:val="0"/>
+          <w:sz w:val="20"/>
+          <w:szCs w:val="20"/>
+          <w:lang w:eastAsia="en-IN"/>
+          <w14:ligatures w14:val="none"/>
+        </w:rPr>
+      </w:pPr>
+      <w:r>
+        <w:rPr>
+          <w:rFonts w:ascii="Arial" w:eastAsia="Times New Roman" w:hAnsi="Arial" w:cs="Arial"/>
+          <w:b/>
+          <w:bCs/>
+          <w:color w:val="2D2F31"/>
+          <w:kern w:val="0"/>
+          <w:sz w:val="20"/>
+          <w:szCs w:val="20"/>
+          <w:lang w:eastAsia="en-IN"/>
+          <w14:ligatures w14:val="none"/>
+        </w:rPr>
+        <w:t>Use Cases - Sorted Sets</w:t>
+      </w:r>
+    </w:p>
+    <w:p>
+      <w:pPr>
+        <w:shd w:val="clear" w:color="auto" w:fill="FFFFFF"/>
+        <w:spacing w:before="100" w:beforeAutospacing="1" w:after="100" w:afterAutospacing="1" w:line="240" w:lineRule="auto"/>
+        <w:rPr>
+          <w:rFonts w:ascii="Arial" w:eastAsia="Times New Roman" w:hAnsi="Arial" w:cs="Arial"/>
+          <w:color w:val="2D2F31"/>
+          <w:kern w:val="0"/>
+          <w:sz w:val="20"/>
+          <w:szCs w:val="20"/>
+          <w:lang w:eastAsia="en-IN"/>
+          <w14:ligatures w14:val="none"/>
+        </w:rPr>
+      </w:pPr>
+      <w:r>
+        <w:rPr>
+          <w:rFonts w:ascii="Arial" w:eastAsia="Times New Roman" w:hAnsi="Arial" w:cs="Arial"/>
+          <w:color w:val="2D2F31"/>
+          <w:kern w:val="0"/>
+          <w:sz w:val="20"/>
+          <w:szCs w:val="20"/>
+          <w:lang w:eastAsia="en-IN"/>
+          <w14:ligatures w14:val="none"/>
+        </w:rPr>
+        <w:t>You can call sorted sets a superset version of sets as it carries all the features of sets, only that sets have no order while sorted sets associate every member with a numeric score.</w:t>
+      </w:r>
+    </w:p>
+    <w:p>
+      <w:pPr>
+        <w:numPr>
+          <w:ilvl w:val="0"/>
+          <w:numId w:val="9"/>
+        </w:numPr>
+        <w:shd w:val="clear" w:color="auto" w:fill="FFFFFF"/>
+        <w:spacing w:before="100" w:beforeAutospacing="1" w:after="100" w:afterAutospacing="1" w:line="240" w:lineRule="auto"/>
+        <w:rPr>
+          <w:rFonts w:ascii="Arial" w:eastAsia="Times New Roman" w:hAnsi="Arial" w:cs="Arial"/>
+          <w:color w:val="2D2F31"/>
+          <w:kern w:val="0"/>
+          <w:sz w:val="20"/>
+          <w:szCs w:val="20"/>
+          <w:lang w:eastAsia="en-IN"/>
+          <w14:ligatures w14:val="none"/>
+        </w:rPr>
+      </w:pPr>
+      <w:r>
+        <w:rPr>
+          <w:rFonts w:ascii="Arial" w:eastAsia="Times New Roman" w:hAnsi="Arial" w:cs="Arial"/>
+          <w:color w:val="2D2F31"/>
+          <w:kern w:val="0"/>
+          <w:sz w:val="20"/>
+          <w:szCs w:val="20"/>
+          <w:lang w:eastAsia="en-IN"/>
+          <w14:ligatures w14:val="none"/>
+        </w:rPr>
+        <w:t>Multiplayer Gaming: On an online gaming applications which required to update multiple games scores list and frequently load top score performers.</w:t>
+      </w:r>
+    </w:p>
+    <w:p>
+      <w:pPr>
+        <w:numPr>
+          <w:ilvl w:val="0"/>
+          <w:numId w:val="9"/>
+        </w:numPr>
+        <w:shd w:val="clear" w:color="auto" w:fill="FFFFFF"/>
+        <w:spacing w:before="100" w:beforeAutospacing="1" w:after="100" w:afterAutospacing="1" w:line="240" w:lineRule="auto"/>
+        <w:rPr>
+          <w:rFonts w:ascii="Arial" w:eastAsia="Times New Roman" w:hAnsi="Arial" w:cs="Arial"/>
+          <w:color w:val="2D2F31"/>
+          <w:kern w:val="0"/>
+          <w:sz w:val="20"/>
+          <w:szCs w:val="20"/>
+          <w:lang w:eastAsia="en-IN"/>
+          <w14:ligatures w14:val="none"/>
+        </w:rPr>
+      </w:pPr>
+      <w:r>
+        <w:rPr>
+          <w:rFonts w:ascii="Arial" w:eastAsia="Times New Roman" w:hAnsi="Arial" w:cs="Arial"/>
+          <w:color w:val="2D2F31"/>
+          <w:kern w:val="0"/>
+          <w:sz w:val="20"/>
+          <w:szCs w:val="20"/>
+          <w:lang w:eastAsia="en-IN"/>
+          <w14:ligatures w14:val="none"/>
+        </w:rPr>
+        <w:t>Questions and Answers / Community forums: Redis.io website uses Sorted Sets to handle to rank the highest voted answers for each question. In addition stack overflow uses a similar setup for their Q&amp;A setups.</w:t>
+      </w:r>
+    </w:p>
+    <w:p>
+      <w:pPr>
+        <w:rPr>
+          <w:rFonts w:ascii="Arial" w:hAnsi="Arial" w:cs="Arial"/>
+          <w:sz w:val="20"/>
+          <w:szCs w:val="20"/>
+        </w:rPr>
+      </w:pPr>
+    </w:p>
+    <w:p>
+      <w:pPr>
+        <w:rPr>
+          <w:rFonts w:ascii="Arial" w:hAnsi="Arial" w:cs="Arial"/>
+          <w:sz w:val="20"/>
+          <w:szCs w:val="20"/>
+        </w:rPr>
+      </w:pPr>
+    </w:p>
+    <w:p>
+      <w:pPr>
+        <w:shd w:val="clear" w:color="auto" w:fill="FFFFFF"/>
+        <w:spacing w:after="0" w:line="240" w:lineRule="auto"/>
+        <w:rPr>
+          <w:rFonts w:ascii="Arial" w:eastAsia="Times New Roman" w:hAnsi="Arial" w:cs="Arial"/>
+          <w:b/>
+          <w:bCs/>
+          <w:color w:val="2D2F31"/>
+          <w:kern w:val="0"/>
+          <w:sz w:val="20"/>
+          <w:szCs w:val="20"/>
+          <w:lang w:eastAsia="en-IN"/>
+          <w14:ligatures w14:val="none"/>
+        </w:rPr>
+      </w:pPr>
+      <w:r>
+        <w:rPr>
+          <w:rFonts w:ascii="Arial" w:eastAsia="Times New Roman" w:hAnsi="Arial" w:cs="Arial"/>
+          <w:b/>
+          <w:bCs/>
+          <w:color w:val="2D2F31"/>
+          <w:kern w:val="0"/>
+          <w:sz w:val="20"/>
+          <w:szCs w:val="20"/>
+          <w:lang w:eastAsia="en-IN"/>
+          <w14:ligatures w14:val="none"/>
+        </w:rPr>
+        <w:t>Quick Reference - Sorted Sets</w:t>
+      </w:r>
+    </w:p>
+    <w:p>
+      <w:pPr>
+        <w:numPr>
+          <w:ilvl w:val="0"/>
+          <w:numId w:val="10"/>
+        </w:numPr>
+        <w:shd w:val="clear" w:color="auto" w:fill="FFFFFF"/>
+        <w:spacing w:before="100" w:beforeAutospacing="1" w:after="100" w:afterAutospacing="1" w:line="240" w:lineRule="auto"/>
+        <w:rPr>
+          <w:rFonts w:ascii="Arial" w:eastAsia="Times New Roman" w:hAnsi="Arial" w:cs="Arial"/>
+          <w:color w:val="2D2F31"/>
+          <w:kern w:val="0"/>
+          <w:sz w:val="20"/>
+          <w:szCs w:val="20"/>
+          <w:lang w:eastAsia="en-IN"/>
+          <w14:ligatures w14:val="none"/>
+        </w:rPr>
+      </w:pPr>
+      <w:r>
+        <w:rPr>
+          <w:rFonts w:ascii="Arial" w:eastAsia="Times New Roman" w:hAnsi="Arial" w:cs="Arial"/>
+          <w:color w:val="2D2F31"/>
+          <w:kern w:val="0"/>
+          <w:sz w:val="20"/>
+          <w:szCs w:val="20"/>
+          <w:lang w:eastAsia="en-IN"/>
+          <w14:ligatures w14:val="none"/>
+        </w:rPr>
+        <w:t>Sorted sets are a data type which is similar to a mix between a Set and a Hash</w:t>
+      </w:r>
+    </w:p>
+    <w:p>
+      <w:pPr>
+        <w:numPr>
+          <w:ilvl w:val="0"/>
+          <w:numId w:val="10"/>
+        </w:numPr>
+        <w:shd w:val="clear" w:color="auto" w:fill="FFFFFF"/>
+        <w:spacing w:before="100" w:beforeAutospacing="1" w:after="100" w:afterAutospacing="1" w:line="240" w:lineRule="auto"/>
+        <w:rPr>
+          <w:rFonts w:ascii="Arial" w:eastAsia="Times New Roman" w:hAnsi="Arial" w:cs="Arial"/>
+          <w:color w:val="2D2F31"/>
+          <w:kern w:val="0"/>
+          <w:sz w:val="20"/>
+          <w:szCs w:val="20"/>
+          <w:lang w:eastAsia="en-IN"/>
+          <w14:ligatures w14:val="none"/>
+        </w:rPr>
+      </w:pPr>
+      <w:r>
+        <w:rPr>
+          <w:rFonts w:ascii="Arial" w:eastAsia="Times New Roman" w:hAnsi="Arial" w:cs="Arial"/>
+          <w:color w:val="2D2F31"/>
+          <w:kern w:val="0"/>
+          <w:sz w:val="20"/>
+          <w:szCs w:val="20"/>
+          <w:lang w:eastAsia="en-IN"/>
+          <w14:ligatures w14:val="none"/>
+        </w:rPr>
+        <w:t>Sorted sets are implemented via a dual-ported data structure containing both a skip list and a hash table</w:t>
+      </w:r>
+    </w:p>
+    <w:p>
+      <w:pPr>
+        <w:numPr>
+          <w:ilvl w:val="0"/>
+          <w:numId w:val="10"/>
+        </w:numPr>
+        <w:shd w:val="clear" w:color="auto" w:fill="FFFFFF"/>
+        <w:spacing w:before="100" w:beforeAutospacing="1" w:after="100" w:afterAutospacing="1" w:line="240" w:lineRule="auto"/>
+        <w:rPr>
+          <w:rFonts w:ascii="Arial" w:eastAsia="Times New Roman" w:hAnsi="Arial" w:cs="Arial"/>
+          <w:color w:val="2D2F31"/>
+          <w:kern w:val="0"/>
+          <w:sz w:val="20"/>
+          <w:szCs w:val="20"/>
+          <w:lang w:eastAsia="en-IN"/>
+          <w14:ligatures w14:val="none"/>
+        </w:rPr>
+      </w:pPr>
+      <w:r>
+        <w:rPr>
+          <w:rFonts w:ascii="Arial" w:eastAsia="Times New Roman" w:hAnsi="Arial" w:cs="Arial"/>
+          <w:color w:val="2D2F31"/>
+          <w:kern w:val="0"/>
+          <w:sz w:val="20"/>
+          <w:szCs w:val="20"/>
+          <w:lang w:eastAsia="en-IN"/>
+          <w14:ligatures w14:val="none"/>
+        </w:rPr>
+        <w:t>Adding elements and retrieving sorted elements is extremely fast.</w:t>
+      </w:r>
+    </w:p>
+    <w:p>
+      <w:pPr>
+        <w:numPr>
+          <w:ilvl w:val="0"/>
+          <w:numId w:val="10"/>
+        </w:numPr>
+        <w:shd w:val="clear" w:color="auto" w:fill="FFFFFF"/>
+        <w:spacing w:before="100" w:beforeAutospacing="1" w:after="100" w:afterAutospacing="1" w:line="240" w:lineRule="auto"/>
+        <w:rPr>
+          <w:rFonts w:ascii="Arial" w:eastAsia="Times New Roman" w:hAnsi="Arial" w:cs="Arial"/>
+          <w:color w:val="2D2F31"/>
+          <w:kern w:val="0"/>
+          <w:sz w:val="20"/>
+          <w:szCs w:val="20"/>
+          <w:lang w:eastAsia="en-IN"/>
+          <w14:ligatures w14:val="none"/>
+        </w:rPr>
+      </w:pPr>
+      <w:r>
+        <w:rPr>
+          <w:rFonts w:ascii="Arial" w:eastAsia="Times New Roman" w:hAnsi="Arial" w:cs="Arial"/>
+          <w:color w:val="2D2F31"/>
+          <w:kern w:val="0"/>
+          <w:sz w:val="20"/>
+          <w:szCs w:val="20"/>
+          <w:lang w:eastAsia="en-IN"/>
+          <w14:ligatures w14:val="none"/>
+        </w:rPr>
+        <w:t>Like Hashes, sorted sets store multiple fields called members, and their numerical values called scores</w:t>
+      </w:r>
+    </w:p>
+    <w:p>
+      <w:pPr>
+        <w:numPr>
+          <w:ilvl w:val="0"/>
+          <w:numId w:val="10"/>
+        </w:numPr>
+        <w:shd w:val="clear" w:color="auto" w:fill="FFFFFF"/>
+        <w:spacing w:before="100" w:beforeAutospacing="1" w:after="100" w:afterAutospacing="1" w:line="240" w:lineRule="auto"/>
+        <w:rPr>
+          <w:rFonts w:ascii="Arial" w:eastAsia="Times New Roman" w:hAnsi="Arial" w:cs="Arial"/>
+          <w:color w:val="2D2F31"/>
+          <w:kern w:val="0"/>
+          <w:sz w:val="20"/>
+          <w:szCs w:val="20"/>
+          <w:lang w:eastAsia="en-IN"/>
+          <w14:ligatures w14:val="none"/>
+        </w:rPr>
+      </w:pPr>
+      <w:r>
+        <w:rPr>
+          <w:rFonts w:ascii="Arial" w:eastAsia="Times New Roman" w:hAnsi="Arial" w:cs="Arial"/>
+          <w:color w:val="2D2F31"/>
+          <w:kern w:val="0"/>
+          <w:sz w:val="20"/>
+          <w:szCs w:val="20"/>
+          <w:lang w:eastAsia="en-IN"/>
+          <w14:ligatures w14:val="none"/>
+        </w:rPr>
+        <w:t>All the members are always unique</w:t>
+      </w:r>
+    </w:p>
+    <w:p>
+      <w:pPr>
+        <w:numPr>
+          <w:ilvl w:val="0"/>
+          <w:numId w:val="10"/>
+        </w:numPr>
+        <w:shd w:val="clear" w:color="auto" w:fill="FFFFFF"/>
+        <w:spacing w:before="100" w:beforeAutospacing="1" w:after="100" w:afterAutospacing="1" w:line="240" w:lineRule="auto"/>
+        <w:rPr>
+          <w:rFonts w:ascii="Arial" w:eastAsia="Times New Roman" w:hAnsi="Arial" w:cs="Arial"/>
+          <w:color w:val="2D2F31"/>
+          <w:kern w:val="0"/>
+          <w:sz w:val="20"/>
+          <w:szCs w:val="20"/>
+          <w:lang w:eastAsia="en-IN"/>
+          <w14:ligatures w14:val="none"/>
+        </w:rPr>
+      </w:pPr>
+      <w:r>
+        <w:rPr>
+          <w:rFonts w:ascii="Arial" w:eastAsia="Times New Roman" w:hAnsi="Arial" w:cs="Arial"/>
+          <w:color w:val="2D2F31"/>
+          <w:kern w:val="0"/>
+          <w:sz w:val="20"/>
+          <w:szCs w:val="20"/>
+          <w:lang w:eastAsia="en-IN"/>
+          <w14:ligatures w14:val="none"/>
+        </w:rPr>
+        <w:t>They are ordered based on their scores</w:t>
+      </w:r>
+    </w:p>
+    <w:p>
+      <w:pPr>
+        <w:shd w:val="clear" w:color="auto" w:fill="FFFFFF"/>
+        <w:spacing w:beforeAutospacing="1" w:after="0" w:afterAutospacing="1" w:line="240" w:lineRule="auto"/>
+        <w:rPr>
+          <w:rFonts w:ascii="Arial" w:eastAsia="Times New Roman" w:hAnsi="Arial" w:cs="Arial"/>
+          <w:color w:val="2D2F31"/>
+          <w:kern w:val="0"/>
+          <w:sz w:val="20"/>
+          <w:szCs w:val="20"/>
+          <w:lang w:eastAsia="en-IN"/>
+          <w14:ligatures w14:val="none"/>
+        </w:rPr>
+      </w:pPr>
+      <w:r>
+        <w:rPr>
+          <w:rFonts w:ascii="Arial" w:eastAsia="Times New Roman" w:hAnsi="Arial" w:cs="Arial"/>
+          <w:b/>
+          <w:bCs/>
+          <w:color w:val="2D2F31"/>
+          <w:kern w:val="0"/>
+          <w:sz w:val="20"/>
+          <w:szCs w:val="20"/>
+          <w:lang w:eastAsia="en-IN"/>
+          <w14:ligatures w14:val="none"/>
+        </w:rPr>
+        <w:lastRenderedPageBreak/>
+        <w:t>ZADD, ZINCRBY</w:t>
+      </w:r>
+    </w:p>
+    <w:p>
+      <w:pPr>
+        <w:shd w:val="clear" w:color="auto" w:fill="FFFFFF"/>
+        <w:spacing w:before="100" w:beforeAutospacing="1" w:after="100" w:afterAutospacing="1" w:line="240" w:lineRule="auto"/>
+        <w:rPr>
+          <w:rFonts w:ascii="Arial" w:eastAsia="Times New Roman" w:hAnsi="Arial" w:cs="Arial"/>
+          <w:color w:val="2D2F31"/>
+          <w:kern w:val="0"/>
+          <w:sz w:val="20"/>
+          <w:szCs w:val="20"/>
+          <w:lang w:eastAsia="en-IN"/>
+          <w14:ligatures w14:val="none"/>
+        </w:rPr>
+      </w:pPr>
+      <w:r>
+        <w:rPr>
+          <w:rFonts w:ascii="Arial" w:eastAsia="Times New Roman" w:hAnsi="Arial" w:cs="Arial"/>
+          <w:color w:val="2D2F31"/>
+          <w:kern w:val="0"/>
+          <w:sz w:val="20"/>
+          <w:szCs w:val="20"/>
+          <w:lang w:eastAsia="en-IN"/>
+          <w14:ligatures w14:val="none"/>
+        </w:rPr>
+        <w:t>Add one or more members or update score, Increment the score of a member, Remove one or more members</w:t>
+      </w:r>
+    </w:p>
+    <w:p>
+      <w:pPr>
+        <w:shd w:val="clear" w:color="auto" w:fill="FFFFFF"/>
+        <w:spacing w:beforeAutospacing="1" w:after="0" w:afterAutospacing="1" w:line="240" w:lineRule="auto"/>
+        <w:rPr>
+          <w:rFonts w:ascii="Arial" w:eastAsia="Times New Roman" w:hAnsi="Arial" w:cs="Arial"/>
+          <w:color w:val="2D2F31"/>
+          <w:kern w:val="0"/>
+          <w:sz w:val="20"/>
+          <w:szCs w:val="20"/>
+          <w:lang w:eastAsia="en-IN"/>
+          <w14:ligatures w14:val="none"/>
+        </w:rPr>
+      </w:pPr>
+      <w:r>
+        <w:rPr>
+          <w:rFonts w:ascii="Arial" w:eastAsia="Times New Roman" w:hAnsi="Arial" w:cs="Arial"/>
+          <w:b/>
+          <w:bCs/>
+          <w:color w:val="2D2F31"/>
+          <w:kern w:val="0"/>
+          <w:sz w:val="20"/>
+          <w:szCs w:val="20"/>
+          <w:lang w:eastAsia="en-IN"/>
+          <w14:ligatures w14:val="none"/>
+        </w:rPr>
+        <w:t>ZCARD, ZCOUNT, ZSCORE, ZRANK</w:t>
+      </w:r>
+    </w:p>
+    <w:p>
+      <w:pPr>
+        <w:shd w:val="clear" w:color="auto" w:fill="FFFFFF"/>
+        <w:spacing w:before="100" w:beforeAutospacing="1" w:after="100" w:afterAutospacing="1" w:line="240" w:lineRule="auto"/>
+        <w:rPr>
+          <w:rFonts w:ascii="Arial" w:eastAsia="Times New Roman" w:hAnsi="Arial" w:cs="Arial"/>
+          <w:color w:val="2D2F31"/>
+          <w:kern w:val="0"/>
+          <w:sz w:val="20"/>
+          <w:szCs w:val="20"/>
+          <w:lang w:eastAsia="en-IN"/>
+          <w14:ligatures w14:val="none"/>
+        </w:rPr>
+      </w:pPr>
+      <w:r>
+        <w:rPr>
+          <w:rFonts w:ascii="Arial" w:eastAsia="Times New Roman" w:hAnsi="Arial" w:cs="Arial"/>
+          <w:color w:val="2D2F31"/>
+          <w:kern w:val="0"/>
+          <w:sz w:val="20"/>
+          <w:szCs w:val="20"/>
+          <w:lang w:eastAsia="en-IN"/>
+          <w14:ligatures w14:val="none"/>
+        </w:rPr>
+        <w:t>Get number of members, Count members within sort key (score) range, Get the score associated with the given member, Determine the index of a member</w:t>
+      </w:r>
+    </w:p>
+    <w:p>
+      <w:pPr>
+        <w:shd w:val="clear" w:color="auto" w:fill="FFFFFF"/>
+        <w:spacing w:beforeAutospacing="1" w:after="0" w:afterAutospacing="1" w:line="240" w:lineRule="auto"/>
+        <w:rPr>
+          <w:rFonts w:ascii="Arial" w:eastAsia="Times New Roman" w:hAnsi="Arial" w:cs="Arial"/>
+          <w:color w:val="2D2F31"/>
+          <w:kern w:val="0"/>
+          <w:sz w:val="20"/>
+          <w:szCs w:val="20"/>
+          <w:lang w:eastAsia="en-IN"/>
+          <w14:ligatures w14:val="none"/>
+        </w:rPr>
+      </w:pPr>
+      <w:r>
+        <w:rPr>
+          <w:rFonts w:ascii="Arial" w:eastAsia="Times New Roman" w:hAnsi="Arial" w:cs="Arial"/>
+          <w:b/>
+          <w:bCs/>
+          <w:color w:val="2D2F31"/>
+          <w:kern w:val="0"/>
+          <w:sz w:val="20"/>
+          <w:szCs w:val="20"/>
+          <w:lang w:eastAsia="en-IN"/>
+          <w14:ligatures w14:val="none"/>
+        </w:rPr>
+        <w:t>ZRANGE, ZRANGEBYLEX, ZRANGEBYSCORE, ZLEXCOUNT</w:t>
+      </w:r>
+    </w:p>
+    <w:p>
+      <w:pPr>
+        <w:shd w:val="clear" w:color="auto" w:fill="FFFFFF"/>
+        <w:spacing w:before="100" w:beforeAutospacing="1" w:after="100" w:afterAutospacing="1" w:line="240" w:lineRule="auto"/>
+        <w:rPr>
+          <w:rFonts w:ascii="Arial" w:eastAsia="Times New Roman" w:hAnsi="Arial" w:cs="Arial"/>
+          <w:color w:val="2D2F31"/>
+          <w:kern w:val="0"/>
+          <w:sz w:val="20"/>
+          <w:szCs w:val="20"/>
+          <w:lang w:eastAsia="en-IN"/>
+          <w14:ligatures w14:val="none"/>
+        </w:rPr>
+      </w:pPr>
+      <w:r>
+        <w:rPr>
+          <w:rFonts w:ascii="Arial" w:eastAsia="Times New Roman" w:hAnsi="Arial" w:cs="Arial"/>
+          <w:color w:val="2D2F31"/>
+          <w:kern w:val="0"/>
+          <w:sz w:val="20"/>
+          <w:szCs w:val="20"/>
+          <w:lang w:eastAsia="en-IN"/>
+          <w14:ligatures w14:val="none"/>
+        </w:rPr>
+        <w:t>Get members sorted by sort key (score), Return a range of members by lexicographical range, Return a range of members by score, Count the number of members between a given lexicographical range</w:t>
+      </w:r>
+    </w:p>
+    <w:p>
+      <w:pPr>
+        <w:shd w:val="clear" w:color="auto" w:fill="FFFFFF"/>
+        <w:spacing w:beforeAutospacing="1" w:after="0" w:afterAutospacing="1" w:line="240" w:lineRule="auto"/>
+        <w:rPr>
+          <w:rFonts w:ascii="Arial" w:eastAsia="Times New Roman" w:hAnsi="Arial" w:cs="Arial"/>
+          <w:color w:val="2D2F31"/>
+          <w:kern w:val="0"/>
+          <w:sz w:val="20"/>
+          <w:szCs w:val="20"/>
+          <w:lang w:eastAsia="en-IN"/>
+          <w14:ligatures w14:val="none"/>
+        </w:rPr>
+      </w:pPr>
+      <w:r>
+        <w:rPr>
+          <w:rFonts w:ascii="Arial" w:eastAsia="Times New Roman" w:hAnsi="Arial" w:cs="Arial"/>
+          <w:b/>
+          <w:bCs/>
+          <w:color w:val="2D2F31"/>
+          <w:kern w:val="0"/>
+          <w:sz w:val="20"/>
+          <w:szCs w:val="20"/>
+          <w:lang w:eastAsia="en-IN"/>
+          <w14:ligatures w14:val="none"/>
+        </w:rPr>
+        <w:t>ZREM, ZREMRANGEBYLEX, ZREMRANGEBYRANK, ZREMRANGEBYSCORE</w:t>
+      </w:r>
+    </w:p>
+    <w:p>
+      <w:pPr>
+        <w:shd w:val="clear" w:color="auto" w:fill="FFFFFF"/>
+        <w:spacing w:before="100" w:beforeAutospacing="1" w:after="100" w:afterAutospacing="1" w:line="240" w:lineRule="auto"/>
+        <w:rPr>
+          <w:rFonts w:ascii="Arial" w:eastAsia="Times New Roman" w:hAnsi="Arial" w:cs="Arial"/>
+          <w:color w:val="2D2F31"/>
+          <w:kern w:val="0"/>
+          <w:sz w:val="20"/>
+          <w:szCs w:val="20"/>
+          <w:lang w:eastAsia="en-IN"/>
+          <w14:ligatures w14:val="none"/>
+        </w:rPr>
+      </w:pPr>
+      <w:r>
+        <w:rPr>
+          <w:rFonts w:ascii="Arial" w:eastAsia="Times New Roman" w:hAnsi="Arial" w:cs="Arial"/>
+          <w:color w:val="2D2F31"/>
+          <w:kern w:val="0"/>
+          <w:sz w:val="20"/>
+          <w:szCs w:val="20"/>
+          <w:lang w:eastAsia="en-IN"/>
+          <w14:ligatures w14:val="none"/>
+        </w:rPr>
+        <w:t>Remove one or more members, Remove all members between the given lexicographical range, Remove all members within the given indexes, Remove all members within the given scores</w:t>
+      </w:r>
+    </w:p>
+    <w:p>
+      <w:pPr>
+        <w:shd w:val="clear" w:color="auto" w:fill="FFFFFF"/>
+        <w:spacing w:beforeAutospacing="1" w:after="0" w:afterAutospacing="1" w:line="240" w:lineRule="auto"/>
+        <w:rPr>
+          <w:rFonts w:ascii="Arial" w:eastAsia="Times New Roman" w:hAnsi="Arial" w:cs="Arial"/>
+          <w:color w:val="2D2F31"/>
+          <w:kern w:val="0"/>
+          <w:sz w:val="20"/>
+          <w:szCs w:val="20"/>
+          <w:lang w:eastAsia="en-IN"/>
+          <w14:ligatures w14:val="none"/>
+        </w:rPr>
+      </w:pPr>
+      <w:r>
+        <w:rPr>
+          <w:rFonts w:ascii="Arial" w:eastAsia="Times New Roman" w:hAnsi="Arial" w:cs="Arial"/>
+          <w:b/>
+          <w:bCs/>
+          <w:color w:val="2D2F31"/>
+          <w:kern w:val="0"/>
+          <w:sz w:val="20"/>
+          <w:szCs w:val="20"/>
+          <w:lang w:eastAsia="en-IN"/>
+          <w14:ligatures w14:val="none"/>
+        </w:rPr>
+        <w:t>ZREVRANGE, ZREVRANGEBYSCORE, ZREVRANK, ZREVRANGEBYLEX</w:t>
+      </w:r>
+    </w:p>
+    <w:p>
+      <w:pPr>
+        <w:shd w:val="clear" w:color="auto" w:fill="FFFFFF"/>
+        <w:spacing w:before="100" w:beforeAutospacing="1" w:after="100" w:afterAutospacing="1" w:line="240" w:lineRule="auto"/>
+        <w:rPr>
+          <w:rFonts w:ascii="Arial" w:eastAsia="Times New Roman" w:hAnsi="Arial" w:cs="Arial"/>
+          <w:color w:val="2D2F31"/>
+          <w:kern w:val="0"/>
+          <w:sz w:val="20"/>
+          <w:szCs w:val="20"/>
+          <w:lang w:eastAsia="en-IN"/>
+          <w14:ligatures w14:val="none"/>
+        </w:rPr>
+      </w:pPr>
+      <w:r>
+        <w:rPr>
+          <w:rFonts w:ascii="Arial" w:eastAsia="Times New Roman" w:hAnsi="Arial" w:cs="Arial"/>
+          <w:color w:val="2D2F31"/>
+          <w:kern w:val="0"/>
+          <w:sz w:val="20"/>
+          <w:szCs w:val="20"/>
+          <w:lang w:eastAsia="en-IN"/>
+          <w14:ligatures w14:val="none"/>
+        </w:rPr>
+        <w:t>Return a range of members by index with scores ordered from high to low, Return a range of members by score, with scores ordered from high to low, Determine the index of a member with scores ordered from high to low, Return a range of members by lexicographical range, ordered from higher to lower strings</w:t>
+      </w:r>
+    </w:p>
+    <w:p>
+      <w:pPr>
+        <w:shd w:val="clear" w:color="auto" w:fill="FFFFFF"/>
+        <w:spacing w:beforeAutospacing="1" w:after="0" w:afterAutospacing="1" w:line="240" w:lineRule="auto"/>
+        <w:rPr>
+          <w:rFonts w:ascii="Arial" w:eastAsia="Times New Roman" w:hAnsi="Arial" w:cs="Arial"/>
+          <w:color w:val="2D2F31"/>
+          <w:kern w:val="0"/>
+          <w:sz w:val="20"/>
+          <w:szCs w:val="20"/>
+          <w:lang w:eastAsia="en-IN"/>
+          <w14:ligatures w14:val="none"/>
+        </w:rPr>
+      </w:pPr>
+      <w:r>
+        <w:rPr>
+          <w:rFonts w:ascii="Arial" w:eastAsia="Times New Roman" w:hAnsi="Arial" w:cs="Arial"/>
+          <w:b/>
+          <w:bCs/>
+          <w:color w:val="2D2F31"/>
+          <w:kern w:val="0"/>
+          <w:sz w:val="20"/>
+          <w:szCs w:val="20"/>
+          <w:lang w:eastAsia="en-IN"/>
+          <w14:ligatures w14:val="none"/>
+        </w:rPr>
+        <w:t>ZINTERSTORE, ZUNIONSTORE</w:t>
+      </w:r>
+    </w:p>
+    <w:p>
+      <w:pPr>
+        <w:shd w:val="clear" w:color="auto" w:fill="FFFFFF"/>
+        <w:spacing w:after="0" w:line="240" w:lineRule="auto"/>
+        <w:rPr>
+          <w:rFonts w:ascii="Arial" w:eastAsia="Times New Roman" w:hAnsi="Arial" w:cs="Arial"/>
+          <w:color w:val="2D2F31"/>
+          <w:kern w:val="0"/>
+          <w:sz w:val="20"/>
+          <w:szCs w:val="20"/>
+          <w:lang w:eastAsia="en-IN"/>
+          <w14:ligatures w14:val="none"/>
+        </w:rPr>
+      </w:pPr>
+      <w:r>
+        <w:rPr>
+          <w:rFonts w:ascii="Arial" w:eastAsia="Times New Roman" w:hAnsi="Arial" w:cs="Arial"/>
+          <w:color w:val="2D2F31"/>
+          <w:kern w:val="0"/>
+          <w:sz w:val="20"/>
+          <w:szCs w:val="20"/>
+          <w:lang w:eastAsia="en-IN"/>
+          <w14:ligatures w14:val="none"/>
+        </w:rPr>
+        <w:t>Get keys that exist in all sets only and store the resulting sorted set in a new key, Add multiple sorted sets and store the resulting sorted set in a new key</w:t>
+      </w:r>
+    </w:p>
+    <w:p>
+      <w:pPr>
+        <w:rPr>
+          <w:rFonts w:ascii="Arial" w:hAnsi="Arial" w:cs="Arial"/>
+          <w:sz w:val="20"/>
+          <w:szCs w:val="20"/>
+        </w:rPr>
+      </w:pPr>
+    </w:p>
+    <w:p>
+      <w:pPr>
+        <w:shd w:val="clear" w:color="auto" w:fill="FFFFFF"/>
+        <w:spacing w:after="0" w:line="240" w:lineRule="auto"/>
+        <w:rPr>
+          <w:rFonts w:ascii="Arial" w:eastAsia="Times New Roman" w:hAnsi="Arial" w:cs="Arial"/>
+          <w:b/>
+          <w:bCs/>
+          <w:color w:val="2D2F31"/>
+          <w:kern w:val="0"/>
+          <w:sz w:val="20"/>
+          <w:szCs w:val="20"/>
+          <w:lang w:eastAsia="en-IN"/>
+          <w14:ligatures w14:val="none"/>
+        </w:rPr>
+      </w:pPr>
+      <w:r>
+        <w:rPr>
+          <w:rFonts w:ascii="Arial" w:eastAsia="Times New Roman" w:hAnsi="Arial" w:cs="Arial"/>
+          <w:b/>
+          <w:bCs/>
+          <w:color w:val="2D2F31"/>
+          <w:kern w:val="0"/>
+          <w:sz w:val="20"/>
+          <w:szCs w:val="20"/>
+          <w:lang w:eastAsia="en-IN"/>
+          <w14:ligatures w14:val="none"/>
+        </w:rPr>
+        <w:t>Use Cases - HyperLogLog</w:t>
+      </w:r>
+    </w:p>
+    <w:p>
+      <w:pPr>
+        <w:shd w:val="clear" w:color="auto" w:fill="FFFFFF"/>
+        <w:spacing w:before="100" w:beforeAutospacing="1" w:after="100" w:afterAutospacing="1" w:line="240" w:lineRule="auto"/>
+        <w:rPr>
+          <w:rFonts w:ascii="Arial" w:eastAsia="Times New Roman" w:hAnsi="Arial" w:cs="Arial"/>
+          <w:color w:val="2D2F31"/>
+          <w:kern w:val="0"/>
+          <w:sz w:val="20"/>
+          <w:szCs w:val="20"/>
+          <w:lang w:eastAsia="en-IN"/>
+          <w14:ligatures w14:val="none"/>
+        </w:rPr>
+      </w:pPr>
+      <w:r>
+        <w:rPr>
+          <w:rFonts w:ascii="Arial" w:eastAsia="Times New Roman" w:hAnsi="Arial" w:cs="Arial"/>
+          <w:color w:val="2D2F31"/>
+          <w:kern w:val="0"/>
+          <w:sz w:val="20"/>
+          <w:szCs w:val="20"/>
+          <w:lang w:eastAsia="en-IN"/>
+          <w14:ligatures w14:val="none"/>
+        </w:rPr>
+        <w:t>To get unique data usually you need more memory, since bigger the input data, more are the chances of getting a stable output. HyperLogLog is good at this since you get great performance at low computation cost, and a small amount of memory. HyperLogLog can be used in various situations like;</w:t>
+      </w:r>
+    </w:p>
+    <w:p>
+      <w:pPr>
+        <w:numPr>
+          <w:ilvl w:val="0"/>
+          <w:numId w:val="11"/>
+        </w:numPr>
+        <w:shd w:val="clear" w:color="auto" w:fill="FFFFFF"/>
+        <w:spacing w:before="100" w:beforeAutospacing="1" w:after="100" w:afterAutospacing="1" w:line="240" w:lineRule="auto"/>
+        <w:rPr>
+          <w:rFonts w:ascii="Arial" w:eastAsia="Times New Roman" w:hAnsi="Arial" w:cs="Arial"/>
+          <w:color w:val="2D2F31"/>
+          <w:kern w:val="0"/>
+          <w:sz w:val="20"/>
+          <w:szCs w:val="20"/>
+          <w:lang w:eastAsia="en-IN"/>
+          <w14:ligatures w14:val="none"/>
+        </w:rPr>
+      </w:pPr>
+      <w:r>
+        <w:rPr>
+          <w:rFonts w:ascii="Arial" w:eastAsia="Times New Roman" w:hAnsi="Arial" w:cs="Arial"/>
+          <w:color w:val="2D2F31"/>
+          <w:kern w:val="0"/>
+          <w:sz w:val="20"/>
+          <w:szCs w:val="20"/>
+          <w:lang w:eastAsia="en-IN"/>
+          <w14:ligatures w14:val="none"/>
+        </w:rPr>
+        <w:t>Counting unique visitors</w:t>
+      </w:r>
+    </w:p>
+    <w:p>
+      <w:pPr>
+        <w:numPr>
+          <w:ilvl w:val="0"/>
+          <w:numId w:val="11"/>
+        </w:numPr>
+        <w:shd w:val="clear" w:color="auto" w:fill="FFFFFF"/>
+        <w:spacing w:before="100" w:beforeAutospacing="1" w:after="100" w:afterAutospacing="1" w:line="240" w:lineRule="auto"/>
+        <w:rPr>
+          <w:rFonts w:ascii="Arial" w:eastAsia="Times New Roman" w:hAnsi="Arial" w:cs="Arial"/>
+          <w:color w:val="2D2F31"/>
+          <w:kern w:val="0"/>
+          <w:sz w:val="20"/>
+          <w:szCs w:val="20"/>
+          <w:lang w:eastAsia="en-IN"/>
+          <w14:ligatures w14:val="none"/>
+        </w:rPr>
+      </w:pPr>
+      <w:r>
+        <w:rPr>
+          <w:rFonts w:ascii="Arial" w:eastAsia="Times New Roman" w:hAnsi="Arial" w:cs="Arial"/>
+          <w:color w:val="2D2F31"/>
+          <w:kern w:val="0"/>
+          <w:sz w:val="20"/>
+          <w:szCs w:val="20"/>
+          <w:lang w:eastAsia="en-IN"/>
+          <w14:ligatures w14:val="none"/>
+        </w:rPr>
+        <w:t>Creating unique in a book or books</w:t>
+      </w:r>
+    </w:p>
+    <w:p>
+      <w:pPr>
+        <w:numPr>
+          <w:ilvl w:val="0"/>
+          <w:numId w:val="11"/>
+        </w:numPr>
+        <w:shd w:val="clear" w:color="auto" w:fill="FFFFFF"/>
+        <w:spacing w:before="100" w:beforeAutospacing="1" w:after="100" w:afterAutospacing="1" w:line="240" w:lineRule="auto"/>
+        <w:rPr>
+          <w:rFonts w:ascii="Arial" w:eastAsia="Times New Roman" w:hAnsi="Arial" w:cs="Arial"/>
+          <w:color w:val="2D2F31"/>
+          <w:kern w:val="0"/>
+          <w:sz w:val="20"/>
+          <w:szCs w:val="20"/>
+          <w:lang w:eastAsia="en-IN"/>
+          <w14:ligatures w14:val="none"/>
+        </w:rPr>
+      </w:pPr>
+      <w:r>
+        <w:rPr>
+          <w:rFonts w:ascii="Arial" w:eastAsia="Times New Roman" w:hAnsi="Arial" w:cs="Arial"/>
+          <w:color w:val="2D2F31"/>
+          <w:kern w:val="0"/>
+          <w:sz w:val="20"/>
+          <w:szCs w:val="20"/>
+          <w:lang w:eastAsia="en-IN"/>
+          <w14:ligatures w14:val="none"/>
+        </w:rPr>
+        <w:t>Keeping best stocks of all times</w:t>
+      </w:r>
+    </w:p>
+    <w:p>
+      <w:pPr>
+        <w:numPr>
+          <w:ilvl w:val="0"/>
+          <w:numId w:val="11"/>
+        </w:numPr>
+        <w:shd w:val="clear" w:color="auto" w:fill="FFFFFF"/>
+        <w:spacing w:before="100" w:beforeAutospacing="1" w:after="100" w:afterAutospacing="1" w:line="240" w:lineRule="auto"/>
+        <w:rPr>
+          <w:rFonts w:ascii="Arial" w:eastAsia="Times New Roman" w:hAnsi="Arial" w:cs="Arial"/>
+          <w:color w:val="2D2F31"/>
+          <w:kern w:val="0"/>
+          <w:sz w:val="20"/>
+          <w:szCs w:val="20"/>
+          <w:lang w:eastAsia="en-IN"/>
+          <w14:ligatures w14:val="none"/>
+        </w:rPr>
+      </w:pPr>
+      <w:r>
+        <w:rPr>
+          <w:rFonts w:ascii="Arial" w:eastAsia="Times New Roman" w:hAnsi="Arial" w:cs="Arial"/>
+          <w:color w:val="2D2F31"/>
+          <w:kern w:val="0"/>
+          <w:sz w:val="20"/>
+          <w:szCs w:val="20"/>
+          <w:lang w:eastAsia="en-IN"/>
+          <w14:ligatures w14:val="none"/>
+        </w:rPr>
+        <w:t>Create unique names of a products, services, category</w:t>
+      </w:r>
+    </w:p>
+    <w:p>
+      <w:pPr>
+        <w:numPr>
+          <w:ilvl w:val="0"/>
+          <w:numId w:val="11"/>
+        </w:numPr>
+        <w:shd w:val="clear" w:color="auto" w:fill="FFFFFF"/>
+        <w:spacing w:before="100" w:beforeAutospacing="1" w:after="100" w:afterAutospacing="1" w:line="240" w:lineRule="auto"/>
+        <w:rPr>
+          <w:rFonts w:ascii="Arial" w:eastAsia="Times New Roman" w:hAnsi="Arial" w:cs="Arial"/>
+          <w:color w:val="2D2F31"/>
+          <w:kern w:val="0"/>
+          <w:sz w:val="20"/>
+          <w:szCs w:val="20"/>
+          <w:lang w:eastAsia="en-IN"/>
+          <w14:ligatures w14:val="none"/>
+        </w:rPr>
+      </w:pPr>
+      <w:r>
+        <w:rPr>
+          <w:rFonts w:ascii="Arial" w:eastAsia="Times New Roman" w:hAnsi="Arial" w:cs="Arial"/>
+          <w:color w:val="2D2F31"/>
+          <w:kern w:val="0"/>
+          <w:sz w:val="20"/>
+          <w:szCs w:val="20"/>
+          <w:lang w:eastAsia="en-IN"/>
+          <w14:ligatures w14:val="none"/>
+        </w:rPr>
+        <w:t>A situation where you are not worries about the elements of the datasets, but its counts</w:t>
+      </w:r>
+    </w:p>
+    <w:p>
+      <w:pPr>
+        <w:numPr>
+          <w:ilvl w:val="0"/>
+          <w:numId w:val="11"/>
+        </w:numPr>
+        <w:shd w:val="clear" w:color="auto" w:fill="FFFFFF"/>
+        <w:spacing w:before="100" w:beforeAutospacing="1" w:after="100" w:afterAutospacing="1" w:line="240" w:lineRule="auto"/>
+        <w:rPr>
+          <w:rFonts w:ascii="Arial" w:eastAsia="Times New Roman" w:hAnsi="Arial" w:cs="Arial"/>
+          <w:color w:val="2D2F31"/>
+          <w:kern w:val="0"/>
+          <w:sz w:val="20"/>
+          <w:szCs w:val="20"/>
+          <w:lang w:eastAsia="en-IN"/>
+          <w14:ligatures w14:val="none"/>
+        </w:rPr>
+      </w:pPr>
+      <w:r>
+        <w:rPr>
+          <w:rFonts w:ascii="Arial" w:eastAsia="Times New Roman" w:hAnsi="Arial" w:cs="Arial"/>
+          <w:color w:val="2D2F31"/>
+          <w:kern w:val="0"/>
+          <w:sz w:val="20"/>
+          <w:szCs w:val="20"/>
+          <w:lang w:eastAsia="en-IN"/>
+          <w14:ligatures w14:val="none"/>
+        </w:rPr>
+        <w:t>Create unique names of students in a class and many more.</w:t>
+      </w:r>
+    </w:p>
+    <w:p>
+      <w:pPr>
+        <w:shd w:val="clear" w:color="auto" w:fill="FFFFFF"/>
+        <w:spacing w:after="0" w:line="240" w:lineRule="auto"/>
+        <w:rPr>
+          <w:rFonts w:ascii="Arial" w:eastAsia="Times New Roman" w:hAnsi="Arial" w:cs="Arial"/>
+          <w:b/>
+          <w:bCs/>
+          <w:color w:val="2D2F31"/>
+          <w:kern w:val="0"/>
+          <w:sz w:val="20"/>
+          <w:szCs w:val="20"/>
+          <w:lang w:eastAsia="en-IN"/>
+          <w14:ligatures w14:val="none"/>
+        </w:rPr>
+      </w:pPr>
+      <w:r>
+        <w:rPr>
+          <w:rFonts w:ascii="Arial" w:eastAsia="Times New Roman" w:hAnsi="Arial" w:cs="Arial"/>
+          <w:b/>
+          <w:bCs/>
+          <w:color w:val="2D2F31"/>
+          <w:kern w:val="0"/>
+          <w:sz w:val="20"/>
+          <w:szCs w:val="20"/>
+          <w:lang w:eastAsia="en-IN"/>
+          <w14:ligatures w14:val="none"/>
+        </w:rPr>
+        <w:t>Quick Reference - HyperLogLog</w:t>
+      </w:r>
+    </w:p>
+    <w:p>
+      <w:pPr>
+        <w:numPr>
+          <w:ilvl w:val="0"/>
+          <w:numId w:val="12"/>
+        </w:numPr>
+        <w:shd w:val="clear" w:color="auto" w:fill="FFFFFF"/>
+        <w:spacing w:before="100" w:beforeAutospacing="1" w:after="100" w:afterAutospacing="1" w:line="240" w:lineRule="auto"/>
+        <w:rPr>
+          <w:rFonts w:ascii="Arial" w:eastAsia="Times New Roman" w:hAnsi="Arial" w:cs="Arial"/>
+          <w:color w:val="2D2F31"/>
+          <w:kern w:val="0"/>
+          <w:sz w:val="20"/>
+          <w:szCs w:val="20"/>
+          <w:lang w:eastAsia="en-IN"/>
+          <w14:ligatures w14:val="none"/>
+        </w:rPr>
+      </w:pPr>
+      <w:r>
+        <w:rPr>
+          <w:rFonts w:ascii="Arial" w:eastAsia="Times New Roman" w:hAnsi="Arial" w:cs="Arial"/>
+          <w:color w:val="2D2F31"/>
+          <w:kern w:val="0"/>
+          <w:sz w:val="20"/>
+          <w:szCs w:val="20"/>
+          <w:lang w:eastAsia="en-IN"/>
+          <w14:ligatures w14:val="none"/>
+        </w:rPr>
+        <w:t>A HyperLogLog is a probabilistic data structure</w:t>
+      </w:r>
+    </w:p>
+    <w:p>
+      <w:pPr>
+        <w:numPr>
+          <w:ilvl w:val="0"/>
+          <w:numId w:val="12"/>
+        </w:numPr>
+        <w:shd w:val="clear" w:color="auto" w:fill="FFFFFF"/>
+        <w:spacing w:before="100" w:beforeAutospacing="1" w:after="100" w:afterAutospacing="1" w:line="240" w:lineRule="auto"/>
+        <w:rPr>
+          <w:rFonts w:ascii="Arial" w:eastAsia="Times New Roman" w:hAnsi="Arial" w:cs="Arial"/>
+          <w:color w:val="2D2F31"/>
+          <w:kern w:val="0"/>
+          <w:sz w:val="20"/>
+          <w:szCs w:val="20"/>
+          <w:lang w:eastAsia="en-IN"/>
+          <w14:ligatures w14:val="none"/>
+        </w:rPr>
+      </w:pPr>
+      <w:r>
+        <w:rPr>
+          <w:rFonts w:ascii="Arial" w:eastAsia="Times New Roman" w:hAnsi="Arial" w:cs="Arial"/>
+          <w:color w:val="2D2F31"/>
+          <w:kern w:val="0"/>
+          <w:sz w:val="20"/>
+          <w:szCs w:val="20"/>
+          <w:lang w:eastAsia="en-IN"/>
+          <w14:ligatures w14:val="none"/>
+        </w:rPr>
+        <w:t>Used in order to count unique things (technically this is referred to estimating the cardinality of a set).</w:t>
+      </w:r>
+    </w:p>
+    <w:p>
+      <w:pPr>
+        <w:numPr>
+          <w:ilvl w:val="0"/>
+          <w:numId w:val="12"/>
+        </w:numPr>
+        <w:shd w:val="clear" w:color="auto" w:fill="FFFFFF"/>
+        <w:spacing w:before="100" w:beforeAutospacing="1" w:after="100" w:afterAutospacing="1" w:line="240" w:lineRule="auto"/>
+        <w:rPr>
+          <w:rFonts w:ascii="Arial" w:eastAsia="Times New Roman" w:hAnsi="Arial" w:cs="Arial"/>
+          <w:color w:val="2D2F31"/>
+          <w:kern w:val="0"/>
+          <w:sz w:val="20"/>
+          <w:szCs w:val="20"/>
+          <w:lang w:eastAsia="en-IN"/>
+          <w14:ligatures w14:val="none"/>
+        </w:rPr>
+      </w:pPr>
+      <w:r>
+        <w:rPr>
+          <w:rFonts w:ascii="Arial" w:eastAsia="Times New Roman" w:hAnsi="Arial" w:cs="Arial"/>
+          <w:color w:val="2D2F31"/>
+          <w:kern w:val="0"/>
+          <w:sz w:val="20"/>
+          <w:szCs w:val="20"/>
+          <w:lang w:eastAsia="en-IN"/>
+          <w14:ligatures w14:val="none"/>
+        </w:rPr>
+        <w:t>Encoded as a Redis string</w:t>
+      </w:r>
+    </w:p>
+    <w:p>
+      <w:pPr>
+        <w:numPr>
+          <w:ilvl w:val="0"/>
+          <w:numId w:val="12"/>
+        </w:numPr>
+        <w:shd w:val="clear" w:color="auto" w:fill="FFFFFF"/>
+        <w:spacing w:before="100" w:beforeAutospacing="1" w:after="100" w:afterAutospacing="1" w:line="240" w:lineRule="auto"/>
+        <w:rPr>
+          <w:rFonts w:ascii="Arial" w:eastAsia="Times New Roman" w:hAnsi="Arial" w:cs="Arial"/>
+          <w:color w:val="2D2F31"/>
+          <w:kern w:val="0"/>
+          <w:sz w:val="20"/>
+          <w:szCs w:val="20"/>
+          <w:lang w:eastAsia="en-IN"/>
+          <w14:ligatures w14:val="none"/>
+        </w:rPr>
+      </w:pPr>
+      <w:r>
+        <w:rPr>
+          <w:rFonts w:ascii="Arial" w:eastAsia="Times New Roman" w:hAnsi="Arial" w:cs="Arial"/>
+          <w:color w:val="2D2F31"/>
+          <w:kern w:val="0"/>
+          <w:sz w:val="20"/>
+          <w:szCs w:val="20"/>
+          <w:lang w:eastAsia="en-IN"/>
+          <w14:ligatures w14:val="none"/>
+        </w:rPr>
+        <w:t>Conceptually the HLL (HyperLogLog) is like using Sets to do the same task.</w:t>
+      </w:r>
+    </w:p>
+    <w:p>
+      <w:pPr>
+        <w:numPr>
+          <w:ilvl w:val="0"/>
+          <w:numId w:val="12"/>
+        </w:numPr>
+        <w:shd w:val="clear" w:color="auto" w:fill="FFFFFF"/>
+        <w:spacing w:before="100" w:beforeAutospacing="1" w:after="100" w:afterAutospacing="1" w:line="240" w:lineRule="auto"/>
+        <w:rPr>
+          <w:rFonts w:ascii="Arial" w:eastAsia="Times New Roman" w:hAnsi="Arial" w:cs="Arial"/>
+          <w:color w:val="2D2F31"/>
+          <w:kern w:val="0"/>
+          <w:sz w:val="20"/>
+          <w:szCs w:val="20"/>
+          <w:lang w:eastAsia="en-IN"/>
+          <w14:ligatures w14:val="none"/>
+        </w:rPr>
+      </w:pPr>
+      <w:r>
+        <w:rPr>
+          <w:rFonts w:ascii="Arial" w:eastAsia="Times New Roman" w:hAnsi="Arial" w:cs="Arial"/>
+          <w:color w:val="2D2F31"/>
+          <w:kern w:val="0"/>
+          <w:sz w:val="20"/>
+          <w:szCs w:val="20"/>
+          <w:lang w:eastAsia="en-IN"/>
+          <w14:ligatures w14:val="none"/>
+        </w:rPr>
+        <w:t>They are not one hundred percent accurate</w:t>
+      </w:r>
+    </w:p>
+    <w:p>
+      <w:pPr>
+        <w:numPr>
+          <w:ilvl w:val="0"/>
+          <w:numId w:val="12"/>
+        </w:numPr>
+        <w:shd w:val="clear" w:color="auto" w:fill="FFFFFF"/>
+        <w:spacing w:before="100" w:beforeAutospacing="1" w:after="100" w:afterAutospacing="1" w:line="240" w:lineRule="auto"/>
+        <w:rPr>
+          <w:rFonts w:ascii="Arial" w:eastAsia="Times New Roman" w:hAnsi="Arial" w:cs="Arial"/>
+          <w:color w:val="2D2F31"/>
+          <w:kern w:val="0"/>
+          <w:sz w:val="20"/>
+          <w:szCs w:val="20"/>
+          <w:lang w:eastAsia="en-IN"/>
+          <w14:ligatures w14:val="none"/>
+        </w:rPr>
+      </w:pPr>
+      <w:r>
+        <w:rPr>
+          <w:rFonts w:ascii="Arial" w:eastAsia="Times New Roman" w:hAnsi="Arial" w:cs="Arial"/>
+          <w:color w:val="2D2F31"/>
+          <w:kern w:val="0"/>
+          <w:sz w:val="20"/>
+          <w:szCs w:val="20"/>
+          <w:lang w:eastAsia="en-IN"/>
+          <w14:ligatures w14:val="none"/>
+        </w:rPr>
+        <w:t>By using HyperLogLogs we can save a tremendous amount of memory.</w:t>
+      </w:r>
+    </w:p>
+    <w:p>
+      <w:pPr>
+        <w:shd w:val="clear" w:color="auto" w:fill="FFFFFF"/>
+        <w:spacing w:beforeAutospacing="1" w:after="0" w:afterAutospacing="1" w:line="240" w:lineRule="auto"/>
+        <w:rPr>
+          <w:rFonts w:ascii="Arial" w:eastAsia="Times New Roman" w:hAnsi="Arial" w:cs="Arial"/>
+          <w:color w:val="2D2F31"/>
+          <w:kern w:val="0"/>
+          <w:sz w:val="20"/>
+          <w:szCs w:val="20"/>
+          <w:lang w:eastAsia="en-IN"/>
+          <w14:ligatures w14:val="none"/>
+        </w:rPr>
+      </w:pPr>
+      <w:r>
+        <w:rPr>
+          <w:rFonts w:ascii="Arial" w:eastAsia="Times New Roman" w:hAnsi="Arial" w:cs="Arial"/>
+          <w:b/>
+          <w:bCs/>
+          <w:color w:val="2D2F31"/>
+          <w:kern w:val="0"/>
+          <w:sz w:val="20"/>
+          <w:szCs w:val="20"/>
+          <w:lang w:eastAsia="en-IN"/>
+          <w14:ligatures w14:val="none"/>
+        </w:rPr>
+        <w:lastRenderedPageBreak/>
+        <w:t>PFADD, PFCOUNT</w:t>
+      </w:r>
+    </w:p>
+    <w:p>
+      <w:pPr>
+        <w:shd w:val="clear" w:color="auto" w:fill="FFFFFF"/>
+        <w:spacing w:before="100" w:beforeAutospacing="1" w:after="100" w:afterAutospacing="1" w:line="240" w:lineRule="auto"/>
+        <w:rPr>
+          <w:rFonts w:ascii="Arial" w:eastAsia="Times New Roman" w:hAnsi="Arial" w:cs="Arial"/>
+          <w:color w:val="2D2F31"/>
+          <w:kern w:val="0"/>
+          <w:sz w:val="20"/>
+          <w:szCs w:val="20"/>
+          <w:lang w:eastAsia="en-IN"/>
+          <w14:ligatures w14:val="none"/>
+        </w:rPr>
+      </w:pPr>
+      <w:r>
+        <w:rPr>
+          <w:rFonts w:ascii="Arial" w:eastAsia="Times New Roman" w:hAnsi="Arial" w:cs="Arial"/>
+          <w:color w:val="2D2F31"/>
+          <w:kern w:val="0"/>
+          <w:sz w:val="20"/>
+          <w:szCs w:val="20"/>
+          <w:lang w:eastAsia="en-IN"/>
+          <w14:ligatures w14:val="none"/>
+        </w:rPr>
+        <w:t>Append one or more elements, count number of elements</w:t>
+      </w:r>
+    </w:p>
+    <w:p>
+      <w:pPr>
+        <w:shd w:val="clear" w:color="auto" w:fill="FFFFFF"/>
+        <w:spacing w:beforeAutospacing="1" w:after="0" w:afterAutospacing="1" w:line="240" w:lineRule="auto"/>
+        <w:rPr>
+          <w:rFonts w:ascii="Arial" w:eastAsia="Times New Roman" w:hAnsi="Arial" w:cs="Arial"/>
+          <w:color w:val="2D2F31"/>
+          <w:kern w:val="0"/>
+          <w:sz w:val="20"/>
+          <w:szCs w:val="20"/>
+          <w:lang w:eastAsia="en-IN"/>
+          <w14:ligatures w14:val="none"/>
+        </w:rPr>
+      </w:pPr>
+      <w:r>
+        <w:rPr>
+          <w:rFonts w:ascii="Arial" w:eastAsia="Times New Roman" w:hAnsi="Arial" w:cs="Arial"/>
+          <w:b/>
+          <w:bCs/>
+          <w:color w:val="2D2F31"/>
+          <w:kern w:val="0"/>
+          <w:sz w:val="20"/>
+          <w:szCs w:val="20"/>
+          <w:lang w:eastAsia="en-IN"/>
+          <w14:ligatures w14:val="none"/>
+        </w:rPr>
+        <w:t>PFMERGE</w:t>
+      </w:r>
+    </w:p>
+    <w:p>
+      <w:pPr>
+        <w:shd w:val="clear" w:color="auto" w:fill="FFFFFF"/>
+        <w:spacing w:after="0" w:line="240" w:lineRule="auto"/>
+        <w:rPr>
+          <w:rFonts w:ascii="Arial" w:eastAsia="Times New Roman" w:hAnsi="Arial" w:cs="Arial"/>
+          <w:color w:val="2D2F31"/>
+          <w:kern w:val="0"/>
+          <w:sz w:val="20"/>
+          <w:szCs w:val="20"/>
+          <w:lang w:eastAsia="en-IN"/>
+          <w14:ligatures w14:val="none"/>
+        </w:rPr>
+      </w:pPr>
+      <w:r>
+        <w:rPr>
+          <w:rFonts w:ascii="Arial" w:eastAsia="Times New Roman" w:hAnsi="Arial" w:cs="Arial"/>
+          <w:color w:val="2D2F31"/>
+          <w:kern w:val="0"/>
+          <w:sz w:val="20"/>
+          <w:szCs w:val="20"/>
+          <w:lang w:eastAsia="en-IN"/>
+          <w14:ligatures w14:val="none"/>
+        </w:rPr>
+        <w:t>Merge elements from multiple keys</w:t>
+      </w:r>
+    </w:p>
+    <w:p>
+      <w:pPr>
+        <w:rPr>
+          <w:rFonts w:ascii="Arial" w:hAnsi="Arial" w:cs="Arial"/>
+          <w:sz w:val="20"/>
+          <w:szCs w:val="20"/>
+        </w:rPr>
+      </w:pPr>
+    </w:p>
+    <w:p>
+      <w:pPr>
+        <w:shd w:val="clear" w:color="auto" w:fill="FFFFFF"/>
+        <w:spacing w:after="0" w:line="240" w:lineRule="auto"/>
+        <w:rPr>
+          <w:rFonts w:ascii="Arial" w:eastAsia="Times New Roman" w:hAnsi="Arial" w:cs="Arial"/>
+          <w:b/>
+          <w:bCs/>
+          <w:color w:val="2D2F31"/>
+          <w:kern w:val="0"/>
+          <w:sz w:val="20"/>
+          <w:szCs w:val="20"/>
+          <w:lang w:eastAsia="en-IN"/>
+          <w14:ligatures w14:val="none"/>
+        </w:rPr>
+      </w:pPr>
+      <w:r>
+        <w:rPr>
+          <w:rFonts w:ascii="Arial" w:eastAsia="Times New Roman" w:hAnsi="Arial" w:cs="Arial"/>
+          <w:b/>
+          <w:bCs/>
+          <w:color w:val="2D2F31"/>
+          <w:kern w:val="0"/>
+          <w:sz w:val="20"/>
+          <w:szCs w:val="20"/>
+          <w:lang w:eastAsia="en-IN"/>
+          <w14:ligatures w14:val="none"/>
+        </w:rPr>
+        <w:t>Unsubscribe from a channel or channels</w:t>
+      </w:r>
+    </w:p>
+    <w:p>
+      <w:pPr>
+        <w:shd w:val="clear" w:color="auto" w:fill="FFFFFF"/>
+        <w:spacing w:beforeAutospacing="1" w:after="0" w:afterAutospacing="1" w:line="240" w:lineRule="auto"/>
+        <w:rPr>
+          <w:rFonts w:ascii="Arial" w:eastAsia="Times New Roman" w:hAnsi="Arial" w:cs="Arial"/>
+          <w:color w:val="2D2F31"/>
+          <w:kern w:val="0"/>
+          <w:sz w:val="20"/>
+          <w:szCs w:val="20"/>
+          <w:lang w:eastAsia="en-IN"/>
+          <w14:ligatures w14:val="none"/>
+        </w:rPr>
+      </w:pPr>
+      <w:r>
+        <w:rPr>
+          <w:rFonts w:ascii="Arial" w:eastAsia="Times New Roman" w:hAnsi="Arial" w:cs="Arial"/>
+          <w:b/>
+          <w:bCs/>
+          <w:color w:val="2D2F31"/>
+          <w:kern w:val="0"/>
+          <w:sz w:val="20"/>
+          <w:szCs w:val="20"/>
+          <w:lang w:eastAsia="en-IN"/>
+          <w14:ligatures w14:val="none"/>
+        </w:rPr>
+        <w:t>UNSUBSCRIBE</w:t>
+      </w:r>
+      <w:r>
+        <w:rPr>
+          <w:rFonts w:ascii="Arial" w:eastAsia="Times New Roman" w:hAnsi="Arial" w:cs="Arial"/>
+          <w:color w:val="2D2F31"/>
+          <w:kern w:val="0"/>
+          <w:sz w:val="20"/>
+          <w:szCs w:val="20"/>
+          <w:lang w:eastAsia="en-IN"/>
+          <w14:ligatures w14:val="none"/>
+        </w:rPr>
+        <w:t> Channel Name</w:t>
+      </w:r>
+    </w:p>
+    <w:p>
+      <w:pPr>
+        <w:shd w:val="clear" w:color="auto" w:fill="FFFFFF"/>
+        <w:spacing w:before="100" w:beforeAutospacing="1" w:after="100" w:afterAutospacing="1" w:line="240" w:lineRule="auto"/>
+        <w:rPr>
+          <w:rFonts w:ascii="Arial" w:eastAsia="Times New Roman" w:hAnsi="Arial" w:cs="Arial"/>
+          <w:color w:val="2D2F31"/>
+          <w:kern w:val="0"/>
+          <w:sz w:val="20"/>
+          <w:szCs w:val="20"/>
+          <w:lang w:eastAsia="en-IN"/>
+          <w14:ligatures w14:val="none"/>
+        </w:rPr>
+      </w:pPr>
+      <w:r>
+        <w:rPr>
+          <w:rFonts w:ascii="Arial" w:eastAsia="Times New Roman" w:hAnsi="Arial" w:cs="Arial"/>
+          <w:color w:val="2D2F31"/>
+          <w:kern w:val="0"/>
+          <w:sz w:val="20"/>
+          <w:szCs w:val="20"/>
+          <w:lang w:eastAsia="en-IN"/>
+          <w14:ligatures w14:val="none"/>
+        </w:rPr>
+        <w:t>Unsubscribe channel name command will allow the client to unsubscribe to a particular channel. e.g. if you have a channel called news1 and you want to unsubscribe then you will run the following command;</w:t>
+      </w:r>
+    </w:p>
+    <w:p>
+      <w:pPr>
+        <w:shd w:val="clear" w:color="auto" w:fill="FFFFFF"/>
+        <w:spacing w:beforeAutospacing="1" w:after="0" w:afterAutospacing="1" w:line="240" w:lineRule="auto"/>
+        <w:rPr>
+          <w:rFonts w:ascii="Arial" w:eastAsia="Times New Roman" w:hAnsi="Arial" w:cs="Arial"/>
+          <w:color w:val="2D2F31"/>
+          <w:kern w:val="0"/>
+          <w:sz w:val="20"/>
+          <w:szCs w:val="20"/>
+          <w:lang w:eastAsia="en-IN"/>
+          <w14:ligatures w14:val="none"/>
+        </w:rPr>
+      </w:pPr>
+      <w:r>
+        <w:rPr>
+          <w:rFonts w:ascii="Arial" w:eastAsia="Times New Roman" w:hAnsi="Arial" w:cs="Arial"/>
+          <w:b/>
+          <w:bCs/>
+          <w:color w:val="2D2F31"/>
+          <w:kern w:val="0"/>
+          <w:sz w:val="20"/>
+          <w:szCs w:val="20"/>
+          <w:lang w:eastAsia="en-IN"/>
+          <w14:ligatures w14:val="none"/>
+        </w:rPr>
+        <w:t>&gt; UNSUBSCRIBE</w:t>
+      </w:r>
+      <w:r>
+        <w:rPr>
+          <w:rFonts w:ascii="Arial" w:eastAsia="Times New Roman" w:hAnsi="Arial" w:cs="Arial"/>
+          <w:color w:val="2D2F31"/>
+          <w:kern w:val="0"/>
+          <w:sz w:val="20"/>
+          <w:szCs w:val="20"/>
+          <w:lang w:eastAsia="en-IN"/>
+          <w14:ligatures w14:val="none"/>
+        </w:rPr>
+        <w:t> news1</w:t>
+      </w:r>
+      <w:r>
+        <w:rPr>
+          <w:rFonts w:ascii="Arial" w:eastAsia="Times New Roman" w:hAnsi="Arial" w:cs="Arial"/>
+          <w:color w:val="2D2F31"/>
+          <w:kern w:val="0"/>
+          <w:sz w:val="20"/>
+          <w:szCs w:val="20"/>
+          <w:lang w:eastAsia="en-IN"/>
+          <w14:ligatures w14:val="none"/>
+        </w:rPr>
+        <w:br/>
+      </w:r>
+      <w:r>
+        <w:rPr>
+          <w:rFonts w:ascii="Arial" w:eastAsia="Times New Roman" w:hAnsi="Arial" w:cs="Arial"/>
+          <w:color w:val="2D2F31"/>
+          <w:kern w:val="0"/>
+          <w:sz w:val="20"/>
+          <w:szCs w:val="20"/>
+          <w:lang w:eastAsia="en-IN"/>
+          <w14:ligatures w14:val="none"/>
+        </w:rPr>
+        <w:br/>
+        <w:t>Please note that as you had seen from the earlier videos that, when you are running the SUBSCRIBE command from the redis-cli, the only option for you to unsubscribe from the client is to run CRTL -C to quit. However lets say if you are interacting with Redis with a programming language like Python etc., then you can unsubscribe from the client with the above command.</w:t>
+      </w:r>
+    </w:p>
+    <w:p>
+      <w:pPr>
+        <w:shd w:val="clear" w:color="auto" w:fill="FFFFFF"/>
+        <w:spacing w:beforeAutospacing="1" w:after="0" w:afterAutospacing="1" w:line="240" w:lineRule="auto"/>
+        <w:rPr>
+          <w:rFonts w:ascii="Arial" w:eastAsia="Times New Roman" w:hAnsi="Arial" w:cs="Arial"/>
+          <w:color w:val="2D2F31"/>
+          <w:kern w:val="0"/>
+          <w:sz w:val="20"/>
+          <w:szCs w:val="20"/>
+          <w:lang w:eastAsia="en-IN"/>
+          <w14:ligatures w14:val="none"/>
+        </w:rPr>
+      </w:pPr>
+      <w:r>
+        <w:rPr>
+          <w:rFonts w:ascii="Arial" w:eastAsia="Times New Roman" w:hAnsi="Arial" w:cs="Arial"/>
+          <w:b/>
+          <w:bCs/>
+          <w:color w:val="2D2F31"/>
+          <w:kern w:val="0"/>
+          <w:sz w:val="20"/>
+          <w:szCs w:val="20"/>
+          <w:lang w:eastAsia="en-IN"/>
+          <w14:ligatures w14:val="none"/>
+        </w:rPr>
+        <w:t>What about unsubscribe from all channels?</w:t>
+      </w:r>
+      <w:r>
+        <w:rPr>
+          <w:rFonts w:ascii="Arial" w:eastAsia="Times New Roman" w:hAnsi="Arial" w:cs="Arial"/>
+          <w:b/>
+          <w:bCs/>
+          <w:color w:val="2D2F31"/>
+          <w:kern w:val="0"/>
+          <w:sz w:val="20"/>
+          <w:szCs w:val="20"/>
+          <w:lang w:eastAsia="en-IN"/>
+          <w14:ligatures w14:val="none"/>
+        </w:rPr>
+        <w:br/>
+      </w:r>
+      <w:r>
+        <w:rPr>
+          <w:rFonts w:ascii="Arial" w:eastAsia="Times New Roman" w:hAnsi="Arial" w:cs="Arial"/>
+          <w:b/>
+          <w:bCs/>
+          <w:color w:val="2D2F31"/>
+          <w:kern w:val="0"/>
+          <w:sz w:val="20"/>
+          <w:szCs w:val="20"/>
+          <w:lang w:eastAsia="en-IN"/>
+          <w14:ligatures w14:val="none"/>
+        </w:rPr>
+        <w:br/>
+      </w:r>
+      <w:r>
+        <w:rPr>
+          <w:rFonts w:ascii="Arial" w:eastAsia="Times New Roman" w:hAnsi="Arial" w:cs="Arial"/>
+          <w:color w:val="2D2F31"/>
+          <w:kern w:val="0"/>
+          <w:sz w:val="20"/>
+          <w:szCs w:val="20"/>
+          <w:lang w:eastAsia="en-IN"/>
+          <w14:ligatures w14:val="none"/>
+        </w:rPr>
+        <w:t>You can use just simply run UNSUBSCRIBE without any channel name and client will be unsubscribed from all channels.</w:t>
+      </w:r>
+    </w:p>
+    <w:p>
+      <w:pPr>
+        <w:shd w:val="clear" w:color="auto" w:fill="FFFFFF"/>
+        <w:spacing w:beforeAutospacing="1" w:after="0" w:afterAutospacing="1" w:line="240" w:lineRule="auto"/>
+        <w:rPr>
+          <w:rFonts w:ascii="Arial" w:eastAsia="Times New Roman" w:hAnsi="Arial" w:cs="Arial"/>
+          <w:color w:val="2D2F31"/>
+          <w:kern w:val="0"/>
+          <w:sz w:val="20"/>
+          <w:szCs w:val="20"/>
+          <w:lang w:eastAsia="en-IN"/>
+          <w14:ligatures w14:val="none"/>
+        </w:rPr>
+      </w:pPr>
+      <w:r>
+        <w:rPr>
+          <w:rFonts w:ascii="Arial" w:eastAsia="Times New Roman" w:hAnsi="Arial" w:cs="Arial"/>
+          <w:b/>
+          <w:bCs/>
+          <w:color w:val="2D2F31"/>
+          <w:kern w:val="0"/>
+          <w:sz w:val="20"/>
+          <w:szCs w:val="20"/>
+          <w:lang w:eastAsia="en-IN"/>
+          <w14:ligatures w14:val="none"/>
+        </w:rPr>
+        <w:t>What if a client wants to unsubscribe channels based on a patterns e.g. unsubscribed from all news channels?</w:t>
+      </w:r>
+    </w:p>
+    <w:p>
+      <w:pPr>
+        <w:shd w:val="clear" w:color="auto" w:fill="FFFFFF"/>
+        <w:spacing w:before="100" w:beforeAutospacing="1" w:after="100" w:afterAutospacing="1" w:line="240" w:lineRule="auto"/>
+        <w:rPr>
+          <w:rFonts w:ascii="Arial" w:eastAsia="Times New Roman" w:hAnsi="Arial" w:cs="Arial"/>
+          <w:color w:val="2D2F31"/>
+          <w:kern w:val="0"/>
+          <w:sz w:val="20"/>
+          <w:szCs w:val="20"/>
+          <w:lang w:eastAsia="en-IN"/>
+          <w14:ligatures w14:val="none"/>
+        </w:rPr>
+      </w:pPr>
+      <w:r>
+        <w:rPr>
+          <w:rFonts w:ascii="Arial" w:eastAsia="Times New Roman" w:hAnsi="Arial" w:cs="Arial"/>
+          <w:color w:val="2D2F31"/>
+          <w:kern w:val="0"/>
+          <w:sz w:val="20"/>
+          <w:szCs w:val="20"/>
+          <w:lang w:eastAsia="en-IN"/>
+          <w14:ligatures w14:val="none"/>
+        </w:rPr>
+        <w:t>You can use the following command to do that;</w:t>
+      </w:r>
+    </w:p>
+    <w:p>
+      <w:pPr>
+        <w:shd w:val="clear" w:color="auto" w:fill="FFFFFF"/>
+        <w:spacing w:beforeAutospacing="1" w:after="0" w:afterAutospacing="1" w:line="240" w:lineRule="auto"/>
+        <w:rPr>
+          <w:rFonts w:ascii="Arial" w:eastAsia="Times New Roman" w:hAnsi="Arial" w:cs="Arial"/>
+          <w:color w:val="2D2F31"/>
+          <w:kern w:val="0"/>
+          <w:sz w:val="20"/>
+          <w:szCs w:val="20"/>
+          <w:lang w:eastAsia="en-IN"/>
+          <w14:ligatures w14:val="none"/>
+        </w:rPr>
+      </w:pPr>
+      <w:r>
+        <w:rPr>
+          <w:rFonts w:ascii="Arial" w:eastAsia="Times New Roman" w:hAnsi="Arial" w:cs="Arial"/>
+          <w:b/>
+          <w:bCs/>
+          <w:color w:val="2D2F31"/>
+          <w:kern w:val="0"/>
+          <w:sz w:val="20"/>
+          <w:szCs w:val="20"/>
+          <w:lang w:eastAsia="en-IN"/>
+          <w14:ligatures w14:val="none"/>
+        </w:rPr>
+        <w:t>PUNSUBSCRIBE</w:t>
+      </w:r>
+      <w:r>
+        <w:rPr>
+          <w:rFonts w:ascii="Arial" w:eastAsia="Times New Roman" w:hAnsi="Arial" w:cs="Arial"/>
+          <w:color w:val="2D2F31"/>
+          <w:kern w:val="0"/>
+          <w:sz w:val="20"/>
+          <w:szCs w:val="20"/>
+          <w:lang w:eastAsia="en-IN"/>
+          <w14:ligatures w14:val="none"/>
+        </w:rPr>
+        <w:t> &lt;pattern&gt;</w:t>
+      </w:r>
+      <w:r>
+        <w:rPr>
+          <w:rFonts w:ascii="Arial" w:eastAsia="Times New Roman" w:hAnsi="Arial" w:cs="Arial"/>
+          <w:color w:val="2D2F31"/>
+          <w:kern w:val="0"/>
+          <w:sz w:val="20"/>
+          <w:szCs w:val="20"/>
+          <w:lang w:eastAsia="en-IN"/>
+          <w14:ligatures w14:val="none"/>
+        </w:rPr>
+        <w:br/>
+        <w:t>i.e.</w:t>
+      </w:r>
+      <w:r>
+        <w:rPr>
+          <w:rFonts w:ascii="Arial" w:eastAsia="Times New Roman" w:hAnsi="Arial" w:cs="Arial"/>
+          <w:color w:val="2D2F31"/>
+          <w:kern w:val="0"/>
+          <w:sz w:val="20"/>
+          <w:szCs w:val="20"/>
+          <w:lang w:eastAsia="en-IN"/>
+          <w14:ligatures w14:val="none"/>
+        </w:rPr>
+        <w:br/>
+      </w:r>
+      <w:r>
+        <w:rPr>
+          <w:rFonts w:ascii="Arial" w:eastAsia="Times New Roman" w:hAnsi="Arial" w:cs="Arial"/>
+          <w:color w:val="2D2F31"/>
+          <w:kern w:val="0"/>
+          <w:sz w:val="20"/>
+          <w:szCs w:val="20"/>
+          <w:lang w:eastAsia="en-IN"/>
+          <w14:ligatures w14:val="none"/>
+        </w:rPr>
+        <w:br/>
+        <w:t>&gt;</w:t>
+      </w:r>
+      <w:r>
+        <w:rPr>
+          <w:rFonts w:ascii="Arial" w:eastAsia="Times New Roman" w:hAnsi="Arial" w:cs="Arial"/>
+          <w:b/>
+          <w:bCs/>
+          <w:color w:val="2D2F31"/>
+          <w:kern w:val="0"/>
+          <w:sz w:val="20"/>
+          <w:szCs w:val="20"/>
+          <w:lang w:eastAsia="en-IN"/>
+          <w14:ligatures w14:val="none"/>
+        </w:rPr>
+        <w:t>PUNSUBSCRIBE</w:t>
+      </w:r>
+      <w:r>
+        <w:rPr>
+          <w:rFonts w:ascii="Arial" w:eastAsia="Times New Roman" w:hAnsi="Arial" w:cs="Arial"/>
+          <w:color w:val="2D2F31"/>
+          <w:kern w:val="0"/>
+          <w:sz w:val="20"/>
+          <w:szCs w:val="20"/>
+          <w:lang w:eastAsia="en-IN"/>
+          <w14:ligatures w14:val="none"/>
+        </w:rPr>
+        <w:t> news*</w:t>
+      </w:r>
+    </w:p>
+    <w:p>
+      <w:pPr>
+        <w:shd w:val="clear" w:color="auto" w:fill="FFFFFF"/>
+        <w:spacing w:beforeAutospacing="1" w:after="0" w:afterAutospacing="1" w:line="240" w:lineRule="auto"/>
+        <w:rPr>
+          <w:rFonts w:ascii="Arial" w:eastAsia="Times New Roman" w:hAnsi="Arial" w:cs="Arial"/>
+          <w:color w:val="2D2F31"/>
+          <w:kern w:val="0"/>
+          <w:sz w:val="20"/>
+          <w:szCs w:val="20"/>
+          <w:lang w:eastAsia="en-IN"/>
+          <w14:ligatures w14:val="none"/>
+        </w:rPr>
+      </w:pPr>
+      <w:r>
+        <w:rPr>
+          <w:rFonts w:ascii="Arial" w:eastAsia="Times New Roman" w:hAnsi="Arial" w:cs="Arial"/>
+          <w:color w:val="2D2F31"/>
+          <w:kern w:val="0"/>
+          <w:sz w:val="20"/>
+          <w:szCs w:val="20"/>
+          <w:lang w:eastAsia="en-IN"/>
+          <w14:ligatures w14:val="none"/>
+        </w:rPr>
+        <w:br/>
+        <w:t>Please note, when no patterns are specified, the client is unsubscribed from all the previously subscribed patterns. In this case, a message for every unsubscribed pattern will be sent to the client.</w:t>
+      </w:r>
+    </w:p>
+    <w:p>
+      <w:pPr>
+        <w:shd w:val="clear" w:color="auto" w:fill="FFFFFF"/>
+        <w:spacing w:after="0" w:line="240" w:lineRule="auto"/>
+        <w:rPr>
+          <w:rFonts w:ascii="Arial" w:eastAsia="Times New Roman" w:hAnsi="Arial" w:cs="Arial"/>
+          <w:color w:val="2D2F31"/>
+          <w:kern w:val="0"/>
+          <w:sz w:val="20"/>
+          <w:szCs w:val="20"/>
+          <w:lang w:eastAsia="en-IN"/>
+          <w14:ligatures w14:val="none"/>
+        </w:rPr>
+      </w:pPr>
+      <w:r>
+        <w:rPr>
+          <w:rFonts w:ascii="Arial" w:eastAsia="Times New Roman" w:hAnsi="Arial" w:cs="Arial"/>
+          <w:color w:val="2D2F31"/>
+          <w:kern w:val="0"/>
+          <w:sz w:val="20"/>
+          <w:szCs w:val="20"/>
+          <w:lang w:eastAsia="en-IN"/>
+          <w14:ligatures w14:val="none"/>
+        </w:rPr>
+        <w:t>Happy Pub/Subbing!!!</w:t>
       </w:r>
     </w:p>
     <w:p>
@@ -2596,6 +4742,155 @@
     </w:lvl>
   </w:abstractNum>
   <w:abstractNum w:abstractNumId="1" w15:restartNumberingAfterBreak="0">
+    <w:nsid w:val="084C0F7F"/>
+    <w:multiLevelType w:val="multilevel"/>
+    <w:tmpl w:val="4FF4C706"/>
+    <w:lvl w:ilvl="0">
+      <w:start w:val="1"/>
+      <w:numFmt w:val="bullet"/>
+      <w:lvlText w:val=""/>
+      <w:lvlJc w:val="left"/>
+      <w:pPr>
+        <w:tabs>
+          <w:tab w:val="num" w:pos="720"/>
+        </w:tabs>
+        <w:ind w:left="720" w:hanging="360"/>
+      </w:pPr>
+      <w:rPr>
+        <w:rFonts w:ascii="Symbol" w:hAnsi="Symbol" w:hint="default"/>
+        <w:sz w:val="20"/>
+      </w:rPr>
+    </w:lvl>
+    <w:lvl w:ilvl="1" w:tentative="1">
+      <w:start w:val="1"/>
+      <w:numFmt w:val="bullet"/>
+      <w:lvlText w:val=""/>
+      <w:lvlJc w:val="left"/>
+      <w:pPr>
+        <w:tabs>
+          <w:tab w:val="num" w:pos="1440"/>
+        </w:tabs>
+        <w:ind w:left="1440" w:hanging="360"/>
+      </w:pPr>
+      <w:rPr>
+        <w:rFonts w:ascii="Symbol" w:hAnsi="Symbol" w:hint="default"/>
+        <w:sz w:val="20"/>
+      </w:rPr>
+    </w:lvl>
+    <w:lvl w:ilvl="2" w:tentative="1">
+      <w:start w:val="1"/>
+      <w:numFmt w:val="bullet"/>
+      <w:lvlText w:val=""/>
+      <w:lvlJc w:val="left"/>
+      <w:pPr>
+        <w:tabs>
+          <w:tab w:val="num" w:pos="2160"/>
+        </w:tabs>
+        <w:ind w:left="2160" w:hanging="360"/>
+      </w:pPr>
+      <w:rPr>
+        <w:rFonts w:ascii="Symbol" w:hAnsi="Symbol" w:hint="default"/>
+        <w:sz w:val="20"/>
+      </w:rPr>
+    </w:lvl>
+    <w:lvl w:ilvl="3" w:tentative="1">
+      <w:start w:val="1"/>
+      <w:numFmt w:val="bullet"/>
+      <w:lvlText w:val=""/>
+      <w:lvlJc w:val="left"/>
+      <w:pPr>
+        <w:tabs>
+          <w:tab w:val="num" w:pos="2880"/>
+        </w:tabs>
+        <w:ind w:left="2880" w:hanging="360"/>
+      </w:pPr>
+      <w:rPr>
+        <w:rFonts w:ascii="Symbol" w:hAnsi="Symbol" w:hint="default"/>
+        <w:sz w:val="20"/>
+      </w:rPr>
+    </w:lvl>
+    <w:lvl w:ilvl="4" w:tentative="1">
+      <w:start w:val="1"/>
+      <w:numFmt w:val="bullet"/>
+      <w:lvlText w:val=""/>
+      <w:lvlJc w:val="left"/>
+      <w:pPr>
+        <w:tabs>
+          <w:tab w:val="num" w:pos="3600"/>
+        </w:tabs>
+        <w:ind w:left="3600" w:hanging="360"/>
+      </w:pPr>
+      <w:rPr>
+        <w:rFonts w:ascii="Symbol" w:hAnsi="Symbol" w:hint="default"/>
+        <w:sz w:val="20"/>
+      </w:rPr>
+    </w:lvl>
+    <w:lvl w:ilvl="5" w:tentative="1">
+      <w:start w:val="1"/>
+      <w:numFmt w:val="bullet"/>
+      <w:lvlText w:val=""/>
+      <w:lvlJc w:val="left"/>
+      <w:pPr>
+        <w:tabs>
+          <w:tab w:val="num" w:pos="4320"/>
+        </w:tabs>
+        <w:ind w:left="4320" w:hanging="360"/>
+      </w:pPr>
+      <w:rPr>
+        <w:rFonts w:ascii="Symbol" w:hAnsi="Symbol" w:hint="default"/>
+        <w:sz w:val="20"/>
+      </w:rPr>
+    </w:lvl>
+    <w:lvl w:ilvl="6" w:tentative="1">
+      <w:start w:val="1"/>
+      <w:numFmt w:val="bullet"/>
+      <w:lvlText w:val=""/>
+      <w:lvlJc w:val="left"/>
+      <w:pPr>
+        <w:tabs>
+          <w:tab w:val="num" w:pos="5040"/>
+        </w:tabs>
+        <w:ind w:left="5040" w:hanging="360"/>
+      </w:pPr>
+      <w:rPr>
+        <w:rFonts w:ascii="Symbol" w:hAnsi="Symbol" w:hint="default"/>
+        <w:sz w:val="20"/>
+      </w:rPr>
+    </w:lvl>
+    <w:lvl w:ilvl="7" w:tentative="1">
+      <w:start w:val="1"/>
+      <w:numFmt w:val="bullet"/>
+      <w:lvlText w:val=""/>
+      <w:lvlJc w:val="left"/>
+      <w:pPr>
+        <w:tabs>
+          <w:tab w:val="num" w:pos="5760"/>
+        </w:tabs>
+        <w:ind w:left="5760" w:hanging="360"/>
+      </w:pPr>
+      <w:rPr>
+        <w:rFonts w:ascii="Symbol" w:hAnsi="Symbol" w:hint="default"/>
+        <w:sz w:val="20"/>
+      </w:rPr>
+    </w:lvl>
+    <w:lvl w:ilvl="8" w:tentative="1">
+      <w:start w:val="1"/>
+      <w:numFmt w:val="bullet"/>
+      <w:lvlText w:val=""/>
+      <w:lvlJc w:val="left"/>
+      <w:pPr>
+        <w:tabs>
+          <w:tab w:val="num" w:pos="6480"/>
+        </w:tabs>
+        <w:ind w:left="6480" w:hanging="360"/>
+      </w:pPr>
+      <w:rPr>
+        <w:rFonts w:ascii="Symbol" w:hAnsi="Symbol" w:hint="default"/>
+        <w:sz w:val="20"/>
+      </w:rPr>
+    </w:lvl>
+  </w:abstractNum>
+  <w:abstractNum w:abstractNumId="2" w15:restartNumberingAfterBreak="0">
     <w:nsid w:val="12020ACB"/>
     <w:multiLevelType w:val="multilevel"/>
     <w:tmpl w:val="94760F5A"/>
@@ -2744,7 +5039,7 @@
       </w:rPr>
     </w:lvl>
   </w:abstractNum>
-  <w:abstractNum w:abstractNumId="2" w15:restartNumberingAfterBreak="0">
+  <w:abstractNum w:abstractNumId="3" w15:restartNumberingAfterBreak="0">
     <w:nsid w:val="2511423E"/>
     <w:multiLevelType w:val="multilevel"/>
     <w:tmpl w:val="32044436"/>
@@ -2893,7 +5188,454 @@
       </w:rPr>
     </w:lvl>
   </w:abstractNum>
-  <w:abstractNum w:abstractNumId="3" w15:restartNumberingAfterBreak="0">
+  <w:abstractNum w:abstractNumId="4" w15:restartNumberingAfterBreak="0">
+    <w:nsid w:val="39385159"/>
+    <w:multiLevelType w:val="multilevel"/>
+    <w:tmpl w:val="226CE598"/>
+    <w:lvl w:ilvl="0">
+      <w:start w:val="1"/>
+      <w:numFmt w:val="bullet"/>
+      <w:lvlText w:val=""/>
+      <w:lvlJc w:val="left"/>
+      <w:pPr>
+        <w:tabs>
+          <w:tab w:val="num" w:pos="720"/>
+        </w:tabs>
+        <w:ind w:left="720" w:hanging="360"/>
+      </w:pPr>
+      <w:rPr>
+        <w:rFonts w:ascii="Symbol" w:hAnsi="Symbol" w:hint="default"/>
+        <w:sz w:val="20"/>
+      </w:rPr>
+    </w:lvl>
+    <w:lvl w:ilvl="1" w:tentative="1">
+      <w:start w:val="1"/>
+      <w:numFmt w:val="bullet"/>
+      <w:lvlText w:val=""/>
+      <w:lvlJc w:val="left"/>
+      <w:pPr>
+        <w:tabs>
+          <w:tab w:val="num" w:pos="1440"/>
+        </w:tabs>
+        <w:ind w:left="1440" w:hanging="360"/>
+      </w:pPr>
+      <w:rPr>
+        <w:rFonts w:ascii="Symbol" w:hAnsi="Symbol" w:hint="default"/>
+        <w:sz w:val="20"/>
+      </w:rPr>
+    </w:lvl>
+    <w:lvl w:ilvl="2" w:tentative="1">
+      <w:start w:val="1"/>
+      <w:numFmt w:val="bullet"/>
+      <w:lvlText w:val=""/>
+      <w:lvlJc w:val="left"/>
+      <w:pPr>
+        <w:tabs>
+          <w:tab w:val="num" w:pos="2160"/>
+        </w:tabs>
+        <w:ind w:left="2160" w:hanging="360"/>
+      </w:pPr>
+      <w:rPr>
+        <w:rFonts w:ascii="Symbol" w:hAnsi="Symbol" w:hint="default"/>
+        <w:sz w:val="20"/>
+      </w:rPr>
+    </w:lvl>
+    <w:lvl w:ilvl="3" w:tentative="1">
+      <w:start w:val="1"/>
+      <w:numFmt w:val="bullet"/>
+      <w:lvlText w:val=""/>
+      <w:lvlJc w:val="left"/>
+      <w:pPr>
+        <w:tabs>
+          <w:tab w:val="num" w:pos="2880"/>
+        </w:tabs>
+        <w:ind w:left="2880" w:hanging="360"/>
+      </w:pPr>
+      <w:rPr>
+        <w:rFonts w:ascii="Symbol" w:hAnsi="Symbol" w:hint="default"/>
+        <w:sz w:val="20"/>
+      </w:rPr>
+    </w:lvl>
+    <w:lvl w:ilvl="4" w:tentative="1">
+      <w:start w:val="1"/>
+      <w:numFmt w:val="bullet"/>
+      <w:lvlText w:val=""/>
+      <w:lvlJc w:val="left"/>
+      <w:pPr>
+        <w:tabs>
+          <w:tab w:val="num" w:pos="3600"/>
+        </w:tabs>
+        <w:ind w:left="3600" w:hanging="360"/>
+      </w:pPr>
+      <w:rPr>
+        <w:rFonts w:ascii="Symbol" w:hAnsi="Symbol" w:hint="default"/>
+        <w:sz w:val="20"/>
+      </w:rPr>
+    </w:lvl>
+    <w:lvl w:ilvl="5" w:tentative="1">
+      <w:start w:val="1"/>
+      <w:numFmt w:val="bullet"/>
+      <w:lvlText w:val=""/>
+      <w:lvlJc w:val="left"/>
+      <w:pPr>
+        <w:tabs>
+          <w:tab w:val="num" w:pos="4320"/>
+        </w:tabs>
+        <w:ind w:left="4320" w:hanging="360"/>
+      </w:pPr>
+      <w:rPr>
+        <w:rFonts w:ascii="Symbol" w:hAnsi="Symbol" w:hint="default"/>
+        <w:sz w:val="20"/>
+      </w:rPr>
+    </w:lvl>
+    <w:lvl w:ilvl="6" w:tentative="1">
+      <w:start w:val="1"/>
+      <w:numFmt w:val="bullet"/>
+      <w:lvlText w:val=""/>
+      <w:lvlJc w:val="left"/>
+      <w:pPr>
+        <w:tabs>
+          <w:tab w:val="num" w:pos="5040"/>
+        </w:tabs>
+        <w:ind w:left="5040" w:hanging="360"/>
+      </w:pPr>
+      <w:rPr>
+        <w:rFonts w:ascii="Symbol" w:hAnsi="Symbol" w:hint="default"/>
+        <w:sz w:val="20"/>
+      </w:rPr>
+    </w:lvl>
+    <w:lvl w:ilvl="7" w:tentative="1">
+      <w:start w:val="1"/>
+      <w:numFmt w:val="bullet"/>
+      <w:lvlText w:val=""/>
+      <w:lvlJc w:val="left"/>
+      <w:pPr>
+        <w:tabs>
+          <w:tab w:val="num" w:pos="5760"/>
+        </w:tabs>
+        <w:ind w:left="5760" w:hanging="360"/>
+      </w:pPr>
+      <w:rPr>
+        <w:rFonts w:ascii="Symbol" w:hAnsi="Symbol" w:hint="default"/>
+        <w:sz w:val="20"/>
+      </w:rPr>
+    </w:lvl>
+    <w:lvl w:ilvl="8" w:tentative="1">
+      <w:start w:val="1"/>
+      <w:numFmt w:val="bullet"/>
+      <w:lvlText w:val=""/>
+      <w:lvlJc w:val="left"/>
+      <w:pPr>
+        <w:tabs>
+          <w:tab w:val="num" w:pos="6480"/>
+        </w:tabs>
+        <w:ind w:left="6480" w:hanging="360"/>
+      </w:pPr>
+      <w:rPr>
+        <w:rFonts w:ascii="Symbol" w:hAnsi="Symbol" w:hint="default"/>
+        <w:sz w:val="20"/>
+      </w:rPr>
+    </w:lvl>
+  </w:abstractNum>
+  <w:abstractNum w:abstractNumId="5" w15:restartNumberingAfterBreak="0">
+    <w:nsid w:val="41994398"/>
+    <w:multiLevelType w:val="multilevel"/>
+    <w:tmpl w:val="D0F601CE"/>
+    <w:lvl w:ilvl="0">
+      <w:start w:val="1"/>
+      <w:numFmt w:val="bullet"/>
+      <w:lvlText w:val=""/>
+      <w:lvlJc w:val="left"/>
+      <w:pPr>
+        <w:tabs>
+          <w:tab w:val="num" w:pos="720"/>
+        </w:tabs>
+        <w:ind w:left="720" w:hanging="360"/>
+      </w:pPr>
+      <w:rPr>
+        <w:rFonts w:ascii="Symbol" w:hAnsi="Symbol" w:hint="default"/>
+        <w:sz w:val="20"/>
+      </w:rPr>
+    </w:lvl>
+    <w:lvl w:ilvl="1" w:tentative="1">
+      <w:start w:val="1"/>
+      <w:numFmt w:val="bullet"/>
+      <w:lvlText w:val=""/>
+      <w:lvlJc w:val="left"/>
+      <w:pPr>
+        <w:tabs>
+          <w:tab w:val="num" w:pos="1440"/>
+        </w:tabs>
+        <w:ind w:left="1440" w:hanging="360"/>
+      </w:pPr>
+      <w:rPr>
+        <w:rFonts w:ascii="Symbol" w:hAnsi="Symbol" w:hint="default"/>
+        <w:sz w:val="20"/>
+      </w:rPr>
+    </w:lvl>
+    <w:lvl w:ilvl="2" w:tentative="1">
+      <w:start w:val="1"/>
+      <w:numFmt w:val="bullet"/>
+      <w:lvlText w:val=""/>
+      <w:lvlJc w:val="left"/>
+      <w:pPr>
+        <w:tabs>
+          <w:tab w:val="num" w:pos="2160"/>
+        </w:tabs>
+        <w:ind w:left="2160" w:hanging="360"/>
+      </w:pPr>
+      <w:rPr>
+        <w:rFonts w:ascii="Symbol" w:hAnsi="Symbol" w:hint="default"/>
+        <w:sz w:val="20"/>
+      </w:rPr>
+    </w:lvl>
+    <w:lvl w:ilvl="3" w:tentative="1">
+      <w:start w:val="1"/>
+      <w:numFmt w:val="bullet"/>
+      <w:lvlText w:val=""/>
+      <w:lvlJc w:val="left"/>
+      <w:pPr>
+        <w:tabs>
+          <w:tab w:val="num" w:pos="2880"/>
+        </w:tabs>
+        <w:ind w:left="2880" w:hanging="360"/>
+      </w:pPr>
+      <w:rPr>
+        <w:rFonts w:ascii="Symbol" w:hAnsi="Symbol" w:hint="default"/>
+        <w:sz w:val="20"/>
+      </w:rPr>
+    </w:lvl>
+    <w:lvl w:ilvl="4" w:tentative="1">
+      <w:start w:val="1"/>
+      <w:numFmt w:val="bullet"/>
+      <w:lvlText w:val=""/>
+      <w:lvlJc w:val="left"/>
+      <w:pPr>
+        <w:tabs>
+          <w:tab w:val="num" w:pos="3600"/>
+        </w:tabs>
+        <w:ind w:left="3600" w:hanging="360"/>
+      </w:pPr>
+      <w:rPr>
+        <w:rFonts w:ascii="Symbol" w:hAnsi="Symbol" w:hint="default"/>
+        <w:sz w:val="20"/>
+      </w:rPr>
+    </w:lvl>
+    <w:lvl w:ilvl="5" w:tentative="1">
+      <w:start w:val="1"/>
+      <w:numFmt w:val="bullet"/>
+      <w:lvlText w:val=""/>
+      <w:lvlJc w:val="left"/>
+      <w:pPr>
+        <w:tabs>
+          <w:tab w:val="num" w:pos="4320"/>
+        </w:tabs>
+        <w:ind w:left="4320" w:hanging="360"/>
+      </w:pPr>
+      <w:rPr>
+        <w:rFonts w:ascii="Symbol" w:hAnsi="Symbol" w:hint="default"/>
+        <w:sz w:val="20"/>
+      </w:rPr>
+    </w:lvl>
+    <w:lvl w:ilvl="6" w:tentative="1">
+      <w:start w:val="1"/>
+      <w:numFmt w:val="bullet"/>
+      <w:lvlText w:val=""/>
+      <w:lvlJc w:val="left"/>
+      <w:pPr>
+        <w:tabs>
+          <w:tab w:val="num" w:pos="5040"/>
+        </w:tabs>
+        <w:ind w:left="5040" w:hanging="360"/>
+      </w:pPr>
+      <w:rPr>
+        <w:rFonts w:ascii="Symbol" w:hAnsi="Symbol" w:hint="default"/>
+        <w:sz w:val="20"/>
+      </w:rPr>
+    </w:lvl>
+    <w:lvl w:ilvl="7" w:tentative="1">
+      <w:start w:val="1"/>
+      <w:numFmt w:val="bullet"/>
+      <w:lvlText w:val=""/>
+      <w:lvlJc w:val="left"/>
+      <w:pPr>
+        <w:tabs>
+          <w:tab w:val="num" w:pos="5760"/>
+        </w:tabs>
+        <w:ind w:left="5760" w:hanging="360"/>
+      </w:pPr>
+      <w:rPr>
+        <w:rFonts w:ascii="Symbol" w:hAnsi="Symbol" w:hint="default"/>
+        <w:sz w:val="20"/>
+      </w:rPr>
+    </w:lvl>
+    <w:lvl w:ilvl="8" w:tentative="1">
+      <w:start w:val="1"/>
+      <w:numFmt w:val="bullet"/>
+      <w:lvlText w:val=""/>
+      <w:lvlJc w:val="left"/>
+      <w:pPr>
+        <w:tabs>
+          <w:tab w:val="num" w:pos="6480"/>
+        </w:tabs>
+        <w:ind w:left="6480" w:hanging="360"/>
+      </w:pPr>
+      <w:rPr>
+        <w:rFonts w:ascii="Symbol" w:hAnsi="Symbol" w:hint="default"/>
+        <w:sz w:val="20"/>
+      </w:rPr>
+    </w:lvl>
+  </w:abstractNum>
+  <w:abstractNum w:abstractNumId="6" w15:restartNumberingAfterBreak="0">
+    <w:nsid w:val="484F4BA5"/>
+    <w:multiLevelType w:val="multilevel"/>
+    <w:tmpl w:val="65EC97CA"/>
+    <w:lvl w:ilvl="0">
+      <w:start w:val="1"/>
+      <w:numFmt w:val="bullet"/>
+      <w:lvlText w:val=""/>
+      <w:lvlJc w:val="left"/>
+      <w:pPr>
+        <w:tabs>
+          <w:tab w:val="num" w:pos="720"/>
+        </w:tabs>
+        <w:ind w:left="720" w:hanging="360"/>
+      </w:pPr>
+      <w:rPr>
+        <w:rFonts w:ascii="Symbol" w:hAnsi="Symbol" w:hint="default"/>
+        <w:sz w:val="20"/>
+      </w:rPr>
+    </w:lvl>
+    <w:lvl w:ilvl="1" w:tentative="1">
+      <w:start w:val="1"/>
+      <w:numFmt w:val="bullet"/>
+      <w:lvlText w:val=""/>
+      <w:lvlJc w:val="left"/>
+      <w:pPr>
+        <w:tabs>
+          <w:tab w:val="num" w:pos="1440"/>
+        </w:tabs>
+        <w:ind w:left="1440" w:hanging="360"/>
+      </w:pPr>
+      <w:rPr>
+        <w:rFonts w:ascii="Symbol" w:hAnsi="Symbol" w:hint="default"/>
+        <w:sz w:val="20"/>
+      </w:rPr>
+    </w:lvl>
+    <w:lvl w:ilvl="2" w:tentative="1">
+      <w:start w:val="1"/>
+      <w:numFmt w:val="bullet"/>
+      <w:lvlText w:val=""/>
+      <w:lvlJc w:val="left"/>
+      <w:pPr>
+        <w:tabs>
+          <w:tab w:val="num" w:pos="2160"/>
+        </w:tabs>
+        <w:ind w:left="2160" w:hanging="360"/>
+      </w:pPr>
+      <w:rPr>
+        <w:rFonts w:ascii="Symbol" w:hAnsi="Symbol" w:hint="default"/>
+        <w:sz w:val="20"/>
+      </w:rPr>
+    </w:lvl>
+    <w:lvl w:ilvl="3" w:tentative="1">
+      <w:start w:val="1"/>
+      <w:numFmt w:val="bullet"/>
+      <w:lvlText w:val=""/>
+      <w:lvlJc w:val="left"/>
+      <w:pPr>
+        <w:tabs>
+          <w:tab w:val="num" w:pos="2880"/>
+        </w:tabs>
+        <w:ind w:left="2880" w:hanging="360"/>
+      </w:pPr>
+      <w:rPr>
+        <w:rFonts w:ascii="Symbol" w:hAnsi="Symbol" w:hint="default"/>
+        <w:sz w:val="20"/>
+      </w:rPr>
+    </w:lvl>
+    <w:lvl w:ilvl="4" w:tentative="1">
+      <w:start w:val="1"/>
+      <w:numFmt w:val="bullet"/>
+      <w:lvlText w:val=""/>
+      <w:lvlJc w:val="left"/>
+      <w:pPr>
+        <w:tabs>
+          <w:tab w:val="num" w:pos="3600"/>
+        </w:tabs>
+        <w:ind w:left="3600" w:hanging="360"/>
+      </w:pPr>
+      <w:rPr>
+        <w:rFonts w:ascii="Symbol" w:hAnsi="Symbol" w:hint="default"/>
+        <w:sz w:val="20"/>
+      </w:rPr>
+    </w:lvl>
+    <w:lvl w:ilvl="5" w:tentative="1">
+      <w:start w:val="1"/>
+      <w:numFmt w:val="bullet"/>
+      <w:lvlText w:val=""/>
+      <w:lvlJc w:val="left"/>
+      <w:pPr>
+        <w:tabs>
+          <w:tab w:val="num" w:pos="4320"/>
+        </w:tabs>
+        <w:ind w:left="4320" w:hanging="360"/>
+      </w:pPr>
+      <w:rPr>
+        <w:rFonts w:ascii="Symbol" w:hAnsi="Symbol" w:hint="default"/>
+        <w:sz w:val="20"/>
+      </w:rPr>
+    </w:lvl>
+    <w:lvl w:ilvl="6" w:tentative="1">
+      <w:start w:val="1"/>
+      <w:numFmt w:val="bullet"/>
+      <w:lvlText w:val=""/>
+      <w:lvlJc w:val="left"/>
+      <w:pPr>
+        <w:tabs>
+          <w:tab w:val="num" w:pos="5040"/>
+        </w:tabs>
+        <w:ind w:left="5040" w:hanging="360"/>
+      </w:pPr>
+      <w:rPr>
+        <w:rFonts w:ascii="Symbol" w:hAnsi="Symbol" w:hint="default"/>
+        <w:sz w:val="20"/>
+      </w:rPr>
+    </w:lvl>
+    <w:lvl w:ilvl="7" w:tentative="1">
+      <w:start w:val="1"/>
+      <w:numFmt w:val="bullet"/>
+      <w:lvlText w:val=""/>
+      <w:lvlJc w:val="left"/>
+      <w:pPr>
+        <w:tabs>
+          <w:tab w:val="num" w:pos="5760"/>
+        </w:tabs>
+        <w:ind w:left="5760" w:hanging="360"/>
+      </w:pPr>
+      <w:rPr>
+        <w:rFonts w:ascii="Symbol" w:hAnsi="Symbol" w:hint="default"/>
+        <w:sz w:val="20"/>
+      </w:rPr>
+    </w:lvl>
+    <w:lvl w:ilvl="8" w:tentative="1">
+      <w:start w:val="1"/>
+      <w:numFmt w:val="bullet"/>
+      <w:lvlText w:val=""/>
+      <w:lvlJc w:val="left"/>
+      <w:pPr>
+        <w:tabs>
+          <w:tab w:val="num" w:pos="6480"/>
+        </w:tabs>
+        <w:ind w:left="6480" w:hanging="360"/>
+      </w:pPr>
+      <w:rPr>
+        <w:rFonts w:ascii="Symbol" w:hAnsi="Symbol" w:hint="default"/>
+        <w:sz w:val="20"/>
+      </w:rPr>
+    </w:lvl>
+  </w:abstractNum>
+  <w:abstractNum w:abstractNumId="7" w15:restartNumberingAfterBreak="0">
     <w:nsid w:val="57341D2B"/>
     <w:multiLevelType w:val="multilevel"/>
     <w:tmpl w:val="6B3E869C"/>
@@ -3006,7 +5748,7 @@
       </w:pPr>
     </w:lvl>
   </w:abstractNum>
-  <w:abstractNum w:abstractNumId="4" w15:restartNumberingAfterBreak="0">
+  <w:abstractNum w:abstractNumId="8" w15:restartNumberingAfterBreak="0">
     <w:nsid w:val="5F6C69EC"/>
     <w:multiLevelType w:val="multilevel"/>
     <w:tmpl w:val="BA8C04EC"/>
@@ -3119,7 +5861,7 @@
       </w:pPr>
     </w:lvl>
   </w:abstractNum>
-  <w:abstractNum w:abstractNumId="5" w15:restartNumberingAfterBreak="0">
+  <w:abstractNum w:abstractNumId="9" w15:restartNumberingAfterBreak="0">
     <w:nsid w:val="692915C7"/>
     <w:multiLevelType w:val="multilevel"/>
     <w:tmpl w:val="6A6C1CC8"/>
@@ -3140,6 +5882,304 @@
       </w:rPr>
     </w:lvl>
     <w:lvl w:ilvl="1">
+      <w:start w:val="1"/>
+      <w:numFmt w:val="bullet"/>
+      <w:lvlText w:val=""/>
+      <w:lvlJc w:val="left"/>
+      <w:pPr>
+        <w:tabs>
+          <w:tab w:val="num" w:pos="1440"/>
+        </w:tabs>
+        <w:ind w:left="1440" w:hanging="360"/>
+      </w:pPr>
+      <w:rPr>
+        <w:rFonts w:ascii="Symbol" w:hAnsi="Symbol" w:hint="default"/>
+        <w:sz w:val="20"/>
+      </w:rPr>
+    </w:lvl>
+    <w:lvl w:ilvl="2" w:tentative="1">
+      <w:start w:val="1"/>
+      <w:numFmt w:val="bullet"/>
+      <w:lvlText w:val=""/>
+      <w:lvlJc w:val="left"/>
+      <w:pPr>
+        <w:tabs>
+          <w:tab w:val="num" w:pos="2160"/>
+        </w:tabs>
+        <w:ind w:left="2160" w:hanging="360"/>
+      </w:pPr>
+      <w:rPr>
+        <w:rFonts w:ascii="Symbol" w:hAnsi="Symbol" w:hint="default"/>
+        <w:sz w:val="20"/>
+      </w:rPr>
+    </w:lvl>
+    <w:lvl w:ilvl="3" w:tentative="1">
+      <w:start w:val="1"/>
+      <w:numFmt w:val="bullet"/>
+      <w:lvlText w:val=""/>
+      <w:lvlJc w:val="left"/>
+      <w:pPr>
+        <w:tabs>
+          <w:tab w:val="num" w:pos="2880"/>
+        </w:tabs>
+        <w:ind w:left="2880" w:hanging="360"/>
+      </w:pPr>
+      <w:rPr>
+        <w:rFonts w:ascii="Symbol" w:hAnsi="Symbol" w:hint="default"/>
+        <w:sz w:val="20"/>
+      </w:rPr>
+    </w:lvl>
+    <w:lvl w:ilvl="4" w:tentative="1">
+      <w:start w:val="1"/>
+      <w:numFmt w:val="bullet"/>
+      <w:lvlText w:val=""/>
+      <w:lvlJc w:val="left"/>
+      <w:pPr>
+        <w:tabs>
+          <w:tab w:val="num" w:pos="3600"/>
+        </w:tabs>
+        <w:ind w:left="3600" w:hanging="360"/>
+      </w:pPr>
+      <w:rPr>
+        <w:rFonts w:ascii="Symbol" w:hAnsi="Symbol" w:hint="default"/>
+        <w:sz w:val="20"/>
+      </w:rPr>
+    </w:lvl>
+    <w:lvl w:ilvl="5" w:tentative="1">
+      <w:start w:val="1"/>
+      <w:numFmt w:val="bullet"/>
+      <w:lvlText w:val=""/>
+      <w:lvlJc w:val="left"/>
+      <w:pPr>
+        <w:tabs>
+          <w:tab w:val="num" w:pos="4320"/>
+        </w:tabs>
+        <w:ind w:left="4320" w:hanging="360"/>
+      </w:pPr>
+      <w:rPr>
+        <w:rFonts w:ascii="Symbol" w:hAnsi="Symbol" w:hint="default"/>
+        <w:sz w:val="20"/>
+      </w:rPr>
+    </w:lvl>
+    <w:lvl w:ilvl="6" w:tentative="1">
+      <w:start w:val="1"/>
+      <w:numFmt w:val="bullet"/>
+      <w:lvlText w:val=""/>
+      <w:lvlJc w:val="left"/>
+      <w:pPr>
+        <w:tabs>
+          <w:tab w:val="num" w:pos="5040"/>
+        </w:tabs>
+        <w:ind w:left="5040" w:hanging="360"/>
+      </w:pPr>
+      <w:rPr>
+        <w:rFonts w:ascii="Symbol" w:hAnsi="Symbol" w:hint="default"/>
+        <w:sz w:val="20"/>
+      </w:rPr>
+    </w:lvl>
+    <w:lvl w:ilvl="7" w:tentative="1">
+      <w:start w:val="1"/>
+      <w:numFmt w:val="bullet"/>
+      <w:lvlText w:val=""/>
+      <w:lvlJc w:val="left"/>
+      <w:pPr>
+        <w:tabs>
+          <w:tab w:val="num" w:pos="5760"/>
+        </w:tabs>
+        <w:ind w:left="5760" w:hanging="360"/>
+      </w:pPr>
+      <w:rPr>
+        <w:rFonts w:ascii="Symbol" w:hAnsi="Symbol" w:hint="default"/>
+        <w:sz w:val="20"/>
+      </w:rPr>
+    </w:lvl>
+    <w:lvl w:ilvl="8" w:tentative="1">
+      <w:start w:val="1"/>
+      <w:numFmt w:val="bullet"/>
+      <w:lvlText w:val=""/>
+      <w:lvlJc w:val="left"/>
+      <w:pPr>
+        <w:tabs>
+          <w:tab w:val="num" w:pos="6480"/>
+        </w:tabs>
+        <w:ind w:left="6480" w:hanging="360"/>
+      </w:pPr>
+      <w:rPr>
+        <w:rFonts w:ascii="Symbol" w:hAnsi="Symbol" w:hint="default"/>
+        <w:sz w:val="20"/>
+      </w:rPr>
+    </w:lvl>
+  </w:abstractNum>
+  <w:abstractNum w:abstractNumId="10" w15:restartNumberingAfterBreak="0">
+    <w:nsid w:val="701242EF"/>
+    <w:multiLevelType w:val="multilevel"/>
+    <w:tmpl w:val="FB604850"/>
+    <w:lvl w:ilvl="0">
+      <w:start w:val="1"/>
+      <w:numFmt w:val="bullet"/>
+      <w:lvlText w:val=""/>
+      <w:lvlJc w:val="left"/>
+      <w:pPr>
+        <w:tabs>
+          <w:tab w:val="num" w:pos="720"/>
+        </w:tabs>
+        <w:ind w:left="720" w:hanging="360"/>
+      </w:pPr>
+      <w:rPr>
+        <w:rFonts w:ascii="Symbol" w:hAnsi="Symbol" w:hint="default"/>
+        <w:sz w:val="20"/>
+      </w:rPr>
+    </w:lvl>
+    <w:lvl w:ilvl="1" w:tentative="1">
+      <w:start w:val="1"/>
+      <w:numFmt w:val="bullet"/>
+      <w:lvlText w:val=""/>
+      <w:lvlJc w:val="left"/>
+      <w:pPr>
+        <w:tabs>
+          <w:tab w:val="num" w:pos="1440"/>
+        </w:tabs>
+        <w:ind w:left="1440" w:hanging="360"/>
+      </w:pPr>
+      <w:rPr>
+        <w:rFonts w:ascii="Symbol" w:hAnsi="Symbol" w:hint="default"/>
+        <w:sz w:val="20"/>
+      </w:rPr>
+    </w:lvl>
+    <w:lvl w:ilvl="2" w:tentative="1">
+      <w:start w:val="1"/>
+      <w:numFmt w:val="bullet"/>
+      <w:lvlText w:val=""/>
+      <w:lvlJc w:val="left"/>
+      <w:pPr>
+        <w:tabs>
+          <w:tab w:val="num" w:pos="2160"/>
+        </w:tabs>
+        <w:ind w:left="2160" w:hanging="360"/>
+      </w:pPr>
+      <w:rPr>
+        <w:rFonts w:ascii="Symbol" w:hAnsi="Symbol" w:hint="default"/>
+        <w:sz w:val="20"/>
+      </w:rPr>
+    </w:lvl>
+    <w:lvl w:ilvl="3" w:tentative="1">
+      <w:start w:val="1"/>
+      <w:numFmt w:val="bullet"/>
+      <w:lvlText w:val=""/>
+      <w:lvlJc w:val="left"/>
+      <w:pPr>
+        <w:tabs>
+          <w:tab w:val="num" w:pos="2880"/>
+        </w:tabs>
+        <w:ind w:left="2880" w:hanging="360"/>
+      </w:pPr>
+      <w:rPr>
+        <w:rFonts w:ascii="Symbol" w:hAnsi="Symbol" w:hint="default"/>
+        <w:sz w:val="20"/>
+      </w:rPr>
+    </w:lvl>
+    <w:lvl w:ilvl="4" w:tentative="1">
+      <w:start w:val="1"/>
+      <w:numFmt w:val="bullet"/>
+      <w:lvlText w:val=""/>
+      <w:lvlJc w:val="left"/>
+      <w:pPr>
+        <w:tabs>
+          <w:tab w:val="num" w:pos="3600"/>
+        </w:tabs>
+        <w:ind w:left="3600" w:hanging="360"/>
+      </w:pPr>
+      <w:rPr>
+        <w:rFonts w:ascii="Symbol" w:hAnsi="Symbol" w:hint="default"/>
+        <w:sz w:val="20"/>
+      </w:rPr>
+    </w:lvl>
+    <w:lvl w:ilvl="5" w:tentative="1">
+      <w:start w:val="1"/>
+      <w:numFmt w:val="bullet"/>
+      <w:lvlText w:val=""/>
+      <w:lvlJc w:val="left"/>
+      <w:pPr>
+        <w:tabs>
+          <w:tab w:val="num" w:pos="4320"/>
+        </w:tabs>
+        <w:ind w:left="4320" w:hanging="360"/>
+      </w:pPr>
+      <w:rPr>
+        <w:rFonts w:ascii="Symbol" w:hAnsi="Symbol" w:hint="default"/>
+        <w:sz w:val="20"/>
+      </w:rPr>
+    </w:lvl>
+    <w:lvl w:ilvl="6" w:tentative="1">
+      <w:start w:val="1"/>
+      <w:numFmt w:val="bullet"/>
+      <w:lvlText w:val=""/>
+      <w:lvlJc w:val="left"/>
+      <w:pPr>
+        <w:tabs>
+          <w:tab w:val="num" w:pos="5040"/>
+        </w:tabs>
+        <w:ind w:left="5040" w:hanging="360"/>
+      </w:pPr>
+      <w:rPr>
+        <w:rFonts w:ascii="Symbol" w:hAnsi="Symbol" w:hint="default"/>
+        <w:sz w:val="20"/>
+      </w:rPr>
+    </w:lvl>
+    <w:lvl w:ilvl="7" w:tentative="1">
+      <w:start w:val="1"/>
+      <w:numFmt w:val="bullet"/>
+      <w:lvlText w:val=""/>
+      <w:lvlJc w:val="left"/>
+      <w:pPr>
+        <w:tabs>
+          <w:tab w:val="num" w:pos="5760"/>
+        </w:tabs>
+        <w:ind w:left="5760" w:hanging="360"/>
+      </w:pPr>
+      <w:rPr>
+        <w:rFonts w:ascii="Symbol" w:hAnsi="Symbol" w:hint="default"/>
+        <w:sz w:val="20"/>
+      </w:rPr>
+    </w:lvl>
+    <w:lvl w:ilvl="8" w:tentative="1">
+      <w:start w:val="1"/>
+      <w:numFmt w:val="bullet"/>
+      <w:lvlText w:val=""/>
+      <w:lvlJc w:val="left"/>
+      <w:pPr>
+        <w:tabs>
+          <w:tab w:val="num" w:pos="6480"/>
+        </w:tabs>
+        <w:ind w:left="6480" w:hanging="360"/>
+      </w:pPr>
+      <w:rPr>
+        <w:rFonts w:ascii="Symbol" w:hAnsi="Symbol" w:hint="default"/>
+        <w:sz w:val="20"/>
+      </w:rPr>
+    </w:lvl>
+  </w:abstractNum>
+  <w:abstractNum w:abstractNumId="11" w15:restartNumberingAfterBreak="0">
+    <w:nsid w:val="722E1F23"/>
+    <w:multiLevelType w:val="multilevel"/>
+    <w:tmpl w:val="4F862D38"/>
+    <w:lvl w:ilvl="0">
+      <w:start w:val="1"/>
+      <w:numFmt w:val="bullet"/>
+      <w:lvlText w:val=""/>
+      <w:lvlJc w:val="left"/>
+      <w:pPr>
+        <w:tabs>
+          <w:tab w:val="num" w:pos="720"/>
+        </w:tabs>
+        <w:ind w:left="720" w:hanging="360"/>
+      </w:pPr>
+      <w:rPr>
+        <w:rFonts w:ascii="Symbol" w:hAnsi="Symbol" w:hint="default"/>
+        <w:sz w:val="20"/>
+      </w:rPr>
+    </w:lvl>
+    <w:lvl w:ilvl="1" w:tentative="1">
       <w:start w:val="1"/>
       <w:numFmt w:val="bullet"/>
       <w:lvlText w:val=""/>
@@ -3272,19 +6312,37 @@
     <w:abstractNumId w:val="0"/>
   </w:num>
   <w:num w:numId="2" w16cid:durableId="1329015544">
-    <w:abstractNumId w:val="5"/>
+    <w:abstractNumId w:val="9"/>
   </w:num>
   <w:num w:numId="3" w16cid:durableId="1426489018">
+    <w:abstractNumId w:val="7"/>
+  </w:num>
+  <w:num w:numId="4" w16cid:durableId="657462604">
     <w:abstractNumId w:val="3"/>
   </w:num>
-  <w:num w:numId="4" w16cid:durableId="657462604">
+  <w:num w:numId="5" w16cid:durableId="83259578">
+    <w:abstractNumId w:val="8"/>
+  </w:num>
+  <w:num w:numId="6" w16cid:durableId="729422065">
     <w:abstractNumId w:val="2"/>
   </w:num>
-  <w:num w:numId="5" w16cid:durableId="83259578">
+  <w:num w:numId="7" w16cid:durableId="1163660113">
+    <w:abstractNumId w:val="6"/>
+  </w:num>
+  <w:num w:numId="8" w16cid:durableId="1016731384">
     <w:abstractNumId w:val="4"/>
   </w:num>
-  <w:num w:numId="6" w16cid:durableId="729422065">
+  <w:num w:numId="9" w16cid:durableId="1124078245">
+    <w:abstractNumId w:val="10"/>
+  </w:num>
+  <w:num w:numId="10" w16cid:durableId="453865408">
+    <w:abstractNumId w:val="11"/>
+  </w:num>
+  <w:num w:numId="11" w16cid:durableId="1552837247">
     <w:abstractNumId w:val="1"/>
+  </w:num>
+  <w:num w:numId="12" w16cid:durableId="1188257824">
+    <w:abstractNumId w:val="5"/>
   </w:num>
 </w:numbering>
 </file>

</xml_diff>